<commit_message>
CIV-118: Default judgment spec header
</commit_message>
<xml_diff>
--- a/docker/docmosis/templates/CV-SPC-DEC-ENG-00910.docx
+++ b/docker/docmosis/templates/CV-SPC-DEC-ENG-00910.docx
@@ -124,23 +124,7 @@
                 <w:sz w:val="16"/>
                 <w:szCs w:val="16"/>
               </w:rPr>
-              <w:t xml:space="preserve">&lt;&lt; </w:t>
-            </w:r>
-            <w:proofErr w:type="spellStart"/>
-            <w:r>
-              <w:rPr>
-                <w:sz w:val="16"/>
-                <w:szCs w:val="16"/>
-              </w:rPr>
-              <w:t>caseNumber</w:t>
-            </w:r>
-            <w:proofErr w:type="spellEnd"/>
-            <w:r>
-              <w:rPr>
-                <w:sz w:val="16"/>
-                <w:szCs w:val="16"/>
-              </w:rPr>
-              <w:t>&gt;&gt;</w:t>
+              <w:t>&lt;&lt; caseNumber&gt;&gt;</w:t>
             </w:r>
           </w:p>
         </w:tc>
@@ -217,33 +201,7 @@
                 <w:szCs w:val="16"/>
                 <w:shd w:val="clear" w:color="auto" w:fill="FFFFFF"/>
               </w:rPr>
-              <w:t>&lt;&lt;</w:t>
-            </w:r>
-            <w:proofErr w:type="spellStart"/>
-            <w:r>
-              <w:rPr>
-                <w:rFonts w:ascii="GDSTransportWebsite" w:hAnsi="GDSTransportWebsite"/>
-                <w:b/>
-                <w:bCs/>
-                <w:color w:val="0A0A0A"/>
-                <w:sz w:val="16"/>
-                <w:szCs w:val="16"/>
-                <w:shd w:val="clear" w:color="auto" w:fill="FFFFFF"/>
-              </w:rPr>
-              <w:t>rs_applicant</w:t>
-            </w:r>
-            <w:proofErr w:type="spellEnd"/>
-            <w:r>
-              <w:rPr>
-                <w:rFonts w:ascii="GDSTransportWebsite" w:hAnsi="GDSTransportWebsite"/>
-                <w:b/>
-                <w:bCs/>
-                <w:color w:val="0A0A0A"/>
-                <w:sz w:val="16"/>
-                <w:szCs w:val="16"/>
-                <w:shd w:val="clear" w:color="auto" w:fill="FFFFFF"/>
-              </w:rPr>
-              <w:t>&gt;&gt;</w:t>
+              <w:t>&lt;&lt;rs_applicant&gt;&gt;</w:t>
             </w:r>
           </w:p>
           <w:p>
@@ -310,27 +268,7 @@
                 <w:sz w:val="16"/>
                 <w:szCs w:val="16"/>
               </w:rPr>
-              <w:t>&lt;&lt;</w:t>
-            </w:r>
-            <w:proofErr w:type="spellStart"/>
-            <w:r>
-              <w:rPr>
-                <w:rFonts w:ascii="GDSTransportWebsite" w:eastAsia="Times New Roman" w:hAnsi="GDSTransportWebsite" w:cs="Times New Roman"/>
-                <w:color w:val="60686D"/>
-                <w:sz w:val="16"/>
-                <w:szCs w:val="16"/>
-              </w:rPr>
-              <w:t>applicantReference</w:t>
-            </w:r>
-            <w:proofErr w:type="spellEnd"/>
-            <w:r>
-              <w:rPr>
-                <w:rFonts w:ascii="GDSTransportWebsite" w:eastAsia="Times New Roman" w:hAnsi="GDSTransportWebsite" w:cs="Times New Roman"/>
-                <w:color w:val="60686D"/>
-                <w:sz w:val="16"/>
-                <w:szCs w:val="16"/>
-              </w:rPr>
-              <w:t xml:space="preserve"> &gt;&gt;</w:t>
+              <w:t>&lt;&lt;applicantReference &gt;&gt;</w:t>
             </w:r>
           </w:p>
           <w:p>
@@ -446,27 +384,7 @@
                 <w:sz w:val="16"/>
                 <w:szCs w:val="16"/>
               </w:rPr>
-              <w:t>&lt;&lt;</w:t>
-            </w:r>
-            <w:proofErr w:type="spellStart"/>
-            <w:r>
-              <w:rPr>
-                <w:rFonts w:ascii="GDSTransportWebsite" w:eastAsia="Times New Roman" w:hAnsi="GDSTransportWebsite" w:cs="Times New Roman"/>
-                <w:color w:val="60686D"/>
-                <w:sz w:val="16"/>
-                <w:szCs w:val="16"/>
-              </w:rPr>
-              <w:t>respondentReference</w:t>
-            </w:r>
-            <w:proofErr w:type="spellEnd"/>
-            <w:r>
-              <w:rPr>
-                <w:rFonts w:ascii="GDSTransportWebsite" w:eastAsia="Times New Roman" w:hAnsi="GDSTransportWebsite" w:cs="Times New Roman"/>
-                <w:color w:val="60686D"/>
-                <w:sz w:val="16"/>
-                <w:szCs w:val="16"/>
-              </w:rPr>
-              <w:t xml:space="preserve"> &gt;&gt;</w:t>
+              <w:t>&lt;&lt;respondentReference &gt;&gt;</w:t>
             </w:r>
           </w:p>
         </w:tc>
@@ -517,39 +435,7 @@
                 <w:sz w:val="16"/>
                 <w:szCs w:val="16"/>
               </w:rPr>
-              <w:t>&lt;&lt; {</w:t>
-            </w:r>
-            <w:proofErr w:type="spellStart"/>
-            <w:r>
-              <w:rPr>
-                <w:sz w:val="16"/>
-                <w:szCs w:val="16"/>
-              </w:rPr>
-              <w:t>dateFormat</w:t>
-            </w:r>
-            <w:proofErr w:type="spellEnd"/>
-            <w:r>
-              <w:rPr>
-                <w:sz w:val="16"/>
-                <w:szCs w:val="16"/>
-              </w:rPr>
-              <w:t>($</w:t>
-            </w:r>
-            <w:proofErr w:type="spellStart"/>
-            <w:r>
-              <w:rPr>
-                <w:sz w:val="16"/>
-                <w:szCs w:val="16"/>
-              </w:rPr>
-              <w:t>nowUTC</w:t>
-            </w:r>
-            <w:proofErr w:type="spellEnd"/>
-            <w:r>
-              <w:rPr>
-                <w:sz w:val="16"/>
-                <w:szCs w:val="16"/>
-              </w:rPr>
-              <w:t xml:space="preserve"> </w:t>
+              <w:t xml:space="preserve">&lt;&lt; {dateFormat($nowUTC </w:t>
             </w:r>
             <w:r>
               <w:rPr>
@@ -558,27 +444,7 @@
                 <w:sz w:val="16"/>
                 <w:szCs w:val="16"/>
               </w:rPr>
-              <w:t xml:space="preserve">,‘d MMMM </w:t>
-            </w:r>
-            <w:proofErr w:type="spellStart"/>
-            <w:r>
-              <w:rPr>
-                <w:rFonts w:ascii="GDSTransportWebsite" w:eastAsia="Times New Roman" w:hAnsi="GDSTransportWebsite" w:cs="Times New Roman"/>
-                <w:color w:val="60686D"/>
-                <w:sz w:val="16"/>
-                <w:szCs w:val="16"/>
-              </w:rPr>
-              <w:t>yyyy</w:t>
-            </w:r>
-            <w:proofErr w:type="spellEnd"/>
-            <w:r>
-              <w:rPr>
-                <w:rFonts w:ascii="GDSTransportWebsite" w:eastAsia="Times New Roman" w:hAnsi="GDSTransportWebsite" w:cs="Times New Roman"/>
-                <w:color w:val="60686D"/>
-                <w:sz w:val="16"/>
-                <w:szCs w:val="16"/>
-              </w:rPr>
-              <w:t>’)}</w:t>
+              <w:t>,‘d MMMM yyyy’)}</w:t>
             </w:r>
             <w:r>
               <w:rPr>
@@ -739,23 +605,7 @@
                 <w:sz w:val="16"/>
                 <w:szCs w:val="16"/>
               </w:rPr>
-              <w:t>&lt;&lt;</w:t>
-            </w:r>
-            <w:proofErr w:type="spellStart"/>
-            <w:r>
-              <w:rPr>
-                <w:sz w:val="16"/>
-                <w:szCs w:val="16"/>
-              </w:rPr>
-              <w:t>respondent.primaryAddress.PostTown</w:t>
-            </w:r>
-            <w:proofErr w:type="spellEnd"/>
-            <w:r>
-              <w:rPr>
-                <w:sz w:val="16"/>
-                <w:szCs w:val="16"/>
-              </w:rPr>
-              <w:t>&gt;&gt;&lt;&lt;es_&gt;&gt;</w:t>
+              <w:t>&lt;&lt;respondent.primaryAddress.PostTown&gt;&gt;&lt;&lt;es_&gt;&gt;</w:t>
             </w:r>
           </w:p>
           <w:p>
@@ -794,23 +644,7 @@
                 <w:sz w:val="18"/>
                 <w:szCs w:val="18"/>
               </w:rPr>
-              <w:t>&lt;&lt;</w:t>
-            </w:r>
-            <w:proofErr w:type="spellStart"/>
-            <w:r>
-              <w:rPr>
-                <w:sz w:val="18"/>
-                <w:szCs w:val="18"/>
-              </w:rPr>
-              <w:t>respondent.primaryAddress.Country</w:t>
-            </w:r>
-            <w:proofErr w:type="spellEnd"/>
-            <w:r>
-              <w:rPr>
-                <w:sz w:val="18"/>
-                <w:szCs w:val="18"/>
-              </w:rPr>
-              <w:t>&gt;&gt;&lt;&lt;es_&gt;&gt;</w:t>
+              <w:t>&lt;&lt;respondent.primaryAddress.Country&gt;&gt;&lt;&lt;es_&gt;&gt;</w:t>
             </w:r>
           </w:p>
           <w:p>
@@ -1171,9 +1005,8 @@
                 <w:sz w:val="18"/>
                 <w:szCs w:val="18"/>
               </w:rPr>
-              <w:t>£&lt;&lt;</w:t>
-            </w:r>
-            <w:proofErr w:type="spellStart"/>
+              <w:t>£&lt;&lt;total</w:t>
+            </w:r>
             <w:r>
               <w:rPr>
                 <w:b/>
@@ -1181,7 +1014,7 @@
                 <w:sz w:val="18"/>
                 <w:szCs w:val="18"/>
               </w:rPr>
-              <w:t>total</w:t>
+              <w:t>C</w:t>
             </w:r>
             <w:r>
               <w:rPr>
@@ -1190,26 +1023,7 @@
                 <w:sz w:val="18"/>
                 <w:szCs w:val="18"/>
               </w:rPr>
-              <w:t>C</w:t>
-            </w:r>
-            <w:r>
-              <w:rPr>
-                <w:b/>
-                <w:bCs/>
-                <w:sz w:val="18"/>
-                <w:szCs w:val="18"/>
-              </w:rPr>
-              <w:t>ost</w:t>
-            </w:r>
-            <w:proofErr w:type="spellEnd"/>
-            <w:r>
-              <w:rPr>
-                <w:b/>
-                <w:bCs/>
-                <w:sz w:val="18"/>
-                <w:szCs w:val="18"/>
-              </w:rPr>
-              <w:t>&gt;&gt;</w:t>
+              <w:t>ost&gt;&gt;</w:t>
             </w:r>
           </w:p>
         </w:tc>
@@ -1345,6 +1159,15 @@
           <w:szCs w:val="14"/>
         </w:rPr>
         <w:t xml:space="preserve">                                                                     </w:t>
+      </w:r>
+      <w:r>
+        <w:rPr>
+          <w:b/>
+          <w:bCs/>
+          <w:sz w:val="14"/>
+          <w:szCs w:val="14"/>
+        </w:rPr>
+        <w:t xml:space="preserve">                 </w:t>
       </w:r>
       <w:r>
         <w:rPr>
@@ -1603,23 +1426,7 @@
                       <w:sz w:val="12"/>
                       <w:szCs w:val="12"/>
                     </w:rPr>
-                    <w:t>&lt;&lt;</w:t>
-                  </w:r>
-                  <w:proofErr w:type="spellStart"/>
-                  <w:r>
-                    <w:rPr>
-                      <w:sz w:val="12"/>
-                      <w:szCs w:val="12"/>
-                    </w:rPr>
-                    <w:t>claimantLR.primaryAddress.PostTown</w:t>
-                  </w:r>
-                  <w:proofErr w:type="spellEnd"/>
-                  <w:r>
-                    <w:rPr>
-                      <w:sz w:val="12"/>
-                      <w:szCs w:val="12"/>
-                    </w:rPr>
-                    <w:t>&gt;&gt;&lt;&lt;es_&gt;&gt;</w:t>
+                    <w:t>&lt;&lt;claimantLR.primaryAddress.PostTown&gt;&gt;&lt;&lt;es_&gt;&gt;</w:t>
                   </w:r>
                 </w:p>
                 <w:p>
@@ -1651,23 +1458,7 @@
                       <w:sz w:val="12"/>
                       <w:szCs w:val="12"/>
                     </w:rPr>
-                    <w:t>&lt;&lt;</w:t>
-                  </w:r>
-                  <w:proofErr w:type="spellStart"/>
-                  <w:r>
-                    <w:rPr>
-                      <w:sz w:val="12"/>
-                      <w:szCs w:val="12"/>
-                    </w:rPr>
-                    <w:t>claimantLR.primaryAddress.Country</w:t>
-                  </w:r>
-                  <w:proofErr w:type="spellEnd"/>
-                  <w:r>
-                    <w:rPr>
-                      <w:sz w:val="12"/>
-                      <w:szCs w:val="12"/>
-                    </w:rPr>
-                    <w:t>&gt;&gt;&lt;&lt;es_&gt;&gt;</w:t>
+                    <w:t>&lt;&lt;claimantLR.primaryAddress.Country&gt;&gt;&lt;&lt;es_&gt;&gt;</w:t>
                   </w:r>
                 </w:p>
                 <w:p>
@@ -3135,33 +2926,6 @@
 </file>
 
 <file path=customXml/item1.xml><?xml version="1.0" encoding="utf-8"?>
-<?mso-contentType ?>
-<FormTemplates xmlns="http://schemas.microsoft.com/sharepoint/v3/contenttype/forms">
-  <Display>DocumentLibraryForm</Display>
-  <Edit>DocumentLibraryForm</Edit>
-  <New>DocumentLibraryForm</New>
-</FormTemplates>
-</file>
-
-<file path=customXml/item2.xml><?xml version="1.0" encoding="utf-8"?>
-<p:properties xmlns:p="http://schemas.microsoft.com/office/2006/metadata/properties" xmlns:xsi="http://www.w3.org/2001/XMLSchema-instance" xmlns:pc="http://schemas.microsoft.com/office/infopath/2007/PartnerControls">
-  <documentManagement>
-    <Stage xmlns="f336f4fe-8719-4ea2-b5d6-29b3a580aeb4">In Approval</Stage>
-    <Next_x0020_Stage xmlns="f336f4fe-8719-4ea2-b5d6-29b3a580aeb4">ApproveOrReject</Next_x0020_Stage>
-    <Admin_x0020_Action xmlns="f336f4fe-8719-4ea2-b5d6-29b3a580aeb4" xsi:nil="true"/>
-    <Template_x0020_Category xmlns="f336f4fe-8719-4ea2-b5d6-29b3a580aeb4">Decision Order - DEC</Template_x0020_Category>
-    <Action xmlns="f336f4fe-8719-4ea2-b5d6-29b3a580aeb4" xsi:nil="true"/>
-    <Purpose1 xmlns="f336f4fe-8719-4ea2-b5d6-29b3a580aeb4">Specified Default Judgment</Purpose1>
-    <Template_x0020_Language xmlns="f336f4fe-8719-4ea2-b5d6-29b3a580aeb4">English - ENG</Template_x0020_Language>
-    <Rename xmlns="f336f4fe-8719-4ea2-b5d6-29b3a580aeb4">true</Rename>
-    <Tornado_x0020_Filename xmlns="f336f4fe-8719-4ea2-b5d6-29b3a580aeb4" xsi:nil="true"/>
-    <Approval_x0020_Request_x0020_Comment xmlns="f336f4fe-8719-4ea2-b5d6-29b3a580aeb4">Default Judgment specified claim form</Approval_x0020_Request_x0020_Comment>
-    <Publication_x0020_Date xmlns="f336f4fe-8719-4ea2-b5d6-29b3a580aeb4">2022-03-23T00:00:00+00:00</Publication_x0020_Date>
-  </documentManagement>
-</p:properties>
-</file>
-
-<file path=customXml/item3.xml><?xml version="1.0" encoding="utf-8"?>
 <ct:contentTypeSchema xmlns:ct="http://schemas.microsoft.com/office/2006/metadata/contentType" xmlns:ma="http://schemas.microsoft.com/office/2006/metadata/properties/metaAttributes" ct:_="" ma:_="" ma:contentTypeName="_CtTemplate" ma:contentTypeID="0x01010064A5FDCCFB03F540B94405305D7DE14F00A4F8B82F7CEF57469A8FE5CEAB7A0EE0" ma:contentTypeVersion="53" ma:contentTypeDescription="Part of Template Management with Site Columns representing custom attributes." ma:contentTypeScope="" ma:versionID="69a47f6434bbb6ed0a644919a98a9681">
   <xsd:schema xmlns:xsd="http://www.w3.org/2001/XMLSchema" xmlns:xs="http://www.w3.org/2001/XMLSchema" xmlns:p="http://schemas.microsoft.com/office/2006/metadata/properties" xmlns:ns2="f336f4fe-8719-4ea2-b5d6-29b3a580aeb4" xmlns:ns3="b57b892a-dd61-4bba-b372-a8d93da2c7e6" targetNamespace="http://schemas.microsoft.com/office/2006/metadata/properties" ma:root="true" ma:fieldsID="71934021bdb6f6617baa79601bda5045" ns2:_="" ns3:_="">
     <xsd:import namespace="f336f4fe-8719-4ea2-b5d6-29b3a580aeb4"/>
@@ -3476,25 +3240,34 @@
 </ct:contentTypeSchema>
 </file>
 
-<file path=customXml/itemProps1.xml><?xml version="1.0" encoding="utf-8"?>
-<ds:datastoreItem xmlns:ds="http://schemas.openxmlformats.org/officeDocument/2006/customXml" ds:itemID="{2A4301B6-8662-4A72-AB84-B39D0E5BE4CA}">
-  <ds:schemaRefs>
-    <ds:schemaRef ds:uri="http://schemas.microsoft.com/sharepoint/v3/contenttype/forms"/>
-  </ds:schemaRefs>
-</ds:datastoreItem>
+<file path=customXml/item2.xml><?xml version="1.0" encoding="utf-8"?>
+<p:properties xmlns:p="http://schemas.microsoft.com/office/2006/metadata/properties" xmlns:xsi="http://www.w3.org/2001/XMLSchema-instance" xmlns:pc="http://schemas.microsoft.com/office/infopath/2007/PartnerControls">
+  <documentManagement>
+    <Stage xmlns="f336f4fe-8719-4ea2-b5d6-29b3a580aeb4">In Approval</Stage>
+    <Next_x0020_Stage xmlns="f336f4fe-8719-4ea2-b5d6-29b3a580aeb4">ApproveOrReject</Next_x0020_Stage>
+    <Admin_x0020_Action xmlns="f336f4fe-8719-4ea2-b5d6-29b3a580aeb4" xsi:nil="true"/>
+    <Template_x0020_Category xmlns="f336f4fe-8719-4ea2-b5d6-29b3a580aeb4">Decision Order - DEC</Template_x0020_Category>
+    <Action xmlns="f336f4fe-8719-4ea2-b5d6-29b3a580aeb4" xsi:nil="true"/>
+    <Purpose1 xmlns="f336f4fe-8719-4ea2-b5d6-29b3a580aeb4">Specified Default Judgment</Purpose1>
+    <Template_x0020_Language xmlns="f336f4fe-8719-4ea2-b5d6-29b3a580aeb4">English - ENG</Template_x0020_Language>
+    <Rename xmlns="f336f4fe-8719-4ea2-b5d6-29b3a580aeb4">true</Rename>
+    <Tornado_x0020_Filename xmlns="f336f4fe-8719-4ea2-b5d6-29b3a580aeb4" xsi:nil="true"/>
+    <Approval_x0020_Request_x0020_Comment xmlns="f336f4fe-8719-4ea2-b5d6-29b3a580aeb4">Default Judgment specified claim form</Approval_x0020_Request_x0020_Comment>
+    <Publication_x0020_Date xmlns="f336f4fe-8719-4ea2-b5d6-29b3a580aeb4">2022-03-23T00:00:00+00:00</Publication_x0020_Date>
+  </documentManagement>
+</p:properties>
 </file>
 
-<file path=customXml/itemProps2.xml><?xml version="1.0" encoding="utf-8"?>
-<ds:datastoreItem xmlns:ds="http://schemas.openxmlformats.org/officeDocument/2006/customXml" ds:itemID="{6A83771D-3331-4AEF-8DFC-61D4F9C17075}">
-  <ds:schemaRefs>
-    <ds:schemaRef ds:uri="http://schemas.microsoft.com/office/2006/metadata/properties"/>
-    <ds:schemaRef ds:uri="http://schemas.microsoft.com/office/infopath/2007/PartnerControls"/>
-    <ds:schemaRef ds:uri="f336f4fe-8719-4ea2-b5d6-29b3a580aeb4"/>
-  </ds:schemaRefs>
-</ds:datastoreItem>
+<file path=customXml/item3.xml><?xml version="1.0" encoding="utf-8"?>
+<?mso-contentType ?>
+<FormTemplates xmlns="http://schemas.microsoft.com/sharepoint/v3/contenttype/forms">
+  <Display>DocumentLibraryForm</Display>
+  <Edit>DocumentLibraryForm</Edit>
+  <New>DocumentLibraryForm</New>
+</FormTemplates>
 </file>
 
-<file path=customXml/itemProps3.xml><?xml version="1.0" encoding="utf-8"?>
+<file path=customXml/itemProps1.xml><?xml version="1.0" encoding="utf-8"?>
 <ds:datastoreItem xmlns:ds="http://schemas.openxmlformats.org/officeDocument/2006/customXml" ds:itemID="{18842D0F-4795-4973-B11F-1FAE2E32A0BD}">
   <ds:schemaRefs>
     <ds:schemaRef ds:uri="http://schemas.microsoft.com/office/2006/metadata/contentType"/>
@@ -3511,4 +3284,22 @@
     <ds:schemaRef ds:uri="http://schemas.microsoft.com/internal/obd"/>
   </ds:schemaRefs>
 </ds:datastoreItem>
+</file>
+
+<file path=customXml/itemProps2.xml><?xml version="1.0" encoding="utf-8"?>
+<ds:datastoreItem xmlns:ds="http://schemas.openxmlformats.org/officeDocument/2006/customXml" ds:itemID="{6A83771D-3331-4AEF-8DFC-61D4F9C17075}">
+  <ds:schemaRefs>
+    <ds:schemaRef ds:uri="http://schemas.microsoft.com/office/2006/metadata/properties"/>
+    <ds:schemaRef ds:uri="http://schemas.microsoft.com/office/infopath/2007/PartnerControls"/>
+    <ds:schemaRef ds:uri="f336f4fe-8719-4ea2-b5d6-29b3a580aeb4"/>
+  </ds:schemaRefs>
+</ds:datastoreItem>
+</file>
+
+<file path=customXml/itemProps3.xml><?xml version="1.0" encoding="utf-8"?>
+<ds:datastoreItem xmlns:ds="http://schemas.openxmlformats.org/officeDocument/2006/customXml" ds:itemID="{2A4301B6-8662-4A72-AB84-B39D0E5BE4CA}">
+  <ds:schemaRefs>
+    <ds:schemaRef ds:uri="http://schemas.microsoft.com/sharepoint/v3/contenttype/forms"/>
+  </ds:schemaRefs>
+</ds:datastoreItem>
 </file>
</xml_diff>

<commit_message>
Templates updated for DJ
</commit_message>
<xml_diff>
--- a/docker/docmosis/templates/CV-SPC-DEC-ENG-00910.docx
+++ b/docker/docmosis/templates/CV-SPC-DEC-ENG-00910.docx
@@ -1,6 +1,6 @@
 
 <file path=word/document.xml><?xml version="1.0" encoding="utf-8"?>
-<w:document xmlns:wpc="http://schemas.microsoft.com/office/word/2010/wordprocessingCanvas" xmlns:cx="http://schemas.microsoft.com/office/drawing/2014/chartex" xmlns:cx1="http://schemas.microsoft.com/office/drawing/2015/9/8/chartex" xmlns:cx2="http://schemas.microsoft.com/office/drawing/2015/10/21/chartex" xmlns:cx3="http://schemas.microsoft.com/office/drawing/2016/5/9/chartex" xmlns:cx4="http://schemas.microsoft.com/office/drawing/2016/5/10/chartex" xmlns:cx5="http://schemas.microsoft.com/office/drawing/2016/5/11/chartex" xmlns:cx6="http://schemas.microsoft.com/office/drawing/2016/5/12/chartex" xmlns:cx7="http://schemas.microsoft.com/office/drawing/2016/5/13/chartex" xmlns:cx8="http://schemas.microsoft.com/office/drawing/2016/5/14/chartex" xmlns:mc="http://schemas.openxmlformats.org/markup-compatibility/2006" xmlns:aink="http://schemas.microsoft.com/office/drawing/2016/ink" xmlns:am3d="http://schemas.microsoft.com/office/drawing/2017/model3d" xmlns:o="urn:schemas-microsoft-com:office:office" xmlns:r="http://schemas.openxmlformats.org/officeDocument/2006/relationships" xmlns:m="http://schemas.openxmlformats.org/officeDocument/2006/math" xmlns:v="urn:schemas-microsoft-com:vml" xmlns:wp14="http://schemas.microsoft.com/office/word/2010/wordprocessingDrawing" xmlns:wp="http://schemas.openxmlformats.org/drawingml/2006/wordprocessingDrawing" xmlns:w10="urn:schemas-microsoft-com:office:word" xmlns:w="http://schemas.openxmlformats.org/wordprocessingml/2006/main" xmlns:w14="http://schemas.microsoft.com/office/word/2010/wordml" xmlns:w15="http://schemas.microsoft.com/office/word/2012/wordml" xmlns:w16cex="http://schemas.microsoft.com/office/word/2018/wordml/cex" xmlns:w16cid="http://schemas.microsoft.com/office/word/2016/wordml/cid" xmlns:w16="http://schemas.microsoft.com/office/word/2018/wordml" xmlns:w16sdtdh="http://schemas.microsoft.com/office/word/2020/wordml/sdtdatahash" xmlns:w16se="http://schemas.microsoft.com/office/word/2015/wordml/symex" xmlns:wpg="http://schemas.microsoft.com/office/word/2010/wordprocessingGroup" xmlns:wpi="http://schemas.microsoft.com/office/word/2010/wordprocessingInk" xmlns:wne="http://schemas.microsoft.com/office/word/2006/wordml" xmlns:wps="http://schemas.microsoft.com/office/word/2010/wordprocessingShape" mc:Ignorable="w14 w15 w16se w16cid w16 w16cex w16sdtdh wp14">
+<w:document xmlns:wpc="http://schemas.microsoft.com/office/word/2010/wordprocessingCanvas" xmlns:cx="http://schemas.microsoft.com/office/drawing/2014/chartex" xmlns:cx1="http://schemas.microsoft.com/office/drawing/2015/9/8/chartex" xmlns:cx2="http://schemas.microsoft.com/office/drawing/2015/10/21/chartex" xmlns:cx3="http://schemas.microsoft.com/office/drawing/2016/5/9/chartex" xmlns:cx4="http://schemas.microsoft.com/office/drawing/2016/5/10/chartex" xmlns:cx5="http://schemas.microsoft.com/office/drawing/2016/5/11/chartex" xmlns:cx6="http://schemas.microsoft.com/office/drawing/2016/5/12/chartex" xmlns:cx7="http://schemas.microsoft.com/office/drawing/2016/5/13/chartex" xmlns:cx8="http://schemas.microsoft.com/office/drawing/2016/5/14/chartex" xmlns:mc="http://schemas.openxmlformats.org/markup-compatibility/2006" xmlns:aink="http://schemas.microsoft.com/office/drawing/2016/ink" xmlns:am3d="http://schemas.microsoft.com/office/drawing/2017/model3d" xmlns:o="urn:schemas-microsoft-com:office:office" xmlns:oel="http://schemas.microsoft.com/office/2019/extlst" xmlns:r="http://schemas.openxmlformats.org/officeDocument/2006/relationships" xmlns:m="http://schemas.openxmlformats.org/officeDocument/2006/math" xmlns:v="urn:schemas-microsoft-com:vml" xmlns:wp14="http://schemas.microsoft.com/office/word/2010/wordprocessingDrawing" xmlns:wp="http://schemas.openxmlformats.org/drawingml/2006/wordprocessingDrawing" xmlns:w10="urn:schemas-microsoft-com:office:word" xmlns:w="http://schemas.openxmlformats.org/wordprocessingml/2006/main" xmlns:w14="http://schemas.microsoft.com/office/word/2010/wordml" xmlns:w15="http://schemas.microsoft.com/office/word/2012/wordml" xmlns:w16cex="http://schemas.microsoft.com/office/word/2018/wordml/cex" xmlns:w16cid="http://schemas.microsoft.com/office/word/2016/wordml/cid" xmlns:w16="http://schemas.microsoft.com/office/word/2018/wordml" xmlns:w16sdtdh="http://schemas.microsoft.com/office/word/2020/wordml/sdtdatahash" xmlns:w16se="http://schemas.microsoft.com/office/word/2015/wordml/symex" xmlns:wpg="http://schemas.microsoft.com/office/word/2010/wordprocessingGroup" xmlns:wpi="http://schemas.microsoft.com/office/word/2010/wordprocessingInk" xmlns:wne="http://schemas.microsoft.com/office/word/2006/wordml" xmlns:wps="http://schemas.microsoft.com/office/word/2010/wordprocessingShape" mc:Ignorable="w14 w15 w16se w16cid w16 w16cex w16sdtdh wp14">
   <w:body>
     <w:tbl>
       <w:tblPr>
@@ -32,48 +32,10 @@
             </w:pPr>
             <w:r>
               <w:rPr>
-                <w:b/>
-                <w:bCs/>
-                <w:sz w:val="16"/>
-                <w:szCs w:val="16"/>
-              </w:rPr>
-              <w:t xml:space="preserve">In the </w:t>
-            </w:r>
-            <w:r>
-              <w:rPr>
-                <w:b/>
-                <w:bCs/>
-                <w:sz w:val="16"/>
-                <w:szCs w:val="16"/>
-              </w:rPr>
-              <w:t>Online Civil Claims</w:t>
-            </w:r>
-            <w:r>
-              <w:rPr>
-                <w:b/>
-                <w:bCs/>
-                <w:sz w:val="16"/>
-                <w:szCs w:val="16"/>
-              </w:rPr>
-              <w:t xml:space="preserve"> </w:t>
-            </w:r>
-            <w:r>
-              <w:rPr>
-                <w:b/>
-                <w:bCs/>
-                <w:sz w:val="16"/>
-                <w:szCs w:val="16"/>
-              </w:rPr>
-              <w:t>at Northampton</w:t>
-            </w:r>
-            <w:r>
-              <w:rPr>
-                <w:b/>
-                <w:bCs/>
-                <w:sz w:val="16"/>
-                <w:szCs w:val="16"/>
-              </w:rPr>
-              <w:t xml:space="preserve"> </w:t>
+                <w:sz w:val="24"/>
+                <w:szCs w:val="24"/>
+              </w:rPr>
+              <w:t>In the County Court</w:t>
             </w:r>
           </w:p>
         </w:tc>
@@ -124,7 +86,23 @@
                 <w:sz w:val="16"/>
                 <w:szCs w:val="16"/>
               </w:rPr>
-              <w:t>&lt;&lt; caseNumber&gt;&gt;</w:t>
+              <w:t xml:space="preserve">&lt;&lt; </w:t>
+            </w:r>
+            <w:proofErr w:type="spellStart"/>
+            <w:r>
+              <w:rPr>
+                <w:sz w:val="16"/>
+                <w:szCs w:val="16"/>
+              </w:rPr>
+              <w:t>caseNumber</w:t>
+            </w:r>
+            <w:proofErr w:type="spellEnd"/>
+            <w:r>
+              <w:rPr>
+                <w:sz w:val="16"/>
+                <w:szCs w:val="16"/>
+              </w:rPr>
+              <w:t>&gt;&gt;</w:t>
             </w:r>
           </w:p>
         </w:tc>
@@ -201,7 +179,33 @@
                 <w:szCs w:val="16"/>
                 <w:shd w:val="clear" w:color="auto" w:fill="FFFFFF"/>
               </w:rPr>
-              <w:t>&lt;&lt;rs_applicant&gt;&gt;</w:t>
+              <w:t>&lt;&lt;</w:t>
+            </w:r>
+            <w:proofErr w:type="spellStart"/>
+            <w:r>
+              <w:rPr>
+                <w:rFonts w:ascii="GDSTransportWebsite" w:hAnsi="GDSTransportWebsite"/>
+                <w:b/>
+                <w:bCs/>
+                <w:color w:val="0A0A0A"/>
+                <w:sz w:val="16"/>
+                <w:szCs w:val="16"/>
+                <w:shd w:val="clear" w:color="auto" w:fill="FFFFFF"/>
+              </w:rPr>
+              <w:t>rs_applicant</w:t>
+            </w:r>
+            <w:proofErr w:type="spellEnd"/>
+            <w:r>
+              <w:rPr>
+                <w:rFonts w:ascii="GDSTransportWebsite" w:hAnsi="GDSTransportWebsite"/>
+                <w:b/>
+                <w:bCs/>
+                <w:color w:val="0A0A0A"/>
+                <w:sz w:val="16"/>
+                <w:szCs w:val="16"/>
+                <w:shd w:val="clear" w:color="auto" w:fill="FFFFFF"/>
+              </w:rPr>
+              <w:t>&gt;&gt;</w:t>
             </w:r>
           </w:p>
           <w:p>
@@ -268,7 +272,27 @@
                 <w:sz w:val="16"/>
                 <w:szCs w:val="16"/>
               </w:rPr>
-              <w:t>&lt;&lt;applicantReference &gt;&gt;</w:t>
+              <w:t>&lt;&lt;</w:t>
+            </w:r>
+            <w:proofErr w:type="spellStart"/>
+            <w:r>
+              <w:rPr>
+                <w:rFonts w:ascii="GDSTransportWebsite" w:eastAsia="Times New Roman" w:hAnsi="GDSTransportWebsite" w:cs="Times New Roman"/>
+                <w:color w:val="60686D"/>
+                <w:sz w:val="16"/>
+                <w:szCs w:val="16"/>
+              </w:rPr>
+              <w:t>applicantReference</w:t>
+            </w:r>
+            <w:proofErr w:type="spellEnd"/>
+            <w:r>
+              <w:rPr>
+                <w:rFonts w:ascii="GDSTransportWebsite" w:eastAsia="Times New Roman" w:hAnsi="GDSTransportWebsite" w:cs="Times New Roman"/>
+                <w:color w:val="60686D"/>
+                <w:sz w:val="16"/>
+                <w:szCs w:val="16"/>
+              </w:rPr>
+              <w:t xml:space="preserve"> &gt;&gt;</w:t>
             </w:r>
           </w:p>
           <w:p>
@@ -384,7 +408,27 @@
                 <w:sz w:val="16"/>
                 <w:szCs w:val="16"/>
               </w:rPr>
-              <w:t>&lt;&lt;respondentReference &gt;&gt;</w:t>
+              <w:t>&lt;&lt;</w:t>
+            </w:r>
+            <w:proofErr w:type="spellStart"/>
+            <w:r>
+              <w:rPr>
+                <w:rFonts w:ascii="GDSTransportWebsite" w:eastAsia="Times New Roman" w:hAnsi="GDSTransportWebsite" w:cs="Times New Roman"/>
+                <w:color w:val="60686D"/>
+                <w:sz w:val="16"/>
+                <w:szCs w:val="16"/>
+              </w:rPr>
+              <w:t>respondentReference</w:t>
+            </w:r>
+            <w:proofErr w:type="spellEnd"/>
+            <w:r>
+              <w:rPr>
+                <w:rFonts w:ascii="GDSTransportWebsite" w:eastAsia="Times New Roman" w:hAnsi="GDSTransportWebsite" w:cs="Times New Roman"/>
+                <w:color w:val="60686D"/>
+                <w:sz w:val="16"/>
+                <w:szCs w:val="16"/>
+              </w:rPr>
+              <w:t xml:space="preserve"> &gt;&gt;</w:t>
             </w:r>
           </w:p>
         </w:tc>
@@ -435,7 +479,48 @@
                 <w:sz w:val="16"/>
                 <w:szCs w:val="16"/>
               </w:rPr>
-              <w:t xml:space="preserve">&lt;&lt; {dateFormat($nowUTC </w:t>
+              <w:t>&lt;&lt; {</w:t>
+            </w:r>
+            <w:proofErr w:type="spellStart"/>
+            <w:proofErr w:type="gramStart"/>
+            <w:r>
+              <w:rPr>
+                <w:sz w:val="16"/>
+                <w:szCs w:val="16"/>
+              </w:rPr>
+              <w:t>dateFormat</w:t>
+            </w:r>
+            <w:proofErr w:type="spellEnd"/>
+            <w:r>
+              <w:rPr>
+                <w:sz w:val="16"/>
+                <w:szCs w:val="16"/>
+              </w:rPr>
+              <w:t>(</w:t>
+            </w:r>
+            <w:proofErr w:type="gramEnd"/>
+            <w:r>
+              <w:rPr>
+                <w:sz w:val="16"/>
+                <w:szCs w:val="16"/>
+              </w:rPr>
+              <w:t>$</w:t>
+            </w:r>
+            <w:proofErr w:type="spellStart"/>
+            <w:r>
+              <w:rPr>
+                <w:sz w:val="16"/>
+                <w:szCs w:val="16"/>
+              </w:rPr>
+              <w:t>nowUTC</w:t>
+            </w:r>
+            <w:proofErr w:type="spellEnd"/>
+            <w:r>
+              <w:rPr>
+                <w:sz w:val="16"/>
+                <w:szCs w:val="16"/>
+              </w:rPr>
+              <w:t xml:space="preserve"> </w:t>
             </w:r>
             <w:r>
               <w:rPr>
@@ -444,7 +529,27 @@
                 <w:sz w:val="16"/>
                 <w:szCs w:val="16"/>
               </w:rPr>
-              <w:t>,‘d MMMM yyyy’)}</w:t>
+              <w:t xml:space="preserve">,‘d MMMM </w:t>
+            </w:r>
+            <w:proofErr w:type="spellStart"/>
+            <w:r>
+              <w:rPr>
+                <w:rFonts w:ascii="GDSTransportWebsite" w:eastAsia="Times New Roman" w:hAnsi="GDSTransportWebsite" w:cs="Times New Roman"/>
+                <w:color w:val="60686D"/>
+                <w:sz w:val="16"/>
+                <w:szCs w:val="16"/>
+              </w:rPr>
+              <w:t>yyyy</w:t>
+            </w:r>
+            <w:proofErr w:type="spellEnd"/>
+            <w:r>
+              <w:rPr>
+                <w:rFonts w:ascii="GDSTransportWebsite" w:eastAsia="Times New Roman" w:hAnsi="GDSTransportWebsite" w:cs="Times New Roman"/>
+                <w:color w:val="60686D"/>
+                <w:sz w:val="16"/>
+                <w:szCs w:val="16"/>
+              </w:rPr>
+              <w:t>’)}</w:t>
             </w:r>
             <w:r>
               <w:rPr>
@@ -493,8 +598,13 @@
       <w:r>
         <w:t>(</w:t>
       </w:r>
-      <w:r>
-        <w:t>by default</w:t>
+      <w:proofErr w:type="gramStart"/>
+      <w:r>
+        <w:t>by</w:t>
+      </w:r>
+      <w:proofErr w:type="gramEnd"/>
+      <w:r>
+        <w:t xml:space="preserve"> default</w:t>
       </w:r>
       <w:r>
         <w:t>)</w:t>
@@ -557,7 +667,23 @@
                 <w:sz w:val="16"/>
                 <w:szCs w:val="16"/>
               </w:rPr>
-              <w:t>&lt;&lt;cs_{respondent.primaryAddress.AddressLine1!=null}&gt;&gt;&lt;&lt;respondent.primaryAddress.AddressLine1&gt;&gt;&lt;&lt;es_&gt;&gt;&lt;&lt;cs_{!isBlank(respondent.primaryAddress.AddressLine2)}&gt;&gt;</w:t>
+              <w:t>&lt;&lt;cs_{</w:t>
+            </w:r>
+            <w:proofErr w:type="gramStart"/>
+            <w:r>
+              <w:rPr>
+                <w:sz w:val="16"/>
+                <w:szCs w:val="16"/>
+              </w:rPr>
+              <w:t>respondent.primaryAddress.AddressLine</w:t>
+            </w:r>
+            <w:proofErr w:type="gramEnd"/>
+            <w:r>
+              <w:rPr>
+                <w:sz w:val="16"/>
+                <w:szCs w:val="16"/>
+              </w:rPr>
+              <w:t>1!=null}&gt;&gt;&lt;&lt;respondent.primaryAddress.AddressLine1&gt;&gt;&lt;&lt;es_&gt;&gt;&lt;&lt;cs_{!isBlank(respondent.primaryAddress.AddressLine2)}&gt;&gt;</w:t>
             </w:r>
           </w:p>
           <w:p>
@@ -573,7 +699,23 @@
                 <w:sz w:val="16"/>
                 <w:szCs w:val="16"/>
               </w:rPr>
-              <w:t>&lt;&lt;respondent.primaryAddress.AddressLine2&gt;&gt;&lt;&lt;es_&gt;&gt;&lt;&lt;cs_{!isBlank(respondent.primaryAddress.AddressLine3)}&gt;&gt;</w:t>
+              <w:t>&lt;&lt;</w:t>
+            </w:r>
+            <w:proofErr w:type="gramStart"/>
+            <w:r>
+              <w:rPr>
+                <w:sz w:val="16"/>
+                <w:szCs w:val="16"/>
+              </w:rPr>
+              <w:t>respondent.primaryAddress.AddressLine</w:t>
+            </w:r>
+            <w:proofErr w:type="gramEnd"/>
+            <w:r>
+              <w:rPr>
+                <w:sz w:val="16"/>
+                <w:szCs w:val="16"/>
+              </w:rPr>
+              <w:t>2&gt;&gt;&lt;&lt;es_&gt;&gt;&lt;&lt;cs_{!isBlank(respondent.primaryAddress.AddressLine3)}&gt;&gt;</w:t>
             </w:r>
           </w:p>
           <w:p>
@@ -589,7 +731,23 @@
                 <w:sz w:val="16"/>
                 <w:szCs w:val="16"/>
               </w:rPr>
-              <w:t>&lt;&lt;respondent.primaryAddress.AddressLine3&gt;&gt;&lt;&lt;es_&gt;&gt;&lt;&lt;cs_{!isBlank(respondent.primaryAddress.PostTown)}&gt;&gt;</w:t>
+              <w:t>&lt;&lt;</w:t>
+            </w:r>
+            <w:proofErr w:type="gramStart"/>
+            <w:r>
+              <w:rPr>
+                <w:sz w:val="16"/>
+                <w:szCs w:val="16"/>
+              </w:rPr>
+              <w:t>respondent.primaryAddress.AddressLine</w:t>
+            </w:r>
+            <w:proofErr w:type="gramEnd"/>
+            <w:r>
+              <w:rPr>
+                <w:sz w:val="16"/>
+                <w:szCs w:val="16"/>
+              </w:rPr>
+              <w:t>3&gt;&gt;&lt;&lt;es_&gt;&gt;&lt;&lt;cs_{!isBlank(respondent.primaryAddress.PostTown)}&gt;&gt;</w:t>
             </w:r>
           </w:p>
           <w:p>
@@ -605,7 +763,25 @@
                 <w:sz w:val="16"/>
                 <w:szCs w:val="16"/>
               </w:rPr>
-              <w:t>&lt;&lt;respondent.primaryAddress.PostTown&gt;&gt;&lt;&lt;es_&gt;&gt;</w:t>
+              <w:t>&lt;&lt;</w:t>
+            </w:r>
+            <w:proofErr w:type="spellStart"/>
+            <w:proofErr w:type="gramStart"/>
+            <w:r>
+              <w:rPr>
+                <w:sz w:val="16"/>
+                <w:szCs w:val="16"/>
+              </w:rPr>
+              <w:t>respondent.primaryAddress.PostTown</w:t>
+            </w:r>
+            <w:proofErr w:type="spellEnd"/>
+            <w:proofErr w:type="gramEnd"/>
+            <w:r>
+              <w:rPr>
+                <w:sz w:val="16"/>
+                <w:szCs w:val="16"/>
+              </w:rPr>
+              <w:t>&gt;&gt;&lt;&lt;es_&gt;&gt;</w:t>
             </w:r>
           </w:p>
           <w:p>
@@ -621,7 +797,23 @@
                 <w:sz w:val="16"/>
                 <w:szCs w:val="16"/>
               </w:rPr>
-              <w:t>&lt;&lt;respondent.primaryAddress.PostCode&gt;&gt;&lt;&lt;cs_{</w:t>
+              <w:t>&lt;&lt;</w:t>
+            </w:r>
+            <w:proofErr w:type="gramStart"/>
+            <w:r>
+              <w:rPr>
+                <w:sz w:val="16"/>
+                <w:szCs w:val="16"/>
+              </w:rPr>
+              <w:t>respondent.primaryAddress.PostCode</w:t>
+            </w:r>
+            <w:proofErr w:type="gramEnd"/>
+            <w:r>
+              <w:rPr>
+                <w:sz w:val="16"/>
+                <w:szCs w:val="16"/>
+              </w:rPr>
+              <w:t>&gt;&gt;&lt;&lt;cs_{</w:t>
             </w:r>
             <w:r>
               <w:rPr>
@@ -644,7 +836,25 @@
                 <w:sz w:val="18"/>
                 <w:szCs w:val="18"/>
               </w:rPr>
-              <w:t>&lt;&lt;respondent.primaryAddress.Country&gt;&gt;&lt;&lt;es_&gt;&gt;</w:t>
+              <w:t>&lt;&lt;</w:t>
+            </w:r>
+            <w:proofErr w:type="spellStart"/>
+            <w:proofErr w:type="gramStart"/>
+            <w:r>
+              <w:rPr>
+                <w:sz w:val="18"/>
+                <w:szCs w:val="18"/>
+              </w:rPr>
+              <w:t>respondent.primaryAddress.Country</w:t>
+            </w:r>
+            <w:proofErr w:type="spellEnd"/>
+            <w:proofErr w:type="gramEnd"/>
+            <w:r>
+              <w:rPr>
+                <w:sz w:val="18"/>
+                <w:szCs w:val="18"/>
+              </w:rPr>
+              <w:t>&gt;&gt;&lt;&lt;es_&gt;&gt;</w:t>
             </w:r>
           </w:p>
           <w:p>
@@ -1005,8 +1215,9 @@
                 <w:sz w:val="18"/>
                 <w:szCs w:val="18"/>
               </w:rPr>
-              <w:t>£&lt;&lt;total</w:t>
-            </w:r>
+              <w:t>£&lt;&lt;</w:t>
+            </w:r>
+            <w:proofErr w:type="spellStart"/>
             <w:r>
               <w:rPr>
                 <w:b/>
@@ -1014,7 +1225,7 @@
                 <w:sz w:val="18"/>
                 <w:szCs w:val="18"/>
               </w:rPr>
-              <w:t>C</w:t>
+              <w:t>total</w:t>
             </w:r>
             <w:r>
               <w:rPr>
@@ -1023,7 +1234,26 @@
                 <w:sz w:val="18"/>
                 <w:szCs w:val="18"/>
               </w:rPr>
-              <w:t>ost&gt;&gt;</w:t>
+              <w:t>C</w:t>
+            </w:r>
+            <w:r>
+              <w:rPr>
+                <w:b/>
+                <w:bCs/>
+                <w:sz w:val="18"/>
+                <w:szCs w:val="18"/>
+              </w:rPr>
+              <w:t>ost</w:t>
+            </w:r>
+            <w:proofErr w:type="spellEnd"/>
+            <w:r>
+              <w:rPr>
+                <w:b/>
+                <w:bCs/>
+                <w:sz w:val="18"/>
+                <w:szCs w:val="18"/>
+              </w:rPr>
+              <w:t>&gt;&gt;</w:t>
             </w:r>
           </w:p>
         </w:tc>
@@ -1255,7 +1485,55 @@
                 <w:sz w:val="14"/>
                 <w:szCs w:val="14"/>
               </w:rPr>
-              <w:t>If you did not reply to the claim form and believe judgment has been entered wrongly in default, you may apply to the court office giving your reasons why the judgment should be set aside. An application form is available for you to use and you will need to pay a fee. A hearing may be arranged and you will be told when and where it will take place. If you live in, or carry on business in another court's area, the claim may be transferred to that court.</w:t>
+              <w:t xml:space="preserve">If you did not reply to the claim form and believe judgment has been entered wrongly in default, you may apply to the court office giving your reasons why the judgment should be set aside. An application form is available for you to </w:t>
+            </w:r>
+            <w:proofErr w:type="gramStart"/>
+            <w:r>
+              <w:rPr>
+                <w:sz w:val="14"/>
+                <w:szCs w:val="14"/>
+              </w:rPr>
+              <w:t>use</w:t>
+            </w:r>
+            <w:proofErr w:type="gramEnd"/>
+            <w:r>
+              <w:rPr>
+                <w:sz w:val="14"/>
+                <w:szCs w:val="14"/>
+              </w:rPr>
+              <w:t xml:space="preserve"> and you will need to pay a fee. A hearing may be </w:t>
+            </w:r>
+            <w:proofErr w:type="gramStart"/>
+            <w:r>
+              <w:rPr>
+                <w:sz w:val="14"/>
+                <w:szCs w:val="14"/>
+              </w:rPr>
+              <w:t>arranged</w:t>
+            </w:r>
+            <w:proofErr w:type="gramEnd"/>
+            <w:r>
+              <w:rPr>
+                <w:sz w:val="14"/>
+                <w:szCs w:val="14"/>
+              </w:rPr>
+              <w:t xml:space="preserve"> and you will be told when and where it will take place. If you live in, or </w:t>
+            </w:r>
+            <w:proofErr w:type="gramStart"/>
+            <w:r>
+              <w:rPr>
+                <w:sz w:val="14"/>
+                <w:szCs w:val="14"/>
+              </w:rPr>
+              <w:t>carry on</w:t>
+            </w:r>
+            <w:proofErr w:type="gramEnd"/>
+            <w:r>
+              <w:rPr>
+                <w:sz w:val="14"/>
+                <w:szCs w:val="14"/>
+              </w:rPr>
+              <w:t xml:space="preserve"> business in another court's area, the claim may be transferred to that court.</w:t>
             </w:r>
           </w:p>
           <w:p>
@@ -1378,7 +1656,23 @@
                       <w:sz w:val="12"/>
                       <w:szCs w:val="12"/>
                     </w:rPr>
-                    <w:t>&lt;&lt;cs_{claimantLR.primaryAddress.AddressLine1!=null}&gt;&gt;&lt;&lt;claimantLR.primaryAddress.AddressLine1&gt;&gt;&lt;&lt;es_&gt;&gt;&lt;&lt;cs_{!isBlank(claimantLR.primaryAddress.AddressLine2)}&gt;&gt;</w:t>
+                    <w:t>&lt;&lt;cs_{</w:t>
+                  </w:r>
+                  <w:proofErr w:type="gramStart"/>
+                  <w:r>
+                    <w:rPr>
+                      <w:sz w:val="12"/>
+                      <w:szCs w:val="12"/>
+                    </w:rPr>
+                    <w:t>claimantLR.primaryAddress.AddressLine</w:t>
+                  </w:r>
+                  <w:proofErr w:type="gramEnd"/>
+                  <w:r>
+                    <w:rPr>
+                      <w:sz w:val="12"/>
+                      <w:szCs w:val="12"/>
+                    </w:rPr>
+                    <w:t>1!=null}&gt;&gt;&lt;&lt;claimantLR.primaryAddress.AddressLine1&gt;&gt;&lt;&lt;es_&gt;&gt;&lt;&lt;cs_{!isBlank(claimantLR.primaryAddress.AddressLine2)}&gt;&gt;</w:t>
                   </w:r>
                 </w:p>
                 <w:p>
@@ -1389,12 +1683,21 @@
                       <w:szCs w:val="12"/>
                     </w:rPr>
                   </w:pPr>
+                  <w:proofErr w:type="gramStart"/>
                   <w:r>
                     <w:rPr>
                       <w:sz w:val="12"/>
                       <w:szCs w:val="12"/>
                     </w:rPr>
-                    <w:t>&lt;&lt;claimantLR.primaryAddress.AddressLine2&gt;&gt;&lt;&lt;es_&gt;&gt;&lt;&lt;cs_{!isBlank(claimantLR.primaryAddress.AddressLine3)}&gt;&gt;</w:t>
+                    <w:t>&lt;&lt;claimantLR.primaryAddress.AddressLine</w:t>
+                  </w:r>
+                  <w:proofErr w:type="gramEnd"/>
+                  <w:r>
+                    <w:rPr>
+                      <w:sz w:val="12"/>
+                      <w:szCs w:val="12"/>
+                    </w:rPr>
+                    <w:t>2&gt;&gt;&lt;&lt;es_&gt;&gt;&lt;&lt;cs_{!isBlank(claimantLR.primaryAddress.AddressLine3)}&gt;&gt;</w:t>
                   </w:r>
                 </w:p>
                 <w:p>
@@ -1405,12 +1708,21 @@
                       <w:szCs w:val="12"/>
                     </w:rPr>
                   </w:pPr>
+                  <w:proofErr w:type="gramStart"/>
                   <w:r>
                     <w:rPr>
                       <w:sz w:val="12"/>
                       <w:szCs w:val="12"/>
                     </w:rPr>
-                    <w:t>&lt;&lt;claimantLR.primaryAddress.AddressLine3&gt;&gt;&lt;&lt;es_&gt;&gt;&lt;&lt;cs_{!isBlank(claimantLR.primaryAddress.PostTown)}&gt;&gt;</w:t>
+                    <w:t>&lt;&lt;claimantLR.primaryAddress.AddressLine</w:t>
+                  </w:r>
+                  <w:proofErr w:type="gramEnd"/>
+                  <w:r>
+                    <w:rPr>
+                      <w:sz w:val="12"/>
+                      <w:szCs w:val="12"/>
+                    </w:rPr>
+                    <w:t>3&gt;&gt;&lt;&lt;es_&gt;&gt;&lt;&lt;cs_{!isBlank(claimantLR.primaryAddress.PostTown)}&gt;&gt;</w:t>
                   </w:r>
                 </w:p>
                 <w:p>
@@ -1421,12 +1733,30 @@
                       <w:szCs w:val="12"/>
                     </w:rPr>
                   </w:pPr>
+                  <w:proofErr w:type="gramStart"/>
                   <w:r>
                     <w:rPr>
                       <w:sz w:val="12"/>
                       <w:szCs w:val="12"/>
                     </w:rPr>
-                    <w:t>&lt;&lt;claimantLR.primaryAddress.PostTown&gt;&gt;&lt;&lt;es_&gt;&gt;</w:t>
+                    <w:t>&lt;&lt;</w:t>
+                  </w:r>
+                  <w:proofErr w:type="spellStart"/>
+                  <w:r>
+                    <w:rPr>
+                      <w:sz w:val="12"/>
+                      <w:szCs w:val="12"/>
+                    </w:rPr>
+                    <w:t>claimantLR.primaryAddress.PostTown</w:t>
+                  </w:r>
+                  <w:proofErr w:type="spellEnd"/>
+                  <w:proofErr w:type="gramEnd"/>
+                  <w:r>
+                    <w:rPr>
+                      <w:sz w:val="12"/>
+                      <w:szCs w:val="12"/>
+                    </w:rPr>
+                    <w:t>&gt;&gt;&lt;&lt;es_&gt;&gt;</w:t>
                   </w:r>
                 </w:p>
                 <w:p>
@@ -1437,12 +1767,21 @@
                       <w:szCs w:val="12"/>
                     </w:rPr>
                   </w:pPr>
+                  <w:proofErr w:type="gramStart"/>
                   <w:r>
                     <w:rPr>
                       <w:sz w:val="12"/>
                       <w:szCs w:val="12"/>
                     </w:rPr>
-                    <w:t>&lt;&lt;claimantLR.primaryAddress.PostCode&gt;&gt;&lt;&lt;cs_{!isBlank(claimantLR.primaryAddress.Country)}&gt;&gt;</w:t>
+                    <w:t>&lt;&lt;claimantLR.primaryAddress.PostCode</w:t>
+                  </w:r>
+                  <w:proofErr w:type="gramEnd"/>
+                  <w:r>
+                    <w:rPr>
+                      <w:sz w:val="12"/>
+                      <w:szCs w:val="12"/>
+                    </w:rPr>
+                    <w:t>&gt;&gt;&lt;&lt;cs_{!isBlank(claimantLR.primaryAddress.Country)}&gt;&gt;</w:t>
                   </w:r>
                 </w:p>
                 <w:p>
@@ -1453,12 +1792,30 @@
                       <w:szCs w:val="12"/>
                     </w:rPr>
                   </w:pPr>
+                  <w:proofErr w:type="gramStart"/>
                   <w:r>
                     <w:rPr>
                       <w:sz w:val="12"/>
                       <w:szCs w:val="12"/>
                     </w:rPr>
-                    <w:t>&lt;&lt;claimantLR.primaryAddress.Country&gt;&gt;&lt;&lt;es_&gt;&gt;</w:t>
+                    <w:t>&lt;&lt;</w:t>
+                  </w:r>
+                  <w:proofErr w:type="spellStart"/>
+                  <w:r>
+                    <w:rPr>
+                      <w:sz w:val="12"/>
+                      <w:szCs w:val="12"/>
+                    </w:rPr>
+                    <w:t>claimantLR.primaryAddress.Country</w:t>
+                  </w:r>
+                  <w:proofErr w:type="spellEnd"/>
+                  <w:proofErr w:type="gramEnd"/>
+                  <w:r>
+                    <w:rPr>
+                      <w:sz w:val="12"/>
+                      <w:szCs w:val="12"/>
+                    </w:rPr>
+                    <w:t>&gt;&gt;&lt;&lt;es_&gt;&gt;</w:t>
                   </w:r>
                 </w:p>
                 <w:p>
@@ -1834,7 +2191,7 @@
 </file>
 
 <file path=word/endnotes.xml><?xml version="1.0" encoding="utf-8"?>
-<w:endnotes xmlns:wpc="http://schemas.microsoft.com/office/word/2010/wordprocessingCanvas" xmlns:cx="http://schemas.microsoft.com/office/drawing/2014/chartex" xmlns:cx1="http://schemas.microsoft.com/office/drawing/2015/9/8/chartex" xmlns:cx2="http://schemas.microsoft.com/office/drawing/2015/10/21/chartex" xmlns:cx3="http://schemas.microsoft.com/office/drawing/2016/5/9/chartex" xmlns:cx4="http://schemas.microsoft.com/office/drawing/2016/5/10/chartex" xmlns:cx5="http://schemas.microsoft.com/office/drawing/2016/5/11/chartex" xmlns:cx6="http://schemas.microsoft.com/office/drawing/2016/5/12/chartex" xmlns:cx7="http://schemas.microsoft.com/office/drawing/2016/5/13/chartex" xmlns:cx8="http://schemas.microsoft.com/office/drawing/2016/5/14/chartex" xmlns:mc="http://schemas.openxmlformats.org/markup-compatibility/2006" xmlns:aink="http://schemas.microsoft.com/office/drawing/2016/ink" xmlns:am3d="http://schemas.microsoft.com/office/drawing/2017/model3d" xmlns:o="urn:schemas-microsoft-com:office:office" xmlns:r="http://schemas.openxmlformats.org/officeDocument/2006/relationships" xmlns:m="http://schemas.openxmlformats.org/officeDocument/2006/math" xmlns:v="urn:schemas-microsoft-com:vml" xmlns:wp14="http://schemas.microsoft.com/office/word/2010/wordprocessingDrawing" xmlns:wp="http://schemas.openxmlformats.org/drawingml/2006/wordprocessingDrawing" xmlns:w10="urn:schemas-microsoft-com:office:word" xmlns:w="http://schemas.openxmlformats.org/wordprocessingml/2006/main" xmlns:w14="http://schemas.microsoft.com/office/word/2010/wordml" xmlns:w15="http://schemas.microsoft.com/office/word/2012/wordml" xmlns:w16cex="http://schemas.microsoft.com/office/word/2018/wordml/cex" xmlns:w16cid="http://schemas.microsoft.com/office/word/2016/wordml/cid" xmlns:w16="http://schemas.microsoft.com/office/word/2018/wordml" xmlns:w16sdtdh="http://schemas.microsoft.com/office/word/2020/wordml/sdtdatahash" xmlns:w16se="http://schemas.microsoft.com/office/word/2015/wordml/symex" xmlns:wpg="http://schemas.microsoft.com/office/word/2010/wordprocessingGroup" xmlns:wpi="http://schemas.microsoft.com/office/word/2010/wordprocessingInk" xmlns:wne="http://schemas.microsoft.com/office/word/2006/wordml" xmlns:wps="http://schemas.microsoft.com/office/word/2010/wordprocessingShape" mc:Ignorable="w14 w15 w16se w16cid w16 w16cex w16sdtdh wp14">
+<w:endnotes xmlns:wpc="http://schemas.microsoft.com/office/word/2010/wordprocessingCanvas" xmlns:cx="http://schemas.microsoft.com/office/drawing/2014/chartex" xmlns:cx1="http://schemas.microsoft.com/office/drawing/2015/9/8/chartex" xmlns:cx2="http://schemas.microsoft.com/office/drawing/2015/10/21/chartex" xmlns:cx3="http://schemas.microsoft.com/office/drawing/2016/5/9/chartex" xmlns:cx4="http://schemas.microsoft.com/office/drawing/2016/5/10/chartex" xmlns:cx5="http://schemas.microsoft.com/office/drawing/2016/5/11/chartex" xmlns:cx6="http://schemas.microsoft.com/office/drawing/2016/5/12/chartex" xmlns:cx7="http://schemas.microsoft.com/office/drawing/2016/5/13/chartex" xmlns:cx8="http://schemas.microsoft.com/office/drawing/2016/5/14/chartex" xmlns:mc="http://schemas.openxmlformats.org/markup-compatibility/2006" xmlns:aink="http://schemas.microsoft.com/office/drawing/2016/ink" xmlns:am3d="http://schemas.microsoft.com/office/drawing/2017/model3d" xmlns:o="urn:schemas-microsoft-com:office:office" xmlns:oel="http://schemas.microsoft.com/office/2019/extlst" xmlns:r="http://schemas.openxmlformats.org/officeDocument/2006/relationships" xmlns:m="http://schemas.openxmlformats.org/officeDocument/2006/math" xmlns:v="urn:schemas-microsoft-com:vml" xmlns:wp14="http://schemas.microsoft.com/office/word/2010/wordprocessingDrawing" xmlns:wp="http://schemas.openxmlformats.org/drawingml/2006/wordprocessingDrawing" xmlns:w10="urn:schemas-microsoft-com:office:word" xmlns:w="http://schemas.openxmlformats.org/wordprocessingml/2006/main" xmlns:w14="http://schemas.microsoft.com/office/word/2010/wordml" xmlns:w15="http://schemas.microsoft.com/office/word/2012/wordml" xmlns:w16cex="http://schemas.microsoft.com/office/word/2018/wordml/cex" xmlns:w16cid="http://schemas.microsoft.com/office/word/2016/wordml/cid" xmlns:w16="http://schemas.microsoft.com/office/word/2018/wordml" xmlns:w16sdtdh="http://schemas.microsoft.com/office/word/2020/wordml/sdtdatahash" xmlns:w16se="http://schemas.microsoft.com/office/word/2015/wordml/symex" xmlns:wpg="http://schemas.microsoft.com/office/word/2010/wordprocessingGroup" xmlns:wpi="http://schemas.microsoft.com/office/word/2010/wordprocessingInk" xmlns:wne="http://schemas.microsoft.com/office/word/2006/wordml" xmlns:wps="http://schemas.microsoft.com/office/word/2010/wordprocessingShape" mc:Ignorable="w14 w15 w16se w16cid w16 w16cex w16sdtdh wp14">
   <w:endnote w:type="separator" w:id="-1">
     <w:p>
       <w:pPr>
@@ -1859,7 +2216,7 @@
 </file>
 
 <file path=word/footer1.xml><?xml version="1.0" encoding="utf-8"?>
-<w:ftr xmlns:wpc="http://schemas.microsoft.com/office/word/2010/wordprocessingCanvas" xmlns:cx="http://schemas.microsoft.com/office/drawing/2014/chartex" xmlns:cx1="http://schemas.microsoft.com/office/drawing/2015/9/8/chartex" xmlns:cx2="http://schemas.microsoft.com/office/drawing/2015/10/21/chartex" xmlns:cx3="http://schemas.microsoft.com/office/drawing/2016/5/9/chartex" xmlns:cx4="http://schemas.microsoft.com/office/drawing/2016/5/10/chartex" xmlns:cx5="http://schemas.microsoft.com/office/drawing/2016/5/11/chartex" xmlns:cx6="http://schemas.microsoft.com/office/drawing/2016/5/12/chartex" xmlns:cx7="http://schemas.microsoft.com/office/drawing/2016/5/13/chartex" xmlns:cx8="http://schemas.microsoft.com/office/drawing/2016/5/14/chartex" xmlns:mc="http://schemas.openxmlformats.org/markup-compatibility/2006" xmlns:aink="http://schemas.microsoft.com/office/drawing/2016/ink" xmlns:am3d="http://schemas.microsoft.com/office/drawing/2017/model3d" xmlns:o="urn:schemas-microsoft-com:office:office" xmlns:r="http://schemas.openxmlformats.org/officeDocument/2006/relationships" xmlns:m="http://schemas.openxmlformats.org/officeDocument/2006/math" xmlns:v="urn:schemas-microsoft-com:vml" xmlns:wp14="http://schemas.microsoft.com/office/word/2010/wordprocessingDrawing" xmlns:wp="http://schemas.openxmlformats.org/drawingml/2006/wordprocessingDrawing" xmlns:w10="urn:schemas-microsoft-com:office:word" xmlns:w="http://schemas.openxmlformats.org/wordprocessingml/2006/main" xmlns:w14="http://schemas.microsoft.com/office/word/2010/wordml" xmlns:w15="http://schemas.microsoft.com/office/word/2012/wordml" xmlns:w16cex="http://schemas.microsoft.com/office/word/2018/wordml/cex" xmlns:w16cid="http://schemas.microsoft.com/office/word/2016/wordml/cid" xmlns:w16="http://schemas.microsoft.com/office/word/2018/wordml" xmlns:w16sdtdh="http://schemas.microsoft.com/office/word/2020/wordml/sdtdatahash" xmlns:w16se="http://schemas.microsoft.com/office/word/2015/wordml/symex" xmlns:wpg="http://schemas.microsoft.com/office/word/2010/wordprocessingGroup" xmlns:wpi="http://schemas.microsoft.com/office/word/2010/wordprocessingInk" xmlns:wne="http://schemas.microsoft.com/office/word/2006/wordml" xmlns:wps="http://schemas.microsoft.com/office/word/2010/wordprocessingShape" mc:Ignorable="w14 w15 w16se w16cid w16 w16cex w16sdtdh wp14">
+<w:ftr xmlns:wpc="http://schemas.microsoft.com/office/word/2010/wordprocessingCanvas" xmlns:cx="http://schemas.microsoft.com/office/drawing/2014/chartex" xmlns:cx1="http://schemas.microsoft.com/office/drawing/2015/9/8/chartex" xmlns:cx2="http://schemas.microsoft.com/office/drawing/2015/10/21/chartex" xmlns:cx3="http://schemas.microsoft.com/office/drawing/2016/5/9/chartex" xmlns:cx4="http://schemas.microsoft.com/office/drawing/2016/5/10/chartex" xmlns:cx5="http://schemas.microsoft.com/office/drawing/2016/5/11/chartex" xmlns:cx6="http://schemas.microsoft.com/office/drawing/2016/5/12/chartex" xmlns:cx7="http://schemas.microsoft.com/office/drawing/2016/5/13/chartex" xmlns:cx8="http://schemas.microsoft.com/office/drawing/2016/5/14/chartex" xmlns:mc="http://schemas.openxmlformats.org/markup-compatibility/2006" xmlns:aink="http://schemas.microsoft.com/office/drawing/2016/ink" xmlns:am3d="http://schemas.microsoft.com/office/drawing/2017/model3d" xmlns:o="urn:schemas-microsoft-com:office:office" xmlns:oel="http://schemas.microsoft.com/office/2019/extlst" xmlns:r="http://schemas.openxmlformats.org/officeDocument/2006/relationships" xmlns:m="http://schemas.openxmlformats.org/officeDocument/2006/math" xmlns:v="urn:schemas-microsoft-com:vml" xmlns:wp14="http://schemas.microsoft.com/office/word/2010/wordprocessingDrawing" xmlns:wp="http://schemas.openxmlformats.org/drawingml/2006/wordprocessingDrawing" xmlns:w10="urn:schemas-microsoft-com:office:word" xmlns:w="http://schemas.openxmlformats.org/wordprocessingml/2006/main" xmlns:w14="http://schemas.microsoft.com/office/word/2010/wordml" xmlns:w15="http://schemas.microsoft.com/office/word/2012/wordml" xmlns:w16cex="http://schemas.microsoft.com/office/word/2018/wordml/cex" xmlns:w16cid="http://schemas.microsoft.com/office/word/2016/wordml/cid" xmlns:w16="http://schemas.microsoft.com/office/word/2018/wordml" xmlns:w16sdtdh="http://schemas.microsoft.com/office/word/2020/wordml/sdtdatahash" xmlns:w16se="http://schemas.microsoft.com/office/word/2015/wordml/symex" xmlns:wpg="http://schemas.microsoft.com/office/word/2010/wordprocessingGroup" xmlns:wpi="http://schemas.microsoft.com/office/word/2010/wordprocessingInk" xmlns:wne="http://schemas.microsoft.com/office/word/2006/wordml" xmlns:wps="http://schemas.microsoft.com/office/word/2010/wordprocessingShape" mc:Ignorable="w14 w15 w16se w16cid w16 w16cex w16sdtdh wp14">
   <w:p>
     <w:pPr>
       <w:pStyle w:val="Footer"/>
@@ -1901,7 +2258,15 @@
         <w:sz w:val="12"/>
         <w:szCs w:val="12"/>
       </w:rPr>
-      <w:t>Online Civil Claims</w:t>
+      <w:t xml:space="preserve">Online Civil </w:t>
+    </w:r>
+    <w:proofErr w:type="gramStart"/>
+    <w:r>
+      <w:rPr>
+        <w:sz w:val="12"/>
+        <w:szCs w:val="12"/>
+      </w:rPr>
+      <w:t>Claims</w:t>
     </w:r>
     <w:r>
       <w:rPr>
@@ -1919,6 +2284,7 @@
       </w:rPr>
       <w:t xml:space="preserve"> at</w:t>
     </w:r>
+    <w:proofErr w:type="gramEnd"/>
     <w:r>
       <w:rPr>
         <w:sz w:val="12"/>
@@ -2058,7 +2424,7 @@
 </file>
 
 <file path=word/footnotes.xml><?xml version="1.0" encoding="utf-8"?>
-<w:footnotes xmlns:wpc="http://schemas.microsoft.com/office/word/2010/wordprocessingCanvas" xmlns:cx="http://schemas.microsoft.com/office/drawing/2014/chartex" xmlns:cx1="http://schemas.microsoft.com/office/drawing/2015/9/8/chartex" xmlns:cx2="http://schemas.microsoft.com/office/drawing/2015/10/21/chartex" xmlns:cx3="http://schemas.microsoft.com/office/drawing/2016/5/9/chartex" xmlns:cx4="http://schemas.microsoft.com/office/drawing/2016/5/10/chartex" xmlns:cx5="http://schemas.microsoft.com/office/drawing/2016/5/11/chartex" xmlns:cx6="http://schemas.microsoft.com/office/drawing/2016/5/12/chartex" xmlns:cx7="http://schemas.microsoft.com/office/drawing/2016/5/13/chartex" xmlns:cx8="http://schemas.microsoft.com/office/drawing/2016/5/14/chartex" xmlns:mc="http://schemas.openxmlformats.org/markup-compatibility/2006" xmlns:aink="http://schemas.microsoft.com/office/drawing/2016/ink" xmlns:am3d="http://schemas.microsoft.com/office/drawing/2017/model3d" xmlns:o="urn:schemas-microsoft-com:office:office" xmlns:r="http://schemas.openxmlformats.org/officeDocument/2006/relationships" xmlns:m="http://schemas.openxmlformats.org/officeDocument/2006/math" xmlns:v="urn:schemas-microsoft-com:vml" xmlns:wp14="http://schemas.microsoft.com/office/word/2010/wordprocessingDrawing" xmlns:wp="http://schemas.openxmlformats.org/drawingml/2006/wordprocessingDrawing" xmlns:w10="urn:schemas-microsoft-com:office:word" xmlns:w="http://schemas.openxmlformats.org/wordprocessingml/2006/main" xmlns:w14="http://schemas.microsoft.com/office/word/2010/wordml" xmlns:w15="http://schemas.microsoft.com/office/word/2012/wordml" xmlns:w16cex="http://schemas.microsoft.com/office/word/2018/wordml/cex" xmlns:w16cid="http://schemas.microsoft.com/office/word/2016/wordml/cid" xmlns:w16="http://schemas.microsoft.com/office/word/2018/wordml" xmlns:w16sdtdh="http://schemas.microsoft.com/office/word/2020/wordml/sdtdatahash" xmlns:w16se="http://schemas.microsoft.com/office/word/2015/wordml/symex" xmlns:wpg="http://schemas.microsoft.com/office/word/2010/wordprocessingGroup" xmlns:wpi="http://schemas.microsoft.com/office/word/2010/wordprocessingInk" xmlns:wne="http://schemas.microsoft.com/office/word/2006/wordml" xmlns:wps="http://schemas.microsoft.com/office/word/2010/wordprocessingShape" mc:Ignorable="w14 w15 w16se w16cid w16 w16cex w16sdtdh wp14">
+<w:footnotes xmlns:wpc="http://schemas.microsoft.com/office/word/2010/wordprocessingCanvas" xmlns:cx="http://schemas.microsoft.com/office/drawing/2014/chartex" xmlns:cx1="http://schemas.microsoft.com/office/drawing/2015/9/8/chartex" xmlns:cx2="http://schemas.microsoft.com/office/drawing/2015/10/21/chartex" xmlns:cx3="http://schemas.microsoft.com/office/drawing/2016/5/9/chartex" xmlns:cx4="http://schemas.microsoft.com/office/drawing/2016/5/10/chartex" xmlns:cx5="http://schemas.microsoft.com/office/drawing/2016/5/11/chartex" xmlns:cx6="http://schemas.microsoft.com/office/drawing/2016/5/12/chartex" xmlns:cx7="http://schemas.microsoft.com/office/drawing/2016/5/13/chartex" xmlns:cx8="http://schemas.microsoft.com/office/drawing/2016/5/14/chartex" xmlns:mc="http://schemas.openxmlformats.org/markup-compatibility/2006" xmlns:aink="http://schemas.microsoft.com/office/drawing/2016/ink" xmlns:am3d="http://schemas.microsoft.com/office/drawing/2017/model3d" xmlns:o="urn:schemas-microsoft-com:office:office" xmlns:oel="http://schemas.microsoft.com/office/2019/extlst" xmlns:r="http://schemas.openxmlformats.org/officeDocument/2006/relationships" xmlns:m="http://schemas.openxmlformats.org/officeDocument/2006/math" xmlns:v="urn:schemas-microsoft-com:vml" xmlns:wp14="http://schemas.microsoft.com/office/word/2010/wordprocessingDrawing" xmlns:wp="http://schemas.openxmlformats.org/drawingml/2006/wordprocessingDrawing" xmlns:w10="urn:schemas-microsoft-com:office:word" xmlns:w="http://schemas.openxmlformats.org/wordprocessingml/2006/main" xmlns:w14="http://schemas.microsoft.com/office/word/2010/wordml" xmlns:w15="http://schemas.microsoft.com/office/word/2012/wordml" xmlns:w16cex="http://schemas.microsoft.com/office/word/2018/wordml/cex" xmlns:w16cid="http://schemas.microsoft.com/office/word/2016/wordml/cid" xmlns:w16="http://schemas.microsoft.com/office/word/2018/wordml" xmlns:w16sdtdh="http://schemas.microsoft.com/office/word/2020/wordml/sdtdatahash" xmlns:w16se="http://schemas.microsoft.com/office/word/2015/wordml/symex" xmlns:wpg="http://schemas.microsoft.com/office/word/2010/wordprocessingGroup" xmlns:wpi="http://schemas.microsoft.com/office/word/2010/wordprocessingInk" xmlns:wne="http://schemas.microsoft.com/office/word/2006/wordml" xmlns:wps="http://schemas.microsoft.com/office/word/2010/wordprocessingShape" mc:Ignorable="w14 w15 w16se w16cid w16 w16cex w16sdtdh wp14">
   <w:footnote w:type="separator" w:id="-1">
     <w:p>
       <w:pPr>
@@ -2926,6 +3292,33 @@
 </file>
 
 <file path=customXml/item1.xml><?xml version="1.0" encoding="utf-8"?>
+<?mso-contentType ?>
+<FormTemplates xmlns="http://schemas.microsoft.com/sharepoint/v3/contenttype/forms">
+  <Display>DocumentLibraryForm</Display>
+  <Edit>DocumentLibraryForm</Edit>
+  <New>DocumentLibraryForm</New>
+</FormTemplates>
+</file>
+
+<file path=customXml/item2.xml><?xml version="1.0" encoding="utf-8"?>
+<p:properties xmlns:p="http://schemas.microsoft.com/office/2006/metadata/properties" xmlns:xsi="http://www.w3.org/2001/XMLSchema-instance" xmlns:pc="http://schemas.microsoft.com/office/infopath/2007/PartnerControls">
+  <documentManagement>
+    <Stage xmlns="f336f4fe-8719-4ea2-b5d6-29b3a580aeb4">In Approval</Stage>
+    <Next_x0020_Stage xmlns="f336f4fe-8719-4ea2-b5d6-29b3a580aeb4">ApproveOrReject</Next_x0020_Stage>
+    <Admin_x0020_Action xmlns="f336f4fe-8719-4ea2-b5d6-29b3a580aeb4" xsi:nil="true"/>
+    <Template_x0020_Category xmlns="f336f4fe-8719-4ea2-b5d6-29b3a580aeb4">Decision Order - DEC</Template_x0020_Category>
+    <Action xmlns="f336f4fe-8719-4ea2-b5d6-29b3a580aeb4" xsi:nil="true"/>
+    <Purpose1 xmlns="f336f4fe-8719-4ea2-b5d6-29b3a580aeb4">Specified Default Judgment</Purpose1>
+    <Template_x0020_Language xmlns="f336f4fe-8719-4ea2-b5d6-29b3a580aeb4">English - ENG</Template_x0020_Language>
+    <Rename xmlns="f336f4fe-8719-4ea2-b5d6-29b3a580aeb4">true</Rename>
+    <Tornado_x0020_Filename xmlns="f336f4fe-8719-4ea2-b5d6-29b3a580aeb4" xsi:nil="true"/>
+    <Approval_x0020_Request_x0020_Comment xmlns="f336f4fe-8719-4ea2-b5d6-29b3a580aeb4">Default Judgment specified claim form</Approval_x0020_Request_x0020_Comment>
+    <Publication_x0020_Date xmlns="f336f4fe-8719-4ea2-b5d6-29b3a580aeb4">2022-03-23T00:00:00+00:00</Publication_x0020_Date>
+  </documentManagement>
+</p:properties>
+</file>
+
+<file path=customXml/item3.xml><?xml version="1.0" encoding="utf-8"?>
 <ct:contentTypeSchema xmlns:ct="http://schemas.microsoft.com/office/2006/metadata/contentType" xmlns:ma="http://schemas.microsoft.com/office/2006/metadata/properties/metaAttributes" ct:_="" ma:_="" ma:contentTypeName="_CtTemplate" ma:contentTypeID="0x01010064A5FDCCFB03F540B94405305D7DE14F00A4F8B82F7CEF57469A8FE5CEAB7A0EE0" ma:contentTypeVersion="53" ma:contentTypeDescription="Part of Template Management with Site Columns representing custom attributes." ma:contentTypeScope="" ma:versionID="69a47f6434bbb6ed0a644919a98a9681">
   <xsd:schema xmlns:xsd="http://www.w3.org/2001/XMLSchema" xmlns:xs="http://www.w3.org/2001/XMLSchema" xmlns:p="http://schemas.microsoft.com/office/2006/metadata/properties" xmlns:ns2="f336f4fe-8719-4ea2-b5d6-29b3a580aeb4" xmlns:ns3="b57b892a-dd61-4bba-b372-a8d93da2c7e6" targetNamespace="http://schemas.microsoft.com/office/2006/metadata/properties" ma:root="true" ma:fieldsID="71934021bdb6f6617baa79601bda5045" ns2:_="" ns3:_="">
     <xsd:import namespace="f336f4fe-8719-4ea2-b5d6-29b3a580aeb4"/>
@@ -3240,34 +3633,25 @@
 </ct:contentTypeSchema>
 </file>
 
-<file path=customXml/item2.xml><?xml version="1.0" encoding="utf-8"?>
-<p:properties xmlns:p="http://schemas.microsoft.com/office/2006/metadata/properties" xmlns:xsi="http://www.w3.org/2001/XMLSchema-instance" xmlns:pc="http://schemas.microsoft.com/office/infopath/2007/PartnerControls">
-  <documentManagement>
-    <Stage xmlns="f336f4fe-8719-4ea2-b5d6-29b3a580aeb4">In Approval</Stage>
-    <Next_x0020_Stage xmlns="f336f4fe-8719-4ea2-b5d6-29b3a580aeb4">ApproveOrReject</Next_x0020_Stage>
-    <Admin_x0020_Action xmlns="f336f4fe-8719-4ea2-b5d6-29b3a580aeb4" xsi:nil="true"/>
-    <Template_x0020_Category xmlns="f336f4fe-8719-4ea2-b5d6-29b3a580aeb4">Decision Order - DEC</Template_x0020_Category>
-    <Action xmlns="f336f4fe-8719-4ea2-b5d6-29b3a580aeb4" xsi:nil="true"/>
-    <Purpose1 xmlns="f336f4fe-8719-4ea2-b5d6-29b3a580aeb4">Specified Default Judgment</Purpose1>
-    <Template_x0020_Language xmlns="f336f4fe-8719-4ea2-b5d6-29b3a580aeb4">English - ENG</Template_x0020_Language>
-    <Rename xmlns="f336f4fe-8719-4ea2-b5d6-29b3a580aeb4">true</Rename>
-    <Tornado_x0020_Filename xmlns="f336f4fe-8719-4ea2-b5d6-29b3a580aeb4" xsi:nil="true"/>
-    <Approval_x0020_Request_x0020_Comment xmlns="f336f4fe-8719-4ea2-b5d6-29b3a580aeb4">Default Judgment specified claim form</Approval_x0020_Request_x0020_Comment>
-    <Publication_x0020_Date xmlns="f336f4fe-8719-4ea2-b5d6-29b3a580aeb4">2022-03-23T00:00:00+00:00</Publication_x0020_Date>
-  </documentManagement>
-</p:properties>
+<file path=customXml/itemProps1.xml><?xml version="1.0" encoding="utf-8"?>
+<ds:datastoreItem xmlns:ds="http://schemas.openxmlformats.org/officeDocument/2006/customXml" ds:itemID="{2A4301B6-8662-4A72-AB84-B39D0E5BE4CA}">
+  <ds:schemaRefs>
+    <ds:schemaRef ds:uri="http://schemas.microsoft.com/sharepoint/v3/contenttype/forms"/>
+  </ds:schemaRefs>
+</ds:datastoreItem>
 </file>
 
-<file path=customXml/item3.xml><?xml version="1.0" encoding="utf-8"?>
-<?mso-contentType ?>
-<FormTemplates xmlns="http://schemas.microsoft.com/sharepoint/v3/contenttype/forms">
-  <Display>DocumentLibraryForm</Display>
-  <Edit>DocumentLibraryForm</Edit>
-  <New>DocumentLibraryForm</New>
-</FormTemplates>
+<file path=customXml/itemProps2.xml><?xml version="1.0" encoding="utf-8"?>
+<ds:datastoreItem xmlns:ds="http://schemas.openxmlformats.org/officeDocument/2006/customXml" ds:itemID="{6A83771D-3331-4AEF-8DFC-61D4F9C17075}">
+  <ds:schemaRefs>
+    <ds:schemaRef ds:uri="http://schemas.microsoft.com/office/2006/metadata/properties"/>
+    <ds:schemaRef ds:uri="http://schemas.microsoft.com/office/infopath/2007/PartnerControls"/>
+    <ds:schemaRef ds:uri="f336f4fe-8719-4ea2-b5d6-29b3a580aeb4"/>
+  </ds:schemaRefs>
+</ds:datastoreItem>
 </file>
 
-<file path=customXml/itemProps1.xml><?xml version="1.0" encoding="utf-8"?>
+<file path=customXml/itemProps3.xml><?xml version="1.0" encoding="utf-8"?>
 <ds:datastoreItem xmlns:ds="http://schemas.openxmlformats.org/officeDocument/2006/customXml" ds:itemID="{18842D0F-4795-4973-B11F-1FAE2E32A0BD}">
   <ds:schemaRefs>
     <ds:schemaRef ds:uri="http://schemas.microsoft.com/office/2006/metadata/contentType"/>
@@ -3284,22 +3668,4 @@
     <ds:schemaRef ds:uri="http://schemas.microsoft.com/internal/obd"/>
   </ds:schemaRefs>
 </ds:datastoreItem>
-</file>
-
-<file path=customXml/itemProps2.xml><?xml version="1.0" encoding="utf-8"?>
-<ds:datastoreItem xmlns:ds="http://schemas.openxmlformats.org/officeDocument/2006/customXml" ds:itemID="{6A83771D-3331-4AEF-8DFC-61D4F9C17075}">
-  <ds:schemaRefs>
-    <ds:schemaRef ds:uri="http://schemas.microsoft.com/office/2006/metadata/properties"/>
-    <ds:schemaRef ds:uri="http://schemas.microsoft.com/office/infopath/2007/PartnerControls"/>
-    <ds:schemaRef ds:uri="f336f4fe-8719-4ea2-b5d6-29b3a580aeb4"/>
-  </ds:schemaRefs>
-</ds:datastoreItem>
-</file>
-
-<file path=customXml/itemProps3.xml><?xml version="1.0" encoding="utf-8"?>
-<ds:datastoreItem xmlns:ds="http://schemas.openxmlformats.org/officeDocument/2006/customXml" ds:itemID="{2A4301B6-8662-4A72-AB84-B39D0E5BE4CA}">
-  <ds:schemaRefs>
-    <ds:schemaRef ds:uri="http://schemas.microsoft.com/sharepoint/v3/contenttype/forms"/>
-  </ds:schemaRefs>
-</ds:datastoreItem>
 </file>
</xml_diff>

<commit_message>
Templates updated for DJ (#1238)
</commit_message>
<xml_diff>
--- a/docker/docmosis/templates/CV-SPC-DEC-ENG-00910.docx
+++ b/docker/docmosis/templates/CV-SPC-DEC-ENG-00910.docx
@@ -1,6 +1,6 @@
 
 <file path=word/document.xml><?xml version="1.0" encoding="utf-8"?>
-<w:document xmlns:wpc="http://schemas.microsoft.com/office/word/2010/wordprocessingCanvas" xmlns:cx="http://schemas.microsoft.com/office/drawing/2014/chartex" xmlns:cx1="http://schemas.microsoft.com/office/drawing/2015/9/8/chartex" xmlns:cx2="http://schemas.microsoft.com/office/drawing/2015/10/21/chartex" xmlns:cx3="http://schemas.microsoft.com/office/drawing/2016/5/9/chartex" xmlns:cx4="http://schemas.microsoft.com/office/drawing/2016/5/10/chartex" xmlns:cx5="http://schemas.microsoft.com/office/drawing/2016/5/11/chartex" xmlns:cx6="http://schemas.microsoft.com/office/drawing/2016/5/12/chartex" xmlns:cx7="http://schemas.microsoft.com/office/drawing/2016/5/13/chartex" xmlns:cx8="http://schemas.microsoft.com/office/drawing/2016/5/14/chartex" xmlns:mc="http://schemas.openxmlformats.org/markup-compatibility/2006" xmlns:aink="http://schemas.microsoft.com/office/drawing/2016/ink" xmlns:am3d="http://schemas.microsoft.com/office/drawing/2017/model3d" xmlns:o="urn:schemas-microsoft-com:office:office" xmlns:r="http://schemas.openxmlformats.org/officeDocument/2006/relationships" xmlns:m="http://schemas.openxmlformats.org/officeDocument/2006/math" xmlns:v="urn:schemas-microsoft-com:vml" xmlns:wp14="http://schemas.microsoft.com/office/word/2010/wordprocessingDrawing" xmlns:wp="http://schemas.openxmlformats.org/drawingml/2006/wordprocessingDrawing" xmlns:w10="urn:schemas-microsoft-com:office:word" xmlns:w="http://schemas.openxmlformats.org/wordprocessingml/2006/main" xmlns:w14="http://schemas.microsoft.com/office/word/2010/wordml" xmlns:w15="http://schemas.microsoft.com/office/word/2012/wordml" xmlns:w16cex="http://schemas.microsoft.com/office/word/2018/wordml/cex" xmlns:w16cid="http://schemas.microsoft.com/office/word/2016/wordml/cid" xmlns:w16="http://schemas.microsoft.com/office/word/2018/wordml" xmlns:w16sdtdh="http://schemas.microsoft.com/office/word/2020/wordml/sdtdatahash" xmlns:w16se="http://schemas.microsoft.com/office/word/2015/wordml/symex" xmlns:wpg="http://schemas.microsoft.com/office/word/2010/wordprocessingGroup" xmlns:wpi="http://schemas.microsoft.com/office/word/2010/wordprocessingInk" xmlns:wne="http://schemas.microsoft.com/office/word/2006/wordml" xmlns:wps="http://schemas.microsoft.com/office/word/2010/wordprocessingShape" mc:Ignorable="w14 w15 w16se w16cid w16 w16cex w16sdtdh wp14">
+<w:document xmlns:wpc="http://schemas.microsoft.com/office/word/2010/wordprocessingCanvas" xmlns:cx="http://schemas.microsoft.com/office/drawing/2014/chartex" xmlns:cx1="http://schemas.microsoft.com/office/drawing/2015/9/8/chartex" xmlns:cx2="http://schemas.microsoft.com/office/drawing/2015/10/21/chartex" xmlns:cx3="http://schemas.microsoft.com/office/drawing/2016/5/9/chartex" xmlns:cx4="http://schemas.microsoft.com/office/drawing/2016/5/10/chartex" xmlns:cx5="http://schemas.microsoft.com/office/drawing/2016/5/11/chartex" xmlns:cx6="http://schemas.microsoft.com/office/drawing/2016/5/12/chartex" xmlns:cx7="http://schemas.microsoft.com/office/drawing/2016/5/13/chartex" xmlns:cx8="http://schemas.microsoft.com/office/drawing/2016/5/14/chartex" xmlns:mc="http://schemas.openxmlformats.org/markup-compatibility/2006" xmlns:aink="http://schemas.microsoft.com/office/drawing/2016/ink" xmlns:am3d="http://schemas.microsoft.com/office/drawing/2017/model3d" xmlns:o="urn:schemas-microsoft-com:office:office" xmlns:oel="http://schemas.microsoft.com/office/2019/extlst" xmlns:r="http://schemas.openxmlformats.org/officeDocument/2006/relationships" xmlns:m="http://schemas.openxmlformats.org/officeDocument/2006/math" xmlns:v="urn:schemas-microsoft-com:vml" xmlns:wp14="http://schemas.microsoft.com/office/word/2010/wordprocessingDrawing" xmlns:wp="http://schemas.openxmlformats.org/drawingml/2006/wordprocessingDrawing" xmlns:w10="urn:schemas-microsoft-com:office:word" xmlns:w="http://schemas.openxmlformats.org/wordprocessingml/2006/main" xmlns:w14="http://schemas.microsoft.com/office/word/2010/wordml" xmlns:w15="http://schemas.microsoft.com/office/word/2012/wordml" xmlns:w16cex="http://schemas.microsoft.com/office/word/2018/wordml/cex" xmlns:w16cid="http://schemas.microsoft.com/office/word/2016/wordml/cid" xmlns:w16="http://schemas.microsoft.com/office/word/2018/wordml" xmlns:w16sdtdh="http://schemas.microsoft.com/office/word/2020/wordml/sdtdatahash" xmlns:w16se="http://schemas.microsoft.com/office/word/2015/wordml/symex" xmlns:wpg="http://schemas.microsoft.com/office/word/2010/wordprocessingGroup" xmlns:wpi="http://schemas.microsoft.com/office/word/2010/wordprocessingInk" xmlns:wne="http://schemas.microsoft.com/office/word/2006/wordml" xmlns:wps="http://schemas.microsoft.com/office/word/2010/wordprocessingShape" mc:Ignorable="w14 w15 w16se w16cid w16 w16cex w16sdtdh wp14">
   <w:body>
     <w:tbl>
       <w:tblPr>
@@ -32,48 +32,10 @@
             </w:pPr>
             <w:r>
               <w:rPr>
-                <w:b/>
-                <w:bCs/>
-                <w:sz w:val="16"/>
-                <w:szCs w:val="16"/>
-              </w:rPr>
-              <w:t xml:space="preserve">In the </w:t>
-            </w:r>
-            <w:r>
-              <w:rPr>
-                <w:b/>
-                <w:bCs/>
-                <w:sz w:val="16"/>
-                <w:szCs w:val="16"/>
-              </w:rPr>
-              <w:t>Online Civil Claims</w:t>
-            </w:r>
-            <w:r>
-              <w:rPr>
-                <w:b/>
-                <w:bCs/>
-                <w:sz w:val="16"/>
-                <w:szCs w:val="16"/>
-              </w:rPr>
-              <w:t xml:space="preserve"> </w:t>
-            </w:r>
-            <w:r>
-              <w:rPr>
-                <w:b/>
-                <w:bCs/>
-                <w:sz w:val="16"/>
-                <w:szCs w:val="16"/>
-              </w:rPr>
-              <w:t>at Northampton</w:t>
-            </w:r>
-            <w:r>
-              <w:rPr>
-                <w:b/>
-                <w:bCs/>
-                <w:sz w:val="16"/>
-                <w:szCs w:val="16"/>
-              </w:rPr>
-              <w:t xml:space="preserve"> </w:t>
+                <w:sz w:val="24"/>
+                <w:szCs w:val="24"/>
+              </w:rPr>
+              <w:t>In the County Court</w:t>
             </w:r>
           </w:p>
         </w:tc>
@@ -124,7 +86,23 @@
                 <w:sz w:val="16"/>
                 <w:szCs w:val="16"/>
               </w:rPr>
-              <w:t>&lt;&lt; caseNumber&gt;&gt;</w:t>
+              <w:t xml:space="preserve">&lt;&lt; </w:t>
+            </w:r>
+            <w:proofErr w:type="spellStart"/>
+            <w:r>
+              <w:rPr>
+                <w:sz w:val="16"/>
+                <w:szCs w:val="16"/>
+              </w:rPr>
+              <w:t>caseNumber</w:t>
+            </w:r>
+            <w:proofErr w:type="spellEnd"/>
+            <w:r>
+              <w:rPr>
+                <w:sz w:val="16"/>
+                <w:szCs w:val="16"/>
+              </w:rPr>
+              <w:t>&gt;&gt;</w:t>
             </w:r>
           </w:p>
         </w:tc>
@@ -201,7 +179,33 @@
                 <w:szCs w:val="16"/>
                 <w:shd w:val="clear" w:color="auto" w:fill="FFFFFF"/>
               </w:rPr>
-              <w:t>&lt;&lt;rs_applicant&gt;&gt;</w:t>
+              <w:t>&lt;&lt;</w:t>
+            </w:r>
+            <w:proofErr w:type="spellStart"/>
+            <w:r>
+              <w:rPr>
+                <w:rFonts w:ascii="GDSTransportWebsite" w:hAnsi="GDSTransportWebsite"/>
+                <w:b/>
+                <w:bCs/>
+                <w:color w:val="0A0A0A"/>
+                <w:sz w:val="16"/>
+                <w:szCs w:val="16"/>
+                <w:shd w:val="clear" w:color="auto" w:fill="FFFFFF"/>
+              </w:rPr>
+              <w:t>rs_applicant</w:t>
+            </w:r>
+            <w:proofErr w:type="spellEnd"/>
+            <w:r>
+              <w:rPr>
+                <w:rFonts w:ascii="GDSTransportWebsite" w:hAnsi="GDSTransportWebsite"/>
+                <w:b/>
+                <w:bCs/>
+                <w:color w:val="0A0A0A"/>
+                <w:sz w:val="16"/>
+                <w:szCs w:val="16"/>
+                <w:shd w:val="clear" w:color="auto" w:fill="FFFFFF"/>
+              </w:rPr>
+              <w:t>&gt;&gt;</w:t>
             </w:r>
           </w:p>
           <w:p>
@@ -268,7 +272,27 @@
                 <w:sz w:val="16"/>
                 <w:szCs w:val="16"/>
               </w:rPr>
-              <w:t>&lt;&lt;applicantReference &gt;&gt;</w:t>
+              <w:t>&lt;&lt;</w:t>
+            </w:r>
+            <w:proofErr w:type="spellStart"/>
+            <w:r>
+              <w:rPr>
+                <w:rFonts w:ascii="GDSTransportWebsite" w:eastAsia="Times New Roman" w:hAnsi="GDSTransportWebsite" w:cs="Times New Roman"/>
+                <w:color w:val="60686D"/>
+                <w:sz w:val="16"/>
+                <w:szCs w:val="16"/>
+              </w:rPr>
+              <w:t>applicantReference</w:t>
+            </w:r>
+            <w:proofErr w:type="spellEnd"/>
+            <w:r>
+              <w:rPr>
+                <w:rFonts w:ascii="GDSTransportWebsite" w:eastAsia="Times New Roman" w:hAnsi="GDSTransportWebsite" w:cs="Times New Roman"/>
+                <w:color w:val="60686D"/>
+                <w:sz w:val="16"/>
+                <w:szCs w:val="16"/>
+              </w:rPr>
+              <w:t xml:space="preserve"> &gt;&gt;</w:t>
             </w:r>
           </w:p>
           <w:p>
@@ -384,7 +408,27 @@
                 <w:sz w:val="16"/>
                 <w:szCs w:val="16"/>
               </w:rPr>
-              <w:t>&lt;&lt;respondentReference &gt;&gt;</w:t>
+              <w:t>&lt;&lt;</w:t>
+            </w:r>
+            <w:proofErr w:type="spellStart"/>
+            <w:r>
+              <w:rPr>
+                <w:rFonts w:ascii="GDSTransportWebsite" w:eastAsia="Times New Roman" w:hAnsi="GDSTransportWebsite" w:cs="Times New Roman"/>
+                <w:color w:val="60686D"/>
+                <w:sz w:val="16"/>
+                <w:szCs w:val="16"/>
+              </w:rPr>
+              <w:t>respondentReference</w:t>
+            </w:r>
+            <w:proofErr w:type="spellEnd"/>
+            <w:r>
+              <w:rPr>
+                <w:rFonts w:ascii="GDSTransportWebsite" w:eastAsia="Times New Roman" w:hAnsi="GDSTransportWebsite" w:cs="Times New Roman"/>
+                <w:color w:val="60686D"/>
+                <w:sz w:val="16"/>
+                <w:szCs w:val="16"/>
+              </w:rPr>
+              <w:t xml:space="preserve"> &gt;&gt;</w:t>
             </w:r>
           </w:p>
         </w:tc>
@@ -435,7 +479,48 @@
                 <w:sz w:val="16"/>
                 <w:szCs w:val="16"/>
               </w:rPr>
-              <w:t xml:space="preserve">&lt;&lt; {dateFormat($nowUTC </w:t>
+              <w:t>&lt;&lt; {</w:t>
+            </w:r>
+            <w:proofErr w:type="spellStart"/>
+            <w:proofErr w:type="gramStart"/>
+            <w:r>
+              <w:rPr>
+                <w:sz w:val="16"/>
+                <w:szCs w:val="16"/>
+              </w:rPr>
+              <w:t>dateFormat</w:t>
+            </w:r>
+            <w:proofErr w:type="spellEnd"/>
+            <w:r>
+              <w:rPr>
+                <w:sz w:val="16"/>
+                <w:szCs w:val="16"/>
+              </w:rPr>
+              <w:t>(</w:t>
+            </w:r>
+            <w:proofErr w:type="gramEnd"/>
+            <w:r>
+              <w:rPr>
+                <w:sz w:val="16"/>
+                <w:szCs w:val="16"/>
+              </w:rPr>
+              <w:t>$</w:t>
+            </w:r>
+            <w:proofErr w:type="spellStart"/>
+            <w:r>
+              <w:rPr>
+                <w:sz w:val="16"/>
+                <w:szCs w:val="16"/>
+              </w:rPr>
+              <w:t>nowUTC</w:t>
+            </w:r>
+            <w:proofErr w:type="spellEnd"/>
+            <w:r>
+              <w:rPr>
+                <w:sz w:val="16"/>
+                <w:szCs w:val="16"/>
+              </w:rPr>
+              <w:t xml:space="preserve"> </w:t>
             </w:r>
             <w:r>
               <w:rPr>
@@ -444,7 +529,27 @@
                 <w:sz w:val="16"/>
                 <w:szCs w:val="16"/>
               </w:rPr>
-              <w:t>,‘d MMMM yyyy’)}</w:t>
+              <w:t xml:space="preserve">,‘d MMMM </w:t>
+            </w:r>
+            <w:proofErr w:type="spellStart"/>
+            <w:r>
+              <w:rPr>
+                <w:rFonts w:ascii="GDSTransportWebsite" w:eastAsia="Times New Roman" w:hAnsi="GDSTransportWebsite" w:cs="Times New Roman"/>
+                <w:color w:val="60686D"/>
+                <w:sz w:val="16"/>
+                <w:szCs w:val="16"/>
+              </w:rPr>
+              <w:t>yyyy</w:t>
+            </w:r>
+            <w:proofErr w:type="spellEnd"/>
+            <w:r>
+              <w:rPr>
+                <w:rFonts w:ascii="GDSTransportWebsite" w:eastAsia="Times New Roman" w:hAnsi="GDSTransportWebsite" w:cs="Times New Roman"/>
+                <w:color w:val="60686D"/>
+                <w:sz w:val="16"/>
+                <w:szCs w:val="16"/>
+              </w:rPr>
+              <w:t>’)}</w:t>
             </w:r>
             <w:r>
               <w:rPr>
@@ -493,8 +598,13 @@
       <w:r>
         <w:t>(</w:t>
       </w:r>
-      <w:r>
-        <w:t>by default</w:t>
+      <w:proofErr w:type="gramStart"/>
+      <w:r>
+        <w:t>by</w:t>
+      </w:r>
+      <w:proofErr w:type="gramEnd"/>
+      <w:r>
+        <w:t xml:space="preserve"> default</w:t>
       </w:r>
       <w:r>
         <w:t>)</w:t>
@@ -557,7 +667,23 @@
                 <w:sz w:val="16"/>
                 <w:szCs w:val="16"/>
               </w:rPr>
-              <w:t>&lt;&lt;cs_{respondent.primaryAddress.AddressLine1!=null}&gt;&gt;&lt;&lt;respondent.primaryAddress.AddressLine1&gt;&gt;&lt;&lt;es_&gt;&gt;&lt;&lt;cs_{!isBlank(respondent.primaryAddress.AddressLine2)}&gt;&gt;</w:t>
+              <w:t>&lt;&lt;cs_{</w:t>
+            </w:r>
+            <w:proofErr w:type="gramStart"/>
+            <w:r>
+              <w:rPr>
+                <w:sz w:val="16"/>
+                <w:szCs w:val="16"/>
+              </w:rPr>
+              <w:t>respondent.primaryAddress.AddressLine</w:t>
+            </w:r>
+            <w:proofErr w:type="gramEnd"/>
+            <w:r>
+              <w:rPr>
+                <w:sz w:val="16"/>
+                <w:szCs w:val="16"/>
+              </w:rPr>
+              <w:t>1!=null}&gt;&gt;&lt;&lt;respondent.primaryAddress.AddressLine1&gt;&gt;&lt;&lt;es_&gt;&gt;&lt;&lt;cs_{!isBlank(respondent.primaryAddress.AddressLine2)}&gt;&gt;</w:t>
             </w:r>
           </w:p>
           <w:p>
@@ -573,7 +699,23 @@
                 <w:sz w:val="16"/>
                 <w:szCs w:val="16"/>
               </w:rPr>
-              <w:t>&lt;&lt;respondent.primaryAddress.AddressLine2&gt;&gt;&lt;&lt;es_&gt;&gt;&lt;&lt;cs_{!isBlank(respondent.primaryAddress.AddressLine3)}&gt;&gt;</w:t>
+              <w:t>&lt;&lt;</w:t>
+            </w:r>
+            <w:proofErr w:type="gramStart"/>
+            <w:r>
+              <w:rPr>
+                <w:sz w:val="16"/>
+                <w:szCs w:val="16"/>
+              </w:rPr>
+              <w:t>respondent.primaryAddress.AddressLine</w:t>
+            </w:r>
+            <w:proofErr w:type="gramEnd"/>
+            <w:r>
+              <w:rPr>
+                <w:sz w:val="16"/>
+                <w:szCs w:val="16"/>
+              </w:rPr>
+              <w:t>2&gt;&gt;&lt;&lt;es_&gt;&gt;&lt;&lt;cs_{!isBlank(respondent.primaryAddress.AddressLine3)}&gt;&gt;</w:t>
             </w:r>
           </w:p>
           <w:p>
@@ -589,7 +731,23 @@
                 <w:sz w:val="16"/>
                 <w:szCs w:val="16"/>
               </w:rPr>
-              <w:t>&lt;&lt;respondent.primaryAddress.AddressLine3&gt;&gt;&lt;&lt;es_&gt;&gt;&lt;&lt;cs_{!isBlank(respondent.primaryAddress.PostTown)}&gt;&gt;</w:t>
+              <w:t>&lt;&lt;</w:t>
+            </w:r>
+            <w:proofErr w:type="gramStart"/>
+            <w:r>
+              <w:rPr>
+                <w:sz w:val="16"/>
+                <w:szCs w:val="16"/>
+              </w:rPr>
+              <w:t>respondent.primaryAddress.AddressLine</w:t>
+            </w:r>
+            <w:proofErr w:type="gramEnd"/>
+            <w:r>
+              <w:rPr>
+                <w:sz w:val="16"/>
+                <w:szCs w:val="16"/>
+              </w:rPr>
+              <w:t>3&gt;&gt;&lt;&lt;es_&gt;&gt;&lt;&lt;cs_{!isBlank(respondent.primaryAddress.PostTown)}&gt;&gt;</w:t>
             </w:r>
           </w:p>
           <w:p>
@@ -605,7 +763,25 @@
                 <w:sz w:val="16"/>
                 <w:szCs w:val="16"/>
               </w:rPr>
-              <w:t>&lt;&lt;respondent.primaryAddress.PostTown&gt;&gt;&lt;&lt;es_&gt;&gt;</w:t>
+              <w:t>&lt;&lt;</w:t>
+            </w:r>
+            <w:proofErr w:type="spellStart"/>
+            <w:proofErr w:type="gramStart"/>
+            <w:r>
+              <w:rPr>
+                <w:sz w:val="16"/>
+                <w:szCs w:val="16"/>
+              </w:rPr>
+              <w:t>respondent.primaryAddress.PostTown</w:t>
+            </w:r>
+            <w:proofErr w:type="spellEnd"/>
+            <w:proofErr w:type="gramEnd"/>
+            <w:r>
+              <w:rPr>
+                <w:sz w:val="16"/>
+                <w:szCs w:val="16"/>
+              </w:rPr>
+              <w:t>&gt;&gt;&lt;&lt;es_&gt;&gt;</w:t>
             </w:r>
           </w:p>
           <w:p>
@@ -621,7 +797,23 @@
                 <w:sz w:val="16"/>
                 <w:szCs w:val="16"/>
               </w:rPr>
-              <w:t>&lt;&lt;respondent.primaryAddress.PostCode&gt;&gt;&lt;&lt;cs_{</w:t>
+              <w:t>&lt;&lt;</w:t>
+            </w:r>
+            <w:proofErr w:type="gramStart"/>
+            <w:r>
+              <w:rPr>
+                <w:sz w:val="16"/>
+                <w:szCs w:val="16"/>
+              </w:rPr>
+              <w:t>respondent.primaryAddress.PostCode</w:t>
+            </w:r>
+            <w:proofErr w:type="gramEnd"/>
+            <w:r>
+              <w:rPr>
+                <w:sz w:val="16"/>
+                <w:szCs w:val="16"/>
+              </w:rPr>
+              <w:t>&gt;&gt;&lt;&lt;cs_{</w:t>
             </w:r>
             <w:r>
               <w:rPr>
@@ -644,7 +836,25 @@
                 <w:sz w:val="18"/>
                 <w:szCs w:val="18"/>
               </w:rPr>
-              <w:t>&lt;&lt;respondent.primaryAddress.Country&gt;&gt;&lt;&lt;es_&gt;&gt;</w:t>
+              <w:t>&lt;&lt;</w:t>
+            </w:r>
+            <w:proofErr w:type="spellStart"/>
+            <w:proofErr w:type="gramStart"/>
+            <w:r>
+              <w:rPr>
+                <w:sz w:val="18"/>
+                <w:szCs w:val="18"/>
+              </w:rPr>
+              <w:t>respondent.primaryAddress.Country</w:t>
+            </w:r>
+            <w:proofErr w:type="spellEnd"/>
+            <w:proofErr w:type="gramEnd"/>
+            <w:r>
+              <w:rPr>
+                <w:sz w:val="18"/>
+                <w:szCs w:val="18"/>
+              </w:rPr>
+              <w:t>&gt;&gt;&lt;&lt;es_&gt;&gt;</w:t>
             </w:r>
           </w:p>
           <w:p>
@@ -1005,8 +1215,9 @@
                 <w:sz w:val="18"/>
                 <w:szCs w:val="18"/>
               </w:rPr>
-              <w:t>£&lt;&lt;total</w:t>
-            </w:r>
+              <w:t>£&lt;&lt;</w:t>
+            </w:r>
+            <w:proofErr w:type="spellStart"/>
             <w:r>
               <w:rPr>
                 <w:b/>
@@ -1014,7 +1225,7 @@
                 <w:sz w:val="18"/>
                 <w:szCs w:val="18"/>
               </w:rPr>
-              <w:t>C</w:t>
+              <w:t>total</w:t>
             </w:r>
             <w:r>
               <w:rPr>
@@ -1023,7 +1234,26 @@
                 <w:sz w:val="18"/>
                 <w:szCs w:val="18"/>
               </w:rPr>
-              <w:t>ost&gt;&gt;</w:t>
+              <w:t>C</w:t>
+            </w:r>
+            <w:r>
+              <w:rPr>
+                <w:b/>
+                <w:bCs/>
+                <w:sz w:val="18"/>
+                <w:szCs w:val="18"/>
+              </w:rPr>
+              <w:t>ost</w:t>
+            </w:r>
+            <w:proofErr w:type="spellEnd"/>
+            <w:r>
+              <w:rPr>
+                <w:b/>
+                <w:bCs/>
+                <w:sz w:val="18"/>
+                <w:szCs w:val="18"/>
+              </w:rPr>
+              <w:t>&gt;&gt;</w:t>
             </w:r>
           </w:p>
         </w:tc>
@@ -1255,7 +1485,55 @@
                 <w:sz w:val="14"/>
                 <w:szCs w:val="14"/>
               </w:rPr>
-              <w:t>If you did not reply to the claim form and believe judgment has been entered wrongly in default, you may apply to the court office giving your reasons why the judgment should be set aside. An application form is available for you to use and you will need to pay a fee. A hearing may be arranged and you will be told when and where it will take place. If you live in, or carry on business in another court's area, the claim may be transferred to that court.</w:t>
+              <w:t xml:space="preserve">If you did not reply to the claim form and believe judgment has been entered wrongly in default, you may apply to the court office giving your reasons why the judgment should be set aside. An application form is available for you to </w:t>
+            </w:r>
+            <w:proofErr w:type="gramStart"/>
+            <w:r>
+              <w:rPr>
+                <w:sz w:val="14"/>
+                <w:szCs w:val="14"/>
+              </w:rPr>
+              <w:t>use</w:t>
+            </w:r>
+            <w:proofErr w:type="gramEnd"/>
+            <w:r>
+              <w:rPr>
+                <w:sz w:val="14"/>
+                <w:szCs w:val="14"/>
+              </w:rPr>
+              <w:t xml:space="preserve"> and you will need to pay a fee. A hearing may be </w:t>
+            </w:r>
+            <w:proofErr w:type="gramStart"/>
+            <w:r>
+              <w:rPr>
+                <w:sz w:val="14"/>
+                <w:szCs w:val="14"/>
+              </w:rPr>
+              <w:t>arranged</w:t>
+            </w:r>
+            <w:proofErr w:type="gramEnd"/>
+            <w:r>
+              <w:rPr>
+                <w:sz w:val="14"/>
+                <w:szCs w:val="14"/>
+              </w:rPr>
+              <w:t xml:space="preserve"> and you will be told when and where it will take place. If you live in, or </w:t>
+            </w:r>
+            <w:proofErr w:type="gramStart"/>
+            <w:r>
+              <w:rPr>
+                <w:sz w:val="14"/>
+                <w:szCs w:val="14"/>
+              </w:rPr>
+              <w:t>carry on</w:t>
+            </w:r>
+            <w:proofErr w:type="gramEnd"/>
+            <w:r>
+              <w:rPr>
+                <w:sz w:val="14"/>
+                <w:szCs w:val="14"/>
+              </w:rPr>
+              <w:t xml:space="preserve"> business in another court's area, the claim may be transferred to that court.</w:t>
             </w:r>
           </w:p>
           <w:p>
@@ -1378,7 +1656,23 @@
                       <w:sz w:val="12"/>
                       <w:szCs w:val="12"/>
                     </w:rPr>
-                    <w:t>&lt;&lt;cs_{claimantLR.primaryAddress.AddressLine1!=null}&gt;&gt;&lt;&lt;claimantLR.primaryAddress.AddressLine1&gt;&gt;&lt;&lt;es_&gt;&gt;&lt;&lt;cs_{!isBlank(claimantLR.primaryAddress.AddressLine2)}&gt;&gt;</w:t>
+                    <w:t>&lt;&lt;cs_{</w:t>
+                  </w:r>
+                  <w:proofErr w:type="gramStart"/>
+                  <w:r>
+                    <w:rPr>
+                      <w:sz w:val="12"/>
+                      <w:szCs w:val="12"/>
+                    </w:rPr>
+                    <w:t>claimantLR.primaryAddress.AddressLine</w:t>
+                  </w:r>
+                  <w:proofErr w:type="gramEnd"/>
+                  <w:r>
+                    <w:rPr>
+                      <w:sz w:val="12"/>
+                      <w:szCs w:val="12"/>
+                    </w:rPr>
+                    <w:t>1!=null}&gt;&gt;&lt;&lt;claimantLR.primaryAddress.AddressLine1&gt;&gt;&lt;&lt;es_&gt;&gt;&lt;&lt;cs_{!isBlank(claimantLR.primaryAddress.AddressLine2)}&gt;&gt;</w:t>
                   </w:r>
                 </w:p>
                 <w:p>
@@ -1389,12 +1683,21 @@
                       <w:szCs w:val="12"/>
                     </w:rPr>
                   </w:pPr>
+                  <w:proofErr w:type="gramStart"/>
                   <w:r>
                     <w:rPr>
                       <w:sz w:val="12"/>
                       <w:szCs w:val="12"/>
                     </w:rPr>
-                    <w:t>&lt;&lt;claimantLR.primaryAddress.AddressLine2&gt;&gt;&lt;&lt;es_&gt;&gt;&lt;&lt;cs_{!isBlank(claimantLR.primaryAddress.AddressLine3)}&gt;&gt;</w:t>
+                    <w:t>&lt;&lt;claimantLR.primaryAddress.AddressLine</w:t>
+                  </w:r>
+                  <w:proofErr w:type="gramEnd"/>
+                  <w:r>
+                    <w:rPr>
+                      <w:sz w:val="12"/>
+                      <w:szCs w:val="12"/>
+                    </w:rPr>
+                    <w:t>2&gt;&gt;&lt;&lt;es_&gt;&gt;&lt;&lt;cs_{!isBlank(claimantLR.primaryAddress.AddressLine3)}&gt;&gt;</w:t>
                   </w:r>
                 </w:p>
                 <w:p>
@@ -1405,12 +1708,21 @@
                       <w:szCs w:val="12"/>
                     </w:rPr>
                   </w:pPr>
+                  <w:proofErr w:type="gramStart"/>
                   <w:r>
                     <w:rPr>
                       <w:sz w:val="12"/>
                       <w:szCs w:val="12"/>
                     </w:rPr>
-                    <w:t>&lt;&lt;claimantLR.primaryAddress.AddressLine3&gt;&gt;&lt;&lt;es_&gt;&gt;&lt;&lt;cs_{!isBlank(claimantLR.primaryAddress.PostTown)}&gt;&gt;</w:t>
+                    <w:t>&lt;&lt;claimantLR.primaryAddress.AddressLine</w:t>
+                  </w:r>
+                  <w:proofErr w:type="gramEnd"/>
+                  <w:r>
+                    <w:rPr>
+                      <w:sz w:val="12"/>
+                      <w:szCs w:val="12"/>
+                    </w:rPr>
+                    <w:t>3&gt;&gt;&lt;&lt;es_&gt;&gt;&lt;&lt;cs_{!isBlank(claimantLR.primaryAddress.PostTown)}&gt;&gt;</w:t>
                   </w:r>
                 </w:p>
                 <w:p>
@@ -1421,12 +1733,30 @@
                       <w:szCs w:val="12"/>
                     </w:rPr>
                   </w:pPr>
+                  <w:proofErr w:type="gramStart"/>
                   <w:r>
                     <w:rPr>
                       <w:sz w:val="12"/>
                       <w:szCs w:val="12"/>
                     </w:rPr>
-                    <w:t>&lt;&lt;claimantLR.primaryAddress.PostTown&gt;&gt;&lt;&lt;es_&gt;&gt;</w:t>
+                    <w:t>&lt;&lt;</w:t>
+                  </w:r>
+                  <w:proofErr w:type="spellStart"/>
+                  <w:r>
+                    <w:rPr>
+                      <w:sz w:val="12"/>
+                      <w:szCs w:val="12"/>
+                    </w:rPr>
+                    <w:t>claimantLR.primaryAddress.PostTown</w:t>
+                  </w:r>
+                  <w:proofErr w:type="spellEnd"/>
+                  <w:proofErr w:type="gramEnd"/>
+                  <w:r>
+                    <w:rPr>
+                      <w:sz w:val="12"/>
+                      <w:szCs w:val="12"/>
+                    </w:rPr>
+                    <w:t>&gt;&gt;&lt;&lt;es_&gt;&gt;</w:t>
                   </w:r>
                 </w:p>
                 <w:p>
@@ -1437,12 +1767,21 @@
                       <w:szCs w:val="12"/>
                     </w:rPr>
                   </w:pPr>
+                  <w:proofErr w:type="gramStart"/>
                   <w:r>
                     <w:rPr>
                       <w:sz w:val="12"/>
                       <w:szCs w:val="12"/>
                     </w:rPr>
-                    <w:t>&lt;&lt;claimantLR.primaryAddress.PostCode&gt;&gt;&lt;&lt;cs_{!isBlank(claimantLR.primaryAddress.Country)}&gt;&gt;</w:t>
+                    <w:t>&lt;&lt;claimantLR.primaryAddress.PostCode</w:t>
+                  </w:r>
+                  <w:proofErr w:type="gramEnd"/>
+                  <w:r>
+                    <w:rPr>
+                      <w:sz w:val="12"/>
+                      <w:szCs w:val="12"/>
+                    </w:rPr>
+                    <w:t>&gt;&gt;&lt;&lt;cs_{!isBlank(claimantLR.primaryAddress.Country)}&gt;&gt;</w:t>
                   </w:r>
                 </w:p>
                 <w:p>
@@ -1453,12 +1792,30 @@
                       <w:szCs w:val="12"/>
                     </w:rPr>
                   </w:pPr>
+                  <w:proofErr w:type="gramStart"/>
                   <w:r>
                     <w:rPr>
                       <w:sz w:val="12"/>
                       <w:szCs w:val="12"/>
                     </w:rPr>
-                    <w:t>&lt;&lt;claimantLR.primaryAddress.Country&gt;&gt;&lt;&lt;es_&gt;&gt;</w:t>
+                    <w:t>&lt;&lt;</w:t>
+                  </w:r>
+                  <w:proofErr w:type="spellStart"/>
+                  <w:r>
+                    <w:rPr>
+                      <w:sz w:val="12"/>
+                      <w:szCs w:val="12"/>
+                    </w:rPr>
+                    <w:t>claimantLR.primaryAddress.Country</w:t>
+                  </w:r>
+                  <w:proofErr w:type="spellEnd"/>
+                  <w:proofErr w:type="gramEnd"/>
+                  <w:r>
+                    <w:rPr>
+                      <w:sz w:val="12"/>
+                      <w:szCs w:val="12"/>
+                    </w:rPr>
+                    <w:t>&gt;&gt;&lt;&lt;es_&gt;&gt;</w:t>
                   </w:r>
                 </w:p>
                 <w:p>
@@ -1834,7 +2191,7 @@
 </file>
 
 <file path=word/endnotes.xml><?xml version="1.0" encoding="utf-8"?>
-<w:endnotes xmlns:wpc="http://schemas.microsoft.com/office/word/2010/wordprocessingCanvas" xmlns:cx="http://schemas.microsoft.com/office/drawing/2014/chartex" xmlns:cx1="http://schemas.microsoft.com/office/drawing/2015/9/8/chartex" xmlns:cx2="http://schemas.microsoft.com/office/drawing/2015/10/21/chartex" xmlns:cx3="http://schemas.microsoft.com/office/drawing/2016/5/9/chartex" xmlns:cx4="http://schemas.microsoft.com/office/drawing/2016/5/10/chartex" xmlns:cx5="http://schemas.microsoft.com/office/drawing/2016/5/11/chartex" xmlns:cx6="http://schemas.microsoft.com/office/drawing/2016/5/12/chartex" xmlns:cx7="http://schemas.microsoft.com/office/drawing/2016/5/13/chartex" xmlns:cx8="http://schemas.microsoft.com/office/drawing/2016/5/14/chartex" xmlns:mc="http://schemas.openxmlformats.org/markup-compatibility/2006" xmlns:aink="http://schemas.microsoft.com/office/drawing/2016/ink" xmlns:am3d="http://schemas.microsoft.com/office/drawing/2017/model3d" xmlns:o="urn:schemas-microsoft-com:office:office" xmlns:r="http://schemas.openxmlformats.org/officeDocument/2006/relationships" xmlns:m="http://schemas.openxmlformats.org/officeDocument/2006/math" xmlns:v="urn:schemas-microsoft-com:vml" xmlns:wp14="http://schemas.microsoft.com/office/word/2010/wordprocessingDrawing" xmlns:wp="http://schemas.openxmlformats.org/drawingml/2006/wordprocessingDrawing" xmlns:w10="urn:schemas-microsoft-com:office:word" xmlns:w="http://schemas.openxmlformats.org/wordprocessingml/2006/main" xmlns:w14="http://schemas.microsoft.com/office/word/2010/wordml" xmlns:w15="http://schemas.microsoft.com/office/word/2012/wordml" xmlns:w16cex="http://schemas.microsoft.com/office/word/2018/wordml/cex" xmlns:w16cid="http://schemas.microsoft.com/office/word/2016/wordml/cid" xmlns:w16="http://schemas.microsoft.com/office/word/2018/wordml" xmlns:w16sdtdh="http://schemas.microsoft.com/office/word/2020/wordml/sdtdatahash" xmlns:w16se="http://schemas.microsoft.com/office/word/2015/wordml/symex" xmlns:wpg="http://schemas.microsoft.com/office/word/2010/wordprocessingGroup" xmlns:wpi="http://schemas.microsoft.com/office/word/2010/wordprocessingInk" xmlns:wne="http://schemas.microsoft.com/office/word/2006/wordml" xmlns:wps="http://schemas.microsoft.com/office/word/2010/wordprocessingShape" mc:Ignorable="w14 w15 w16se w16cid w16 w16cex w16sdtdh wp14">
+<w:endnotes xmlns:wpc="http://schemas.microsoft.com/office/word/2010/wordprocessingCanvas" xmlns:cx="http://schemas.microsoft.com/office/drawing/2014/chartex" xmlns:cx1="http://schemas.microsoft.com/office/drawing/2015/9/8/chartex" xmlns:cx2="http://schemas.microsoft.com/office/drawing/2015/10/21/chartex" xmlns:cx3="http://schemas.microsoft.com/office/drawing/2016/5/9/chartex" xmlns:cx4="http://schemas.microsoft.com/office/drawing/2016/5/10/chartex" xmlns:cx5="http://schemas.microsoft.com/office/drawing/2016/5/11/chartex" xmlns:cx6="http://schemas.microsoft.com/office/drawing/2016/5/12/chartex" xmlns:cx7="http://schemas.microsoft.com/office/drawing/2016/5/13/chartex" xmlns:cx8="http://schemas.microsoft.com/office/drawing/2016/5/14/chartex" xmlns:mc="http://schemas.openxmlformats.org/markup-compatibility/2006" xmlns:aink="http://schemas.microsoft.com/office/drawing/2016/ink" xmlns:am3d="http://schemas.microsoft.com/office/drawing/2017/model3d" xmlns:o="urn:schemas-microsoft-com:office:office" xmlns:oel="http://schemas.microsoft.com/office/2019/extlst" xmlns:r="http://schemas.openxmlformats.org/officeDocument/2006/relationships" xmlns:m="http://schemas.openxmlformats.org/officeDocument/2006/math" xmlns:v="urn:schemas-microsoft-com:vml" xmlns:wp14="http://schemas.microsoft.com/office/word/2010/wordprocessingDrawing" xmlns:wp="http://schemas.openxmlformats.org/drawingml/2006/wordprocessingDrawing" xmlns:w10="urn:schemas-microsoft-com:office:word" xmlns:w="http://schemas.openxmlformats.org/wordprocessingml/2006/main" xmlns:w14="http://schemas.microsoft.com/office/word/2010/wordml" xmlns:w15="http://schemas.microsoft.com/office/word/2012/wordml" xmlns:w16cex="http://schemas.microsoft.com/office/word/2018/wordml/cex" xmlns:w16cid="http://schemas.microsoft.com/office/word/2016/wordml/cid" xmlns:w16="http://schemas.microsoft.com/office/word/2018/wordml" xmlns:w16sdtdh="http://schemas.microsoft.com/office/word/2020/wordml/sdtdatahash" xmlns:w16se="http://schemas.microsoft.com/office/word/2015/wordml/symex" xmlns:wpg="http://schemas.microsoft.com/office/word/2010/wordprocessingGroup" xmlns:wpi="http://schemas.microsoft.com/office/word/2010/wordprocessingInk" xmlns:wne="http://schemas.microsoft.com/office/word/2006/wordml" xmlns:wps="http://schemas.microsoft.com/office/word/2010/wordprocessingShape" mc:Ignorable="w14 w15 w16se w16cid w16 w16cex w16sdtdh wp14">
   <w:endnote w:type="separator" w:id="-1">
     <w:p>
       <w:pPr>
@@ -1859,7 +2216,7 @@
 </file>
 
 <file path=word/footer1.xml><?xml version="1.0" encoding="utf-8"?>
-<w:ftr xmlns:wpc="http://schemas.microsoft.com/office/word/2010/wordprocessingCanvas" xmlns:cx="http://schemas.microsoft.com/office/drawing/2014/chartex" xmlns:cx1="http://schemas.microsoft.com/office/drawing/2015/9/8/chartex" xmlns:cx2="http://schemas.microsoft.com/office/drawing/2015/10/21/chartex" xmlns:cx3="http://schemas.microsoft.com/office/drawing/2016/5/9/chartex" xmlns:cx4="http://schemas.microsoft.com/office/drawing/2016/5/10/chartex" xmlns:cx5="http://schemas.microsoft.com/office/drawing/2016/5/11/chartex" xmlns:cx6="http://schemas.microsoft.com/office/drawing/2016/5/12/chartex" xmlns:cx7="http://schemas.microsoft.com/office/drawing/2016/5/13/chartex" xmlns:cx8="http://schemas.microsoft.com/office/drawing/2016/5/14/chartex" xmlns:mc="http://schemas.openxmlformats.org/markup-compatibility/2006" xmlns:aink="http://schemas.microsoft.com/office/drawing/2016/ink" xmlns:am3d="http://schemas.microsoft.com/office/drawing/2017/model3d" xmlns:o="urn:schemas-microsoft-com:office:office" xmlns:r="http://schemas.openxmlformats.org/officeDocument/2006/relationships" xmlns:m="http://schemas.openxmlformats.org/officeDocument/2006/math" xmlns:v="urn:schemas-microsoft-com:vml" xmlns:wp14="http://schemas.microsoft.com/office/word/2010/wordprocessingDrawing" xmlns:wp="http://schemas.openxmlformats.org/drawingml/2006/wordprocessingDrawing" xmlns:w10="urn:schemas-microsoft-com:office:word" xmlns:w="http://schemas.openxmlformats.org/wordprocessingml/2006/main" xmlns:w14="http://schemas.microsoft.com/office/word/2010/wordml" xmlns:w15="http://schemas.microsoft.com/office/word/2012/wordml" xmlns:w16cex="http://schemas.microsoft.com/office/word/2018/wordml/cex" xmlns:w16cid="http://schemas.microsoft.com/office/word/2016/wordml/cid" xmlns:w16="http://schemas.microsoft.com/office/word/2018/wordml" xmlns:w16sdtdh="http://schemas.microsoft.com/office/word/2020/wordml/sdtdatahash" xmlns:w16se="http://schemas.microsoft.com/office/word/2015/wordml/symex" xmlns:wpg="http://schemas.microsoft.com/office/word/2010/wordprocessingGroup" xmlns:wpi="http://schemas.microsoft.com/office/word/2010/wordprocessingInk" xmlns:wne="http://schemas.microsoft.com/office/word/2006/wordml" xmlns:wps="http://schemas.microsoft.com/office/word/2010/wordprocessingShape" mc:Ignorable="w14 w15 w16se w16cid w16 w16cex w16sdtdh wp14">
+<w:ftr xmlns:wpc="http://schemas.microsoft.com/office/word/2010/wordprocessingCanvas" xmlns:cx="http://schemas.microsoft.com/office/drawing/2014/chartex" xmlns:cx1="http://schemas.microsoft.com/office/drawing/2015/9/8/chartex" xmlns:cx2="http://schemas.microsoft.com/office/drawing/2015/10/21/chartex" xmlns:cx3="http://schemas.microsoft.com/office/drawing/2016/5/9/chartex" xmlns:cx4="http://schemas.microsoft.com/office/drawing/2016/5/10/chartex" xmlns:cx5="http://schemas.microsoft.com/office/drawing/2016/5/11/chartex" xmlns:cx6="http://schemas.microsoft.com/office/drawing/2016/5/12/chartex" xmlns:cx7="http://schemas.microsoft.com/office/drawing/2016/5/13/chartex" xmlns:cx8="http://schemas.microsoft.com/office/drawing/2016/5/14/chartex" xmlns:mc="http://schemas.openxmlformats.org/markup-compatibility/2006" xmlns:aink="http://schemas.microsoft.com/office/drawing/2016/ink" xmlns:am3d="http://schemas.microsoft.com/office/drawing/2017/model3d" xmlns:o="urn:schemas-microsoft-com:office:office" xmlns:oel="http://schemas.microsoft.com/office/2019/extlst" xmlns:r="http://schemas.openxmlformats.org/officeDocument/2006/relationships" xmlns:m="http://schemas.openxmlformats.org/officeDocument/2006/math" xmlns:v="urn:schemas-microsoft-com:vml" xmlns:wp14="http://schemas.microsoft.com/office/word/2010/wordprocessingDrawing" xmlns:wp="http://schemas.openxmlformats.org/drawingml/2006/wordprocessingDrawing" xmlns:w10="urn:schemas-microsoft-com:office:word" xmlns:w="http://schemas.openxmlformats.org/wordprocessingml/2006/main" xmlns:w14="http://schemas.microsoft.com/office/word/2010/wordml" xmlns:w15="http://schemas.microsoft.com/office/word/2012/wordml" xmlns:w16cex="http://schemas.microsoft.com/office/word/2018/wordml/cex" xmlns:w16cid="http://schemas.microsoft.com/office/word/2016/wordml/cid" xmlns:w16="http://schemas.microsoft.com/office/word/2018/wordml" xmlns:w16sdtdh="http://schemas.microsoft.com/office/word/2020/wordml/sdtdatahash" xmlns:w16se="http://schemas.microsoft.com/office/word/2015/wordml/symex" xmlns:wpg="http://schemas.microsoft.com/office/word/2010/wordprocessingGroup" xmlns:wpi="http://schemas.microsoft.com/office/word/2010/wordprocessingInk" xmlns:wne="http://schemas.microsoft.com/office/word/2006/wordml" xmlns:wps="http://schemas.microsoft.com/office/word/2010/wordprocessingShape" mc:Ignorable="w14 w15 w16se w16cid w16 w16cex w16sdtdh wp14">
   <w:p>
     <w:pPr>
       <w:pStyle w:val="Footer"/>
@@ -1901,7 +2258,15 @@
         <w:sz w:val="12"/>
         <w:szCs w:val="12"/>
       </w:rPr>
-      <w:t>Online Civil Claims</w:t>
+      <w:t xml:space="preserve">Online Civil </w:t>
+    </w:r>
+    <w:proofErr w:type="gramStart"/>
+    <w:r>
+      <w:rPr>
+        <w:sz w:val="12"/>
+        <w:szCs w:val="12"/>
+      </w:rPr>
+      <w:t>Claims</w:t>
     </w:r>
     <w:r>
       <w:rPr>
@@ -1919,6 +2284,7 @@
       </w:rPr>
       <w:t xml:space="preserve"> at</w:t>
     </w:r>
+    <w:proofErr w:type="gramEnd"/>
     <w:r>
       <w:rPr>
         <w:sz w:val="12"/>
@@ -2058,7 +2424,7 @@
 </file>
 
 <file path=word/footnotes.xml><?xml version="1.0" encoding="utf-8"?>
-<w:footnotes xmlns:wpc="http://schemas.microsoft.com/office/word/2010/wordprocessingCanvas" xmlns:cx="http://schemas.microsoft.com/office/drawing/2014/chartex" xmlns:cx1="http://schemas.microsoft.com/office/drawing/2015/9/8/chartex" xmlns:cx2="http://schemas.microsoft.com/office/drawing/2015/10/21/chartex" xmlns:cx3="http://schemas.microsoft.com/office/drawing/2016/5/9/chartex" xmlns:cx4="http://schemas.microsoft.com/office/drawing/2016/5/10/chartex" xmlns:cx5="http://schemas.microsoft.com/office/drawing/2016/5/11/chartex" xmlns:cx6="http://schemas.microsoft.com/office/drawing/2016/5/12/chartex" xmlns:cx7="http://schemas.microsoft.com/office/drawing/2016/5/13/chartex" xmlns:cx8="http://schemas.microsoft.com/office/drawing/2016/5/14/chartex" xmlns:mc="http://schemas.openxmlformats.org/markup-compatibility/2006" xmlns:aink="http://schemas.microsoft.com/office/drawing/2016/ink" xmlns:am3d="http://schemas.microsoft.com/office/drawing/2017/model3d" xmlns:o="urn:schemas-microsoft-com:office:office" xmlns:r="http://schemas.openxmlformats.org/officeDocument/2006/relationships" xmlns:m="http://schemas.openxmlformats.org/officeDocument/2006/math" xmlns:v="urn:schemas-microsoft-com:vml" xmlns:wp14="http://schemas.microsoft.com/office/word/2010/wordprocessingDrawing" xmlns:wp="http://schemas.openxmlformats.org/drawingml/2006/wordprocessingDrawing" xmlns:w10="urn:schemas-microsoft-com:office:word" xmlns:w="http://schemas.openxmlformats.org/wordprocessingml/2006/main" xmlns:w14="http://schemas.microsoft.com/office/word/2010/wordml" xmlns:w15="http://schemas.microsoft.com/office/word/2012/wordml" xmlns:w16cex="http://schemas.microsoft.com/office/word/2018/wordml/cex" xmlns:w16cid="http://schemas.microsoft.com/office/word/2016/wordml/cid" xmlns:w16="http://schemas.microsoft.com/office/word/2018/wordml" xmlns:w16sdtdh="http://schemas.microsoft.com/office/word/2020/wordml/sdtdatahash" xmlns:w16se="http://schemas.microsoft.com/office/word/2015/wordml/symex" xmlns:wpg="http://schemas.microsoft.com/office/word/2010/wordprocessingGroup" xmlns:wpi="http://schemas.microsoft.com/office/word/2010/wordprocessingInk" xmlns:wne="http://schemas.microsoft.com/office/word/2006/wordml" xmlns:wps="http://schemas.microsoft.com/office/word/2010/wordprocessingShape" mc:Ignorable="w14 w15 w16se w16cid w16 w16cex w16sdtdh wp14">
+<w:footnotes xmlns:wpc="http://schemas.microsoft.com/office/word/2010/wordprocessingCanvas" xmlns:cx="http://schemas.microsoft.com/office/drawing/2014/chartex" xmlns:cx1="http://schemas.microsoft.com/office/drawing/2015/9/8/chartex" xmlns:cx2="http://schemas.microsoft.com/office/drawing/2015/10/21/chartex" xmlns:cx3="http://schemas.microsoft.com/office/drawing/2016/5/9/chartex" xmlns:cx4="http://schemas.microsoft.com/office/drawing/2016/5/10/chartex" xmlns:cx5="http://schemas.microsoft.com/office/drawing/2016/5/11/chartex" xmlns:cx6="http://schemas.microsoft.com/office/drawing/2016/5/12/chartex" xmlns:cx7="http://schemas.microsoft.com/office/drawing/2016/5/13/chartex" xmlns:cx8="http://schemas.microsoft.com/office/drawing/2016/5/14/chartex" xmlns:mc="http://schemas.openxmlformats.org/markup-compatibility/2006" xmlns:aink="http://schemas.microsoft.com/office/drawing/2016/ink" xmlns:am3d="http://schemas.microsoft.com/office/drawing/2017/model3d" xmlns:o="urn:schemas-microsoft-com:office:office" xmlns:oel="http://schemas.microsoft.com/office/2019/extlst" xmlns:r="http://schemas.openxmlformats.org/officeDocument/2006/relationships" xmlns:m="http://schemas.openxmlformats.org/officeDocument/2006/math" xmlns:v="urn:schemas-microsoft-com:vml" xmlns:wp14="http://schemas.microsoft.com/office/word/2010/wordprocessingDrawing" xmlns:wp="http://schemas.openxmlformats.org/drawingml/2006/wordprocessingDrawing" xmlns:w10="urn:schemas-microsoft-com:office:word" xmlns:w="http://schemas.openxmlformats.org/wordprocessingml/2006/main" xmlns:w14="http://schemas.microsoft.com/office/word/2010/wordml" xmlns:w15="http://schemas.microsoft.com/office/word/2012/wordml" xmlns:w16cex="http://schemas.microsoft.com/office/word/2018/wordml/cex" xmlns:w16cid="http://schemas.microsoft.com/office/word/2016/wordml/cid" xmlns:w16="http://schemas.microsoft.com/office/word/2018/wordml" xmlns:w16sdtdh="http://schemas.microsoft.com/office/word/2020/wordml/sdtdatahash" xmlns:w16se="http://schemas.microsoft.com/office/word/2015/wordml/symex" xmlns:wpg="http://schemas.microsoft.com/office/word/2010/wordprocessingGroup" xmlns:wpi="http://schemas.microsoft.com/office/word/2010/wordprocessingInk" xmlns:wne="http://schemas.microsoft.com/office/word/2006/wordml" xmlns:wps="http://schemas.microsoft.com/office/word/2010/wordprocessingShape" mc:Ignorable="w14 w15 w16se w16cid w16 w16cex w16sdtdh wp14">
   <w:footnote w:type="separator" w:id="-1">
     <w:p>
       <w:pPr>
@@ -2926,6 +3292,33 @@
 </file>
 
 <file path=customXml/item1.xml><?xml version="1.0" encoding="utf-8"?>
+<?mso-contentType ?>
+<FormTemplates xmlns="http://schemas.microsoft.com/sharepoint/v3/contenttype/forms">
+  <Display>DocumentLibraryForm</Display>
+  <Edit>DocumentLibraryForm</Edit>
+  <New>DocumentLibraryForm</New>
+</FormTemplates>
+</file>
+
+<file path=customXml/item2.xml><?xml version="1.0" encoding="utf-8"?>
+<p:properties xmlns:p="http://schemas.microsoft.com/office/2006/metadata/properties" xmlns:xsi="http://www.w3.org/2001/XMLSchema-instance" xmlns:pc="http://schemas.microsoft.com/office/infopath/2007/PartnerControls">
+  <documentManagement>
+    <Stage xmlns="f336f4fe-8719-4ea2-b5d6-29b3a580aeb4">In Approval</Stage>
+    <Next_x0020_Stage xmlns="f336f4fe-8719-4ea2-b5d6-29b3a580aeb4">ApproveOrReject</Next_x0020_Stage>
+    <Admin_x0020_Action xmlns="f336f4fe-8719-4ea2-b5d6-29b3a580aeb4" xsi:nil="true"/>
+    <Template_x0020_Category xmlns="f336f4fe-8719-4ea2-b5d6-29b3a580aeb4">Decision Order - DEC</Template_x0020_Category>
+    <Action xmlns="f336f4fe-8719-4ea2-b5d6-29b3a580aeb4" xsi:nil="true"/>
+    <Purpose1 xmlns="f336f4fe-8719-4ea2-b5d6-29b3a580aeb4">Specified Default Judgment</Purpose1>
+    <Template_x0020_Language xmlns="f336f4fe-8719-4ea2-b5d6-29b3a580aeb4">English - ENG</Template_x0020_Language>
+    <Rename xmlns="f336f4fe-8719-4ea2-b5d6-29b3a580aeb4">true</Rename>
+    <Tornado_x0020_Filename xmlns="f336f4fe-8719-4ea2-b5d6-29b3a580aeb4" xsi:nil="true"/>
+    <Approval_x0020_Request_x0020_Comment xmlns="f336f4fe-8719-4ea2-b5d6-29b3a580aeb4">Default Judgment specified claim form</Approval_x0020_Request_x0020_Comment>
+    <Publication_x0020_Date xmlns="f336f4fe-8719-4ea2-b5d6-29b3a580aeb4">2022-03-23T00:00:00+00:00</Publication_x0020_Date>
+  </documentManagement>
+</p:properties>
+</file>
+
+<file path=customXml/item3.xml><?xml version="1.0" encoding="utf-8"?>
 <ct:contentTypeSchema xmlns:ct="http://schemas.microsoft.com/office/2006/metadata/contentType" xmlns:ma="http://schemas.microsoft.com/office/2006/metadata/properties/metaAttributes" ct:_="" ma:_="" ma:contentTypeName="_CtTemplate" ma:contentTypeID="0x01010064A5FDCCFB03F540B94405305D7DE14F00A4F8B82F7CEF57469A8FE5CEAB7A0EE0" ma:contentTypeVersion="53" ma:contentTypeDescription="Part of Template Management with Site Columns representing custom attributes." ma:contentTypeScope="" ma:versionID="69a47f6434bbb6ed0a644919a98a9681">
   <xsd:schema xmlns:xsd="http://www.w3.org/2001/XMLSchema" xmlns:xs="http://www.w3.org/2001/XMLSchema" xmlns:p="http://schemas.microsoft.com/office/2006/metadata/properties" xmlns:ns2="f336f4fe-8719-4ea2-b5d6-29b3a580aeb4" xmlns:ns3="b57b892a-dd61-4bba-b372-a8d93da2c7e6" targetNamespace="http://schemas.microsoft.com/office/2006/metadata/properties" ma:root="true" ma:fieldsID="71934021bdb6f6617baa79601bda5045" ns2:_="" ns3:_="">
     <xsd:import namespace="f336f4fe-8719-4ea2-b5d6-29b3a580aeb4"/>
@@ -3240,34 +3633,25 @@
 </ct:contentTypeSchema>
 </file>
 
-<file path=customXml/item2.xml><?xml version="1.0" encoding="utf-8"?>
-<p:properties xmlns:p="http://schemas.microsoft.com/office/2006/metadata/properties" xmlns:xsi="http://www.w3.org/2001/XMLSchema-instance" xmlns:pc="http://schemas.microsoft.com/office/infopath/2007/PartnerControls">
-  <documentManagement>
-    <Stage xmlns="f336f4fe-8719-4ea2-b5d6-29b3a580aeb4">In Approval</Stage>
-    <Next_x0020_Stage xmlns="f336f4fe-8719-4ea2-b5d6-29b3a580aeb4">ApproveOrReject</Next_x0020_Stage>
-    <Admin_x0020_Action xmlns="f336f4fe-8719-4ea2-b5d6-29b3a580aeb4" xsi:nil="true"/>
-    <Template_x0020_Category xmlns="f336f4fe-8719-4ea2-b5d6-29b3a580aeb4">Decision Order - DEC</Template_x0020_Category>
-    <Action xmlns="f336f4fe-8719-4ea2-b5d6-29b3a580aeb4" xsi:nil="true"/>
-    <Purpose1 xmlns="f336f4fe-8719-4ea2-b5d6-29b3a580aeb4">Specified Default Judgment</Purpose1>
-    <Template_x0020_Language xmlns="f336f4fe-8719-4ea2-b5d6-29b3a580aeb4">English - ENG</Template_x0020_Language>
-    <Rename xmlns="f336f4fe-8719-4ea2-b5d6-29b3a580aeb4">true</Rename>
-    <Tornado_x0020_Filename xmlns="f336f4fe-8719-4ea2-b5d6-29b3a580aeb4" xsi:nil="true"/>
-    <Approval_x0020_Request_x0020_Comment xmlns="f336f4fe-8719-4ea2-b5d6-29b3a580aeb4">Default Judgment specified claim form</Approval_x0020_Request_x0020_Comment>
-    <Publication_x0020_Date xmlns="f336f4fe-8719-4ea2-b5d6-29b3a580aeb4">2022-03-23T00:00:00+00:00</Publication_x0020_Date>
-  </documentManagement>
-</p:properties>
+<file path=customXml/itemProps1.xml><?xml version="1.0" encoding="utf-8"?>
+<ds:datastoreItem xmlns:ds="http://schemas.openxmlformats.org/officeDocument/2006/customXml" ds:itemID="{2A4301B6-8662-4A72-AB84-B39D0E5BE4CA}">
+  <ds:schemaRefs>
+    <ds:schemaRef ds:uri="http://schemas.microsoft.com/sharepoint/v3/contenttype/forms"/>
+  </ds:schemaRefs>
+</ds:datastoreItem>
 </file>
 
-<file path=customXml/item3.xml><?xml version="1.0" encoding="utf-8"?>
-<?mso-contentType ?>
-<FormTemplates xmlns="http://schemas.microsoft.com/sharepoint/v3/contenttype/forms">
-  <Display>DocumentLibraryForm</Display>
-  <Edit>DocumentLibraryForm</Edit>
-  <New>DocumentLibraryForm</New>
-</FormTemplates>
+<file path=customXml/itemProps2.xml><?xml version="1.0" encoding="utf-8"?>
+<ds:datastoreItem xmlns:ds="http://schemas.openxmlformats.org/officeDocument/2006/customXml" ds:itemID="{6A83771D-3331-4AEF-8DFC-61D4F9C17075}">
+  <ds:schemaRefs>
+    <ds:schemaRef ds:uri="http://schemas.microsoft.com/office/2006/metadata/properties"/>
+    <ds:schemaRef ds:uri="http://schemas.microsoft.com/office/infopath/2007/PartnerControls"/>
+    <ds:schemaRef ds:uri="f336f4fe-8719-4ea2-b5d6-29b3a580aeb4"/>
+  </ds:schemaRefs>
+</ds:datastoreItem>
 </file>
 
-<file path=customXml/itemProps1.xml><?xml version="1.0" encoding="utf-8"?>
+<file path=customXml/itemProps3.xml><?xml version="1.0" encoding="utf-8"?>
 <ds:datastoreItem xmlns:ds="http://schemas.openxmlformats.org/officeDocument/2006/customXml" ds:itemID="{18842D0F-4795-4973-B11F-1FAE2E32A0BD}">
   <ds:schemaRefs>
     <ds:schemaRef ds:uri="http://schemas.microsoft.com/office/2006/metadata/contentType"/>
@@ -3284,22 +3668,4 @@
     <ds:schemaRef ds:uri="http://schemas.microsoft.com/internal/obd"/>
   </ds:schemaRefs>
 </ds:datastoreItem>
-</file>
-
-<file path=customXml/itemProps2.xml><?xml version="1.0" encoding="utf-8"?>
-<ds:datastoreItem xmlns:ds="http://schemas.openxmlformats.org/officeDocument/2006/customXml" ds:itemID="{6A83771D-3331-4AEF-8DFC-61D4F9C17075}">
-  <ds:schemaRefs>
-    <ds:schemaRef ds:uri="http://schemas.microsoft.com/office/2006/metadata/properties"/>
-    <ds:schemaRef ds:uri="http://schemas.microsoft.com/office/infopath/2007/PartnerControls"/>
-    <ds:schemaRef ds:uri="f336f4fe-8719-4ea2-b5d6-29b3a580aeb4"/>
-  </ds:schemaRefs>
-</ds:datastoreItem>
-</file>
-
-<file path=customXml/itemProps3.xml><?xml version="1.0" encoding="utf-8"?>
-<ds:datastoreItem xmlns:ds="http://schemas.openxmlformats.org/officeDocument/2006/customXml" ds:itemID="{2A4301B6-8662-4A72-AB84-B39D0E5BE4CA}">
-  <ds:schemaRefs>
-    <ds:schemaRef ds:uri="http://schemas.microsoft.com/sharepoint/v3/contenttype/forms"/>
-  </ds:schemaRefs>
-</ds:datastoreItem>
 </file>
</xml_diff>

<commit_message>
Revert "Merge branch 'master' into feat/civ-1610"
This reverts commit 127e43e4c436499c32e16257df49c8313703f682, reversing
changes made to 37215df7569a02598bddc6bfbf587a7c9cb13c99.
</commit_message>
<xml_diff>
--- a/docker/docmosis/templates/CV-SPC-DEC-ENG-00910.docx
+++ b/docker/docmosis/templates/CV-SPC-DEC-ENG-00910.docx
@@ -1,6 +1,6 @@
 
 <file path=word/document.xml><?xml version="1.0" encoding="utf-8"?>
-<w:document xmlns:wpc="http://schemas.microsoft.com/office/word/2010/wordprocessingCanvas" xmlns:cx="http://schemas.microsoft.com/office/drawing/2014/chartex" xmlns:cx1="http://schemas.microsoft.com/office/drawing/2015/9/8/chartex" xmlns:cx2="http://schemas.microsoft.com/office/drawing/2015/10/21/chartex" xmlns:cx3="http://schemas.microsoft.com/office/drawing/2016/5/9/chartex" xmlns:cx4="http://schemas.microsoft.com/office/drawing/2016/5/10/chartex" xmlns:cx5="http://schemas.microsoft.com/office/drawing/2016/5/11/chartex" xmlns:cx6="http://schemas.microsoft.com/office/drawing/2016/5/12/chartex" xmlns:cx7="http://schemas.microsoft.com/office/drawing/2016/5/13/chartex" xmlns:cx8="http://schemas.microsoft.com/office/drawing/2016/5/14/chartex" xmlns:mc="http://schemas.openxmlformats.org/markup-compatibility/2006" xmlns:aink="http://schemas.microsoft.com/office/drawing/2016/ink" xmlns:am3d="http://schemas.microsoft.com/office/drawing/2017/model3d" xmlns:o="urn:schemas-microsoft-com:office:office" xmlns:oel="http://schemas.microsoft.com/office/2019/extlst" xmlns:r="http://schemas.openxmlformats.org/officeDocument/2006/relationships" xmlns:m="http://schemas.openxmlformats.org/officeDocument/2006/math" xmlns:v="urn:schemas-microsoft-com:vml" xmlns:wp14="http://schemas.microsoft.com/office/word/2010/wordprocessingDrawing" xmlns:wp="http://schemas.openxmlformats.org/drawingml/2006/wordprocessingDrawing" xmlns:w10="urn:schemas-microsoft-com:office:word" xmlns:w="http://schemas.openxmlformats.org/wordprocessingml/2006/main" xmlns:w14="http://schemas.microsoft.com/office/word/2010/wordml" xmlns:w15="http://schemas.microsoft.com/office/word/2012/wordml" xmlns:w16cex="http://schemas.microsoft.com/office/word/2018/wordml/cex" xmlns:w16cid="http://schemas.microsoft.com/office/word/2016/wordml/cid" xmlns:w16="http://schemas.microsoft.com/office/word/2018/wordml" xmlns:w16sdtdh="http://schemas.microsoft.com/office/word/2020/wordml/sdtdatahash" xmlns:w16se="http://schemas.microsoft.com/office/word/2015/wordml/symex" xmlns:wpg="http://schemas.microsoft.com/office/word/2010/wordprocessingGroup" xmlns:wpi="http://schemas.microsoft.com/office/word/2010/wordprocessingInk" xmlns:wne="http://schemas.microsoft.com/office/word/2006/wordml" xmlns:wps="http://schemas.microsoft.com/office/word/2010/wordprocessingShape" mc:Ignorable="w14 w15 w16se w16cid w16 w16cex w16sdtdh wp14">
+<w:document xmlns:wpc="http://schemas.microsoft.com/office/word/2010/wordprocessingCanvas" xmlns:cx="http://schemas.microsoft.com/office/drawing/2014/chartex" xmlns:cx1="http://schemas.microsoft.com/office/drawing/2015/9/8/chartex" xmlns:cx2="http://schemas.microsoft.com/office/drawing/2015/10/21/chartex" xmlns:cx3="http://schemas.microsoft.com/office/drawing/2016/5/9/chartex" xmlns:cx4="http://schemas.microsoft.com/office/drawing/2016/5/10/chartex" xmlns:cx5="http://schemas.microsoft.com/office/drawing/2016/5/11/chartex" xmlns:cx6="http://schemas.microsoft.com/office/drawing/2016/5/12/chartex" xmlns:cx7="http://schemas.microsoft.com/office/drawing/2016/5/13/chartex" xmlns:cx8="http://schemas.microsoft.com/office/drawing/2016/5/14/chartex" xmlns:mc="http://schemas.openxmlformats.org/markup-compatibility/2006" xmlns:aink="http://schemas.microsoft.com/office/drawing/2016/ink" xmlns:am3d="http://schemas.microsoft.com/office/drawing/2017/model3d" xmlns:o="urn:schemas-microsoft-com:office:office" xmlns:r="http://schemas.openxmlformats.org/officeDocument/2006/relationships" xmlns:m="http://schemas.openxmlformats.org/officeDocument/2006/math" xmlns:v="urn:schemas-microsoft-com:vml" xmlns:wp14="http://schemas.microsoft.com/office/word/2010/wordprocessingDrawing" xmlns:wp="http://schemas.openxmlformats.org/drawingml/2006/wordprocessingDrawing" xmlns:w10="urn:schemas-microsoft-com:office:word" xmlns:w="http://schemas.openxmlformats.org/wordprocessingml/2006/main" xmlns:w14="http://schemas.microsoft.com/office/word/2010/wordml" xmlns:w15="http://schemas.microsoft.com/office/word/2012/wordml" xmlns:w16cex="http://schemas.microsoft.com/office/word/2018/wordml/cex" xmlns:w16cid="http://schemas.microsoft.com/office/word/2016/wordml/cid" xmlns:w16="http://schemas.microsoft.com/office/word/2018/wordml" xmlns:w16sdtdh="http://schemas.microsoft.com/office/word/2020/wordml/sdtdatahash" xmlns:w16se="http://schemas.microsoft.com/office/word/2015/wordml/symex" xmlns:wpg="http://schemas.microsoft.com/office/word/2010/wordprocessingGroup" xmlns:wpi="http://schemas.microsoft.com/office/word/2010/wordprocessingInk" xmlns:wne="http://schemas.microsoft.com/office/word/2006/wordml" xmlns:wps="http://schemas.microsoft.com/office/word/2010/wordprocessingShape" mc:Ignorable="w14 w15 w16se w16cid w16 w16cex w16sdtdh wp14">
   <w:body>
     <w:tbl>
       <w:tblPr>
@@ -32,10 +32,48 @@
             </w:pPr>
             <w:r>
               <w:rPr>
-                <w:sz w:val="24"/>
-                <w:szCs w:val="24"/>
-              </w:rPr>
-              <w:t>In the County Court</w:t>
+                <w:b/>
+                <w:bCs/>
+                <w:sz w:val="16"/>
+                <w:szCs w:val="16"/>
+              </w:rPr>
+              <w:t xml:space="preserve">In the </w:t>
+            </w:r>
+            <w:r>
+              <w:rPr>
+                <w:b/>
+                <w:bCs/>
+                <w:sz w:val="16"/>
+                <w:szCs w:val="16"/>
+              </w:rPr>
+              <w:t>Online Civil Claims</w:t>
+            </w:r>
+            <w:r>
+              <w:rPr>
+                <w:b/>
+                <w:bCs/>
+                <w:sz w:val="16"/>
+                <w:szCs w:val="16"/>
+              </w:rPr>
+              <w:t xml:space="preserve"> </w:t>
+            </w:r>
+            <w:r>
+              <w:rPr>
+                <w:b/>
+                <w:bCs/>
+                <w:sz w:val="16"/>
+                <w:szCs w:val="16"/>
+              </w:rPr>
+              <w:t>at Northampton</w:t>
+            </w:r>
+            <w:r>
+              <w:rPr>
+                <w:b/>
+                <w:bCs/>
+                <w:sz w:val="16"/>
+                <w:szCs w:val="16"/>
+              </w:rPr>
+              <w:t xml:space="preserve"> </w:t>
             </w:r>
           </w:p>
         </w:tc>
@@ -86,23 +124,7 @@
                 <w:sz w:val="16"/>
                 <w:szCs w:val="16"/>
               </w:rPr>
-              <w:t xml:space="preserve">&lt;&lt; </w:t>
-            </w:r>
-            <w:proofErr w:type="spellStart"/>
-            <w:r>
-              <w:rPr>
-                <w:sz w:val="16"/>
-                <w:szCs w:val="16"/>
-              </w:rPr>
-              <w:t>caseNumber</w:t>
-            </w:r>
-            <w:proofErr w:type="spellEnd"/>
-            <w:r>
-              <w:rPr>
-                <w:sz w:val="16"/>
-                <w:szCs w:val="16"/>
-              </w:rPr>
-              <w:t>&gt;&gt;</w:t>
+              <w:t>&lt;&lt; caseNumber&gt;&gt;</w:t>
             </w:r>
           </w:p>
         </w:tc>
@@ -179,33 +201,7 @@
                 <w:szCs w:val="16"/>
                 <w:shd w:val="clear" w:color="auto" w:fill="FFFFFF"/>
               </w:rPr>
-              <w:t>&lt;&lt;</w:t>
-            </w:r>
-            <w:proofErr w:type="spellStart"/>
-            <w:r>
-              <w:rPr>
-                <w:rFonts w:ascii="GDSTransportWebsite" w:hAnsi="GDSTransportWebsite"/>
-                <w:b/>
-                <w:bCs/>
-                <w:color w:val="0A0A0A"/>
-                <w:sz w:val="16"/>
-                <w:szCs w:val="16"/>
-                <w:shd w:val="clear" w:color="auto" w:fill="FFFFFF"/>
-              </w:rPr>
-              <w:t>rs_applicant</w:t>
-            </w:r>
-            <w:proofErr w:type="spellEnd"/>
-            <w:r>
-              <w:rPr>
-                <w:rFonts w:ascii="GDSTransportWebsite" w:hAnsi="GDSTransportWebsite"/>
-                <w:b/>
-                <w:bCs/>
-                <w:color w:val="0A0A0A"/>
-                <w:sz w:val="16"/>
-                <w:szCs w:val="16"/>
-                <w:shd w:val="clear" w:color="auto" w:fill="FFFFFF"/>
-              </w:rPr>
-              <w:t>&gt;&gt;</w:t>
+              <w:t>&lt;&lt;rs_applicant&gt;&gt;</w:t>
             </w:r>
           </w:p>
           <w:p>
@@ -272,27 +268,7 @@
                 <w:sz w:val="16"/>
                 <w:szCs w:val="16"/>
               </w:rPr>
-              <w:t>&lt;&lt;</w:t>
-            </w:r>
-            <w:proofErr w:type="spellStart"/>
-            <w:r>
-              <w:rPr>
-                <w:rFonts w:ascii="GDSTransportWebsite" w:eastAsia="Times New Roman" w:hAnsi="GDSTransportWebsite" w:cs="Times New Roman"/>
-                <w:color w:val="60686D"/>
-                <w:sz w:val="16"/>
-                <w:szCs w:val="16"/>
-              </w:rPr>
-              <w:t>applicantReference</w:t>
-            </w:r>
-            <w:proofErr w:type="spellEnd"/>
-            <w:r>
-              <w:rPr>
-                <w:rFonts w:ascii="GDSTransportWebsite" w:eastAsia="Times New Roman" w:hAnsi="GDSTransportWebsite" w:cs="Times New Roman"/>
-                <w:color w:val="60686D"/>
-                <w:sz w:val="16"/>
-                <w:szCs w:val="16"/>
-              </w:rPr>
-              <w:t xml:space="preserve"> &gt;&gt;</w:t>
+              <w:t>&lt;&lt;applicantReference &gt;&gt;</w:t>
             </w:r>
           </w:p>
           <w:p>
@@ -408,27 +384,7 @@
                 <w:sz w:val="16"/>
                 <w:szCs w:val="16"/>
               </w:rPr>
-              <w:t>&lt;&lt;</w:t>
-            </w:r>
-            <w:proofErr w:type="spellStart"/>
-            <w:r>
-              <w:rPr>
-                <w:rFonts w:ascii="GDSTransportWebsite" w:eastAsia="Times New Roman" w:hAnsi="GDSTransportWebsite" w:cs="Times New Roman"/>
-                <w:color w:val="60686D"/>
-                <w:sz w:val="16"/>
-                <w:szCs w:val="16"/>
-              </w:rPr>
-              <w:t>respondentReference</w:t>
-            </w:r>
-            <w:proofErr w:type="spellEnd"/>
-            <w:r>
-              <w:rPr>
-                <w:rFonts w:ascii="GDSTransportWebsite" w:eastAsia="Times New Roman" w:hAnsi="GDSTransportWebsite" w:cs="Times New Roman"/>
-                <w:color w:val="60686D"/>
-                <w:sz w:val="16"/>
-                <w:szCs w:val="16"/>
-              </w:rPr>
-              <w:t xml:space="preserve"> &gt;&gt;</w:t>
+              <w:t>&lt;&lt;respondentReference &gt;&gt;</w:t>
             </w:r>
           </w:p>
         </w:tc>
@@ -479,48 +435,7 @@
                 <w:sz w:val="16"/>
                 <w:szCs w:val="16"/>
               </w:rPr>
-              <w:t>&lt;&lt; {</w:t>
-            </w:r>
-            <w:proofErr w:type="spellStart"/>
-            <w:proofErr w:type="gramStart"/>
-            <w:r>
-              <w:rPr>
-                <w:sz w:val="16"/>
-                <w:szCs w:val="16"/>
-              </w:rPr>
-              <w:t>dateFormat</w:t>
-            </w:r>
-            <w:proofErr w:type="spellEnd"/>
-            <w:r>
-              <w:rPr>
-                <w:sz w:val="16"/>
-                <w:szCs w:val="16"/>
-              </w:rPr>
-              <w:t>(</w:t>
-            </w:r>
-            <w:proofErr w:type="gramEnd"/>
-            <w:r>
-              <w:rPr>
-                <w:sz w:val="16"/>
-                <w:szCs w:val="16"/>
-              </w:rPr>
-              <w:t>$</w:t>
-            </w:r>
-            <w:proofErr w:type="spellStart"/>
-            <w:r>
-              <w:rPr>
-                <w:sz w:val="16"/>
-                <w:szCs w:val="16"/>
-              </w:rPr>
-              <w:t>nowUTC</w:t>
-            </w:r>
-            <w:proofErr w:type="spellEnd"/>
-            <w:r>
-              <w:rPr>
-                <w:sz w:val="16"/>
-                <w:szCs w:val="16"/>
-              </w:rPr>
-              <w:t xml:space="preserve"> </w:t>
+              <w:t xml:space="preserve">&lt;&lt; {dateFormat($nowUTC </w:t>
             </w:r>
             <w:r>
               <w:rPr>
@@ -529,27 +444,7 @@
                 <w:sz w:val="16"/>
                 <w:szCs w:val="16"/>
               </w:rPr>
-              <w:t xml:space="preserve">,‘d MMMM </w:t>
-            </w:r>
-            <w:proofErr w:type="spellStart"/>
-            <w:r>
-              <w:rPr>
-                <w:rFonts w:ascii="GDSTransportWebsite" w:eastAsia="Times New Roman" w:hAnsi="GDSTransportWebsite" w:cs="Times New Roman"/>
-                <w:color w:val="60686D"/>
-                <w:sz w:val="16"/>
-                <w:szCs w:val="16"/>
-              </w:rPr>
-              <w:t>yyyy</w:t>
-            </w:r>
-            <w:proofErr w:type="spellEnd"/>
-            <w:r>
-              <w:rPr>
-                <w:rFonts w:ascii="GDSTransportWebsite" w:eastAsia="Times New Roman" w:hAnsi="GDSTransportWebsite" w:cs="Times New Roman"/>
-                <w:color w:val="60686D"/>
-                <w:sz w:val="16"/>
-                <w:szCs w:val="16"/>
-              </w:rPr>
-              <w:t>’)}</w:t>
+              <w:t>,‘d MMMM yyyy’)}</w:t>
             </w:r>
             <w:r>
               <w:rPr>
@@ -598,13 +493,8 @@
       <w:r>
         <w:t>(</w:t>
       </w:r>
-      <w:proofErr w:type="gramStart"/>
-      <w:r>
-        <w:t>by</w:t>
-      </w:r>
-      <w:proofErr w:type="gramEnd"/>
-      <w:r>
-        <w:t xml:space="preserve"> default</w:t>
+      <w:r>
+        <w:t>by default</w:t>
       </w:r>
       <w:r>
         <w:t>)</w:t>
@@ -667,23 +557,7 @@
                 <w:sz w:val="16"/>
                 <w:szCs w:val="16"/>
               </w:rPr>
-              <w:t>&lt;&lt;cs_{</w:t>
-            </w:r>
-            <w:proofErr w:type="gramStart"/>
-            <w:r>
-              <w:rPr>
-                <w:sz w:val="16"/>
-                <w:szCs w:val="16"/>
-              </w:rPr>
-              <w:t>respondent.primaryAddress.AddressLine</w:t>
-            </w:r>
-            <w:proofErr w:type="gramEnd"/>
-            <w:r>
-              <w:rPr>
-                <w:sz w:val="16"/>
-                <w:szCs w:val="16"/>
-              </w:rPr>
-              <w:t>1!=null}&gt;&gt;&lt;&lt;respondent.primaryAddress.AddressLine1&gt;&gt;&lt;&lt;es_&gt;&gt;&lt;&lt;cs_{!isBlank(respondent.primaryAddress.AddressLine2)}&gt;&gt;</w:t>
+              <w:t>&lt;&lt;cs_{respondent.primaryAddress.AddressLine1!=null}&gt;&gt;&lt;&lt;respondent.primaryAddress.AddressLine1&gt;&gt;&lt;&lt;es_&gt;&gt;&lt;&lt;cs_{!isBlank(respondent.primaryAddress.AddressLine2)}&gt;&gt;</w:t>
             </w:r>
           </w:p>
           <w:p>
@@ -699,23 +573,7 @@
                 <w:sz w:val="16"/>
                 <w:szCs w:val="16"/>
               </w:rPr>
-              <w:t>&lt;&lt;</w:t>
-            </w:r>
-            <w:proofErr w:type="gramStart"/>
-            <w:r>
-              <w:rPr>
-                <w:sz w:val="16"/>
-                <w:szCs w:val="16"/>
-              </w:rPr>
-              <w:t>respondent.primaryAddress.AddressLine</w:t>
-            </w:r>
-            <w:proofErr w:type="gramEnd"/>
-            <w:r>
-              <w:rPr>
-                <w:sz w:val="16"/>
-                <w:szCs w:val="16"/>
-              </w:rPr>
-              <w:t>2&gt;&gt;&lt;&lt;es_&gt;&gt;&lt;&lt;cs_{!isBlank(respondent.primaryAddress.AddressLine3)}&gt;&gt;</w:t>
+              <w:t>&lt;&lt;respondent.primaryAddress.AddressLine2&gt;&gt;&lt;&lt;es_&gt;&gt;&lt;&lt;cs_{!isBlank(respondent.primaryAddress.AddressLine3)}&gt;&gt;</w:t>
             </w:r>
           </w:p>
           <w:p>
@@ -731,23 +589,7 @@
                 <w:sz w:val="16"/>
                 <w:szCs w:val="16"/>
               </w:rPr>
-              <w:t>&lt;&lt;</w:t>
-            </w:r>
-            <w:proofErr w:type="gramStart"/>
-            <w:r>
-              <w:rPr>
-                <w:sz w:val="16"/>
-                <w:szCs w:val="16"/>
-              </w:rPr>
-              <w:t>respondent.primaryAddress.AddressLine</w:t>
-            </w:r>
-            <w:proofErr w:type="gramEnd"/>
-            <w:r>
-              <w:rPr>
-                <w:sz w:val="16"/>
-                <w:szCs w:val="16"/>
-              </w:rPr>
-              <w:t>3&gt;&gt;&lt;&lt;es_&gt;&gt;&lt;&lt;cs_{!isBlank(respondent.primaryAddress.PostTown)}&gt;&gt;</w:t>
+              <w:t>&lt;&lt;respondent.primaryAddress.AddressLine3&gt;&gt;&lt;&lt;es_&gt;&gt;&lt;&lt;cs_{!isBlank(respondent.primaryAddress.PostTown)}&gt;&gt;</w:t>
             </w:r>
           </w:p>
           <w:p>
@@ -763,25 +605,7 @@
                 <w:sz w:val="16"/>
                 <w:szCs w:val="16"/>
               </w:rPr>
-              <w:t>&lt;&lt;</w:t>
-            </w:r>
-            <w:proofErr w:type="spellStart"/>
-            <w:proofErr w:type="gramStart"/>
-            <w:r>
-              <w:rPr>
-                <w:sz w:val="16"/>
-                <w:szCs w:val="16"/>
-              </w:rPr>
-              <w:t>respondent.primaryAddress.PostTown</w:t>
-            </w:r>
-            <w:proofErr w:type="spellEnd"/>
-            <w:proofErr w:type="gramEnd"/>
-            <w:r>
-              <w:rPr>
-                <w:sz w:val="16"/>
-                <w:szCs w:val="16"/>
-              </w:rPr>
-              <w:t>&gt;&gt;&lt;&lt;es_&gt;&gt;</w:t>
+              <w:t>&lt;&lt;respondent.primaryAddress.PostTown&gt;&gt;&lt;&lt;es_&gt;&gt;</w:t>
             </w:r>
           </w:p>
           <w:p>
@@ -797,23 +621,7 @@
                 <w:sz w:val="16"/>
                 <w:szCs w:val="16"/>
               </w:rPr>
-              <w:t>&lt;&lt;</w:t>
-            </w:r>
-            <w:proofErr w:type="gramStart"/>
-            <w:r>
-              <w:rPr>
-                <w:sz w:val="16"/>
-                <w:szCs w:val="16"/>
-              </w:rPr>
-              <w:t>respondent.primaryAddress.PostCode</w:t>
-            </w:r>
-            <w:proofErr w:type="gramEnd"/>
-            <w:r>
-              <w:rPr>
-                <w:sz w:val="16"/>
-                <w:szCs w:val="16"/>
-              </w:rPr>
-              <w:t>&gt;&gt;&lt;&lt;cs_{</w:t>
+              <w:t>&lt;&lt;respondent.primaryAddress.PostCode&gt;&gt;&lt;&lt;cs_{</w:t>
             </w:r>
             <w:r>
               <w:rPr>
@@ -836,25 +644,7 @@
                 <w:sz w:val="18"/>
                 <w:szCs w:val="18"/>
               </w:rPr>
-              <w:t>&lt;&lt;</w:t>
-            </w:r>
-            <w:proofErr w:type="spellStart"/>
-            <w:proofErr w:type="gramStart"/>
-            <w:r>
-              <w:rPr>
-                <w:sz w:val="18"/>
-                <w:szCs w:val="18"/>
-              </w:rPr>
-              <w:t>respondent.primaryAddress.Country</w:t>
-            </w:r>
-            <w:proofErr w:type="spellEnd"/>
-            <w:proofErr w:type="gramEnd"/>
-            <w:r>
-              <w:rPr>
-                <w:sz w:val="18"/>
-                <w:szCs w:val="18"/>
-              </w:rPr>
-              <w:t>&gt;&gt;&lt;&lt;es_&gt;&gt;</w:t>
+              <w:t>&lt;&lt;respondent.primaryAddress.Country&gt;&gt;&lt;&lt;es_&gt;&gt;</w:t>
             </w:r>
           </w:p>
           <w:p>
@@ -1215,9 +1005,8 @@
                 <w:sz w:val="18"/>
                 <w:szCs w:val="18"/>
               </w:rPr>
-              <w:t>£&lt;&lt;</w:t>
-            </w:r>
-            <w:proofErr w:type="spellStart"/>
+              <w:t>£&lt;&lt;total</w:t>
+            </w:r>
             <w:r>
               <w:rPr>
                 <w:b/>
@@ -1225,7 +1014,7 @@
                 <w:sz w:val="18"/>
                 <w:szCs w:val="18"/>
               </w:rPr>
-              <w:t>total</w:t>
+              <w:t>C</w:t>
             </w:r>
             <w:r>
               <w:rPr>
@@ -1234,26 +1023,7 @@
                 <w:sz w:val="18"/>
                 <w:szCs w:val="18"/>
               </w:rPr>
-              <w:t>C</w:t>
-            </w:r>
-            <w:r>
-              <w:rPr>
-                <w:b/>
-                <w:bCs/>
-                <w:sz w:val="18"/>
-                <w:szCs w:val="18"/>
-              </w:rPr>
-              <w:t>ost</w:t>
-            </w:r>
-            <w:proofErr w:type="spellEnd"/>
-            <w:r>
-              <w:rPr>
-                <w:b/>
-                <w:bCs/>
-                <w:sz w:val="18"/>
-                <w:szCs w:val="18"/>
-              </w:rPr>
-              <w:t>&gt;&gt;</w:t>
+              <w:t>ost&gt;&gt;</w:t>
             </w:r>
           </w:p>
         </w:tc>
@@ -1485,55 +1255,7 @@
                 <w:sz w:val="14"/>
                 <w:szCs w:val="14"/>
               </w:rPr>
-              <w:t xml:space="preserve">If you did not reply to the claim form and believe judgment has been entered wrongly in default, you may apply to the court office giving your reasons why the judgment should be set aside. An application form is available for you to </w:t>
-            </w:r>
-            <w:proofErr w:type="gramStart"/>
-            <w:r>
-              <w:rPr>
-                <w:sz w:val="14"/>
-                <w:szCs w:val="14"/>
-              </w:rPr>
-              <w:t>use</w:t>
-            </w:r>
-            <w:proofErr w:type="gramEnd"/>
-            <w:r>
-              <w:rPr>
-                <w:sz w:val="14"/>
-                <w:szCs w:val="14"/>
-              </w:rPr>
-              <w:t xml:space="preserve"> and you will need to pay a fee. A hearing may be </w:t>
-            </w:r>
-            <w:proofErr w:type="gramStart"/>
-            <w:r>
-              <w:rPr>
-                <w:sz w:val="14"/>
-                <w:szCs w:val="14"/>
-              </w:rPr>
-              <w:t>arranged</w:t>
-            </w:r>
-            <w:proofErr w:type="gramEnd"/>
-            <w:r>
-              <w:rPr>
-                <w:sz w:val="14"/>
-                <w:szCs w:val="14"/>
-              </w:rPr>
-              <w:t xml:space="preserve"> and you will be told when and where it will take place. If you live in, or </w:t>
-            </w:r>
-            <w:proofErr w:type="gramStart"/>
-            <w:r>
-              <w:rPr>
-                <w:sz w:val="14"/>
-                <w:szCs w:val="14"/>
-              </w:rPr>
-              <w:t>carry on</w:t>
-            </w:r>
-            <w:proofErr w:type="gramEnd"/>
-            <w:r>
-              <w:rPr>
-                <w:sz w:val="14"/>
-                <w:szCs w:val="14"/>
-              </w:rPr>
-              <w:t xml:space="preserve"> business in another court's area, the claim may be transferred to that court.</w:t>
+              <w:t>If you did not reply to the claim form and believe judgment has been entered wrongly in default, you may apply to the court office giving your reasons why the judgment should be set aside. An application form is available for you to use and you will need to pay a fee. A hearing may be arranged and you will be told when and where it will take place. If you live in, or carry on business in another court's area, the claim may be transferred to that court.</w:t>
             </w:r>
           </w:p>
           <w:p>
@@ -1656,23 +1378,7 @@
                       <w:sz w:val="12"/>
                       <w:szCs w:val="12"/>
                     </w:rPr>
-                    <w:t>&lt;&lt;cs_{</w:t>
-                  </w:r>
-                  <w:proofErr w:type="gramStart"/>
-                  <w:r>
-                    <w:rPr>
-                      <w:sz w:val="12"/>
-                      <w:szCs w:val="12"/>
-                    </w:rPr>
-                    <w:t>claimantLR.primaryAddress.AddressLine</w:t>
-                  </w:r>
-                  <w:proofErr w:type="gramEnd"/>
-                  <w:r>
-                    <w:rPr>
-                      <w:sz w:val="12"/>
-                      <w:szCs w:val="12"/>
-                    </w:rPr>
-                    <w:t>1!=null}&gt;&gt;&lt;&lt;claimantLR.primaryAddress.AddressLine1&gt;&gt;&lt;&lt;es_&gt;&gt;&lt;&lt;cs_{!isBlank(claimantLR.primaryAddress.AddressLine2)}&gt;&gt;</w:t>
+                    <w:t>&lt;&lt;cs_{claimantLR.primaryAddress.AddressLine1!=null}&gt;&gt;&lt;&lt;claimantLR.primaryAddress.AddressLine1&gt;&gt;&lt;&lt;es_&gt;&gt;&lt;&lt;cs_{!isBlank(claimantLR.primaryAddress.AddressLine2)}&gt;&gt;</w:t>
                   </w:r>
                 </w:p>
                 <w:p>
@@ -1683,21 +1389,12 @@
                       <w:szCs w:val="12"/>
                     </w:rPr>
                   </w:pPr>
-                  <w:proofErr w:type="gramStart"/>
                   <w:r>
                     <w:rPr>
                       <w:sz w:val="12"/>
                       <w:szCs w:val="12"/>
                     </w:rPr>
-                    <w:t>&lt;&lt;claimantLR.primaryAddress.AddressLine</w:t>
-                  </w:r>
-                  <w:proofErr w:type="gramEnd"/>
-                  <w:r>
-                    <w:rPr>
-                      <w:sz w:val="12"/>
-                      <w:szCs w:val="12"/>
-                    </w:rPr>
-                    <w:t>2&gt;&gt;&lt;&lt;es_&gt;&gt;&lt;&lt;cs_{!isBlank(claimantLR.primaryAddress.AddressLine3)}&gt;&gt;</w:t>
+                    <w:t>&lt;&lt;claimantLR.primaryAddress.AddressLine2&gt;&gt;&lt;&lt;es_&gt;&gt;&lt;&lt;cs_{!isBlank(claimantLR.primaryAddress.AddressLine3)}&gt;&gt;</w:t>
                   </w:r>
                 </w:p>
                 <w:p>
@@ -1708,21 +1405,12 @@
                       <w:szCs w:val="12"/>
                     </w:rPr>
                   </w:pPr>
-                  <w:proofErr w:type="gramStart"/>
                   <w:r>
                     <w:rPr>
                       <w:sz w:val="12"/>
                       <w:szCs w:val="12"/>
                     </w:rPr>
-                    <w:t>&lt;&lt;claimantLR.primaryAddress.AddressLine</w:t>
-                  </w:r>
-                  <w:proofErr w:type="gramEnd"/>
-                  <w:r>
-                    <w:rPr>
-                      <w:sz w:val="12"/>
-                      <w:szCs w:val="12"/>
-                    </w:rPr>
-                    <w:t>3&gt;&gt;&lt;&lt;es_&gt;&gt;&lt;&lt;cs_{!isBlank(claimantLR.primaryAddress.PostTown)}&gt;&gt;</w:t>
+                    <w:t>&lt;&lt;claimantLR.primaryAddress.AddressLine3&gt;&gt;&lt;&lt;es_&gt;&gt;&lt;&lt;cs_{!isBlank(claimantLR.primaryAddress.PostTown)}&gt;&gt;</w:t>
                   </w:r>
                 </w:p>
                 <w:p>
@@ -1733,30 +1421,12 @@
                       <w:szCs w:val="12"/>
                     </w:rPr>
                   </w:pPr>
-                  <w:proofErr w:type="gramStart"/>
                   <w:r>
                     <w:rPr>
                       <w:sz w:val="12"/>
                       <w:szCs w:val="12"/>
                     </w:rPr>
-                    <w:t>&lt;&lt;</w:t>
-                  </w:r>
-                  <w:proofErr w:type="spellStart"/>
-                  <w:r>
-                    <w:rPr>
-                      <w:sz w:val="12"/>
-                      <w:szCs w:val="12"/>
-                    </w:rPr>
-                    <w:t>claimantLR.primaryAddress.PostTown</w:t>
-                  </w:r>
-                  <w:proofErr w:type="spellEnd"/>
-                  <w:proofErr w:type="gramEnd"/>
-                  <w:r>
-                    <w:rPr>
-                      <w:sz w:val="12"/>
-                      <w:szCs w:val="12"/>
-                    </w:rPr>
-                    <w:t>&gt;&gt;&lt;&lt;es_&gt;&gt;</w:t>
+                    <w:t>&lt;&lt;claimantLR.primaryAddress.PostTown&gt;&gt;&lt;&lt;es_&gt;&gt;</w:t>
                   </w:r>
                 </w:p>
                 <w:p>
@@ -1767,21 +1437,12 @@
                       <w:szCs w:val="12"/>
                     </w:rPr>
                   </w:pPr>
-                  <w:proofErr w:type="gramStart"/>
                   <w:r>
                     <w:rPr>
                       <w:sz w:val="12"/>
                       <w:szCs w:val="12"/>
                     </w:rPr>
-                    <w:t>&lt;&lt;claimantLR.primaryAddress.PostCode</w:t>
-                  </w:r>
-                  <w:proofErr w:type="gramEnd"/>
-                  <w:r>
-                    <w:rPr>
-                      <w:sz w:val="12"/>
-                      <w:szCs w:val="12"/>
-                    </w:rPr>
-                    <w:t>&gt;&gt;&lt;&lt;cs_{!isBlank(claimantLR.primaryAddress.Country)}&gt;&gt;</w:t>
+                    <w:t>&lt;&lt;claimantLR.primaryAddress.PostCode&gt;&gt;&lt;&lt;cs_{!isBlank(claimantLR.primaryAddress.Country)}&gt;&gt;</w:t>
                   </w:r>
                 </w:p>
                 <w:p>
@@ -1792,30 +1453,12 @@
                       <w:szCs w:val="12"/>
                     </w:rPr>
                   </w:pPr>
-                  <w:proofErr w:type="gramStart"/>
                   <w:r>
                     <w:rPr>
                       <w:sz w:val="12"/>
                       <w:szCs w:val="12"/>
                     </w:rPr>
-                    <w:t>&lt;&lt;</w:t>
-                  </w:r>
-                  <w:proofErr w:type="spellStart"/>
-                  <w:r>
-                    <w:rPr>
-                      <w:sz w:val="12"/>
-                      <w:szCs w:val="12"/>
-                    </w:rPr>
-                    <w:t>claimantLR.primaryAddress.Country</w:t>
-                  </w:r>
-                  <w:proofErr w:type="spellEnd"/>
-                  <w:proofErr w:type="gramEnd"/>
-                  <w:r>
-                    <w:rPr>
-                      <w:sz w:val="12"/>
-                      <w:szCs w:val="12"/>
-                    </w:rPr>
-                    <w:t>&gt;&gt;&lt;&lt;es_&gt;&gt;</w:t>
+                    <w:t>&lt;&lt;claimantLR.primaryAddress.Country&gt;&gt;&lt;&lt;es_&gt;&gt;</w:t>
                   </w:r>
                 </w:p>
                 <w:p>
@@ -2191,7 +1834,7 @@
 </file>
 
 <file path=word/endnotes.xml><?xml version="1.0" encoding="utf-8"?>
-<w:endnotes xmlns:wpc="http://schemas.microsoft.com/office/word/2010/wordprocessingCanvas" xmlns:cx="http://schemas.microsoft.com/office/drawing/2014/chartex" xmlns:cx1="http://schemas.microsoft.com/office/drawing/2015/9/8/chartex" xmlns:cx2="http://schemas.microsoft.com/office/drawing/2015/10/21/chartex" xmlns:cx3="http://schemas.microsoft.com/office/drawing/2016/5/9/chartex" xmlns:cx4="http://schemas.microsoft.com/office/drawing/2016/5/10/chartex" xmlns:cx5="http://schemas.microsoft.com/office/drawing/2016/5/11/chartex" xmlns:cx6="http://schemas.microsoft.com/office/drawing/2016/5/12/chartex" xmlns:cx7="http://schemas.microsoft.com/office/drawing/2016/5/13/chartex" xmlns:cx8="http://schemas.microsoft.com/office/drawing/2016/5/14/chartex" xmlns:mc="http://schemas.openxmlformats.org/markup-compatibility/2006" xmlns:aink="http://schemas.microsoft.com/office/drawing/2016/ink" xmlns:am3d="http://schemas.microsoft.com/office/drawing/2017/model3d" xmlns:o="urn:schemas-microsoft-com:office:office" xmlns:oel="http://schemas.microsoft.com/office/2019/extlst" xmlns:r="http://schemas.openxmlformats.org/officeDocument/2006/relationships" xmlns:m="http://schemas.openxmlformats.org/officeDocument/2006/math" xmlns:v="urn:schemas-microsoft-com:vml" xmlns:wp14="http://schemas.microsoft.com/office/word/2010/wordprocessingDrawing" xmlns:wp="http://schemas.openxmlformats.org/drawingml/2006/wordprocessingDrawing" xmlns:w10="urn:schemas-microsoft-com:office:word" xmlns:w="http://schemas.openxmlformats.org/wordprocessingml/2006/main" xmlns:w14="http://schemas.microsoft.com/office/word/2010/wordml" xmlns:w15="http://schemas.microsoft.com/office/word/2012/wordml" xmlns:w16cex="http://schemas.microsoft.com/office/word/2018/wordml/cex" xmlns:w16cid="http://schemas.microsoft.com/office/word/2016/wordml/cid" xmlns:w16="http://schemas.microsoft.com/office/word/2018/wordml" xmlns:w16sdtdh="http://schemas.microsoft.com/office/word/2020/wordml/sdtdatahash" xmlns:w16se="http://schemas.microsoft.com/office/word/2015/wordml/symex" xmlns:wpg="http://schemas.microsoft.com/office/word/2010/wordprocessingGroup" xmlns:wpi="http://schemas.microsoft.com/office/word/2010/wordprocessingInk" xmlns:wne="http://schemas.microsoft.com/office/word/2006/wordml" xmlns:wps="http://schemas.microsoft.com/office/word/2010/wordprocessingShape" mc:Ignorable="w14 w15 w16se w16cid w16 w16cex w16sdtdh wp14">
+<w:endnotes xmlns:wpc="http://schemas.microsoft.com/office/word/2010/wordprocessingCanvas" xmlns:cx="http://schemas.microsoft.com/office/drawing/2014/chartex" xmlns:cx1="http://schemas.microsoft.com/office/drawing/2015/9/8/chartex" xmlns:cx2="http://schemas.microsoft.com/office/drawing/2015/10/21/chartex" xmlns:cx3="http://schemas.microsoft.com/office/drawing/2016/5/9/chartex" xmlns:cx4="http://schemas.microsoft.com/office/drawing/2016/5/10/chartex" xmlns:cx5="http://schemas.microsoft.com/office/drawing/2016/5/11/chartex" xmlns:cx6="http://schemas.microsoft.com/office/drawing/2016/5/12/chartex" xmlns:cx7="http://schemas.microsoft.com/office/drawing/2016/5/13/chartex" xmlns:cx8="http://schemas.microsoft.com/office/drawing/2016/5/14/chartex" xmlns:mc="http://schemas.openxmlformats.org/markup-compatibility/2006" xmlns:aink="http://schemas.microsoft.com/office/drawing/2016/ink" xmlns:am3d="http://schemas.microsoft.com/office/drawing/2017/model3d" xmlns:o="urn:schemas-microsoft-com:office:office" xmlns:r="http://schemas.openxmlformats.org/officeDocument/2006/relationships" xmlns:m="http://schemas.openxmlformats.org/officeDocument/2006/math" xmlns:v="urn:schemas-microsoft-com:vml" xmlns:wp14="http://schemas.microsoft.com/office/word/2010/wordprocessingDrawing" xmlns:wp="http://schemas.openxmlformats.org/drawingml/2006/wordprocessingDrawing" xmlns:w10="urn:schemas-microsoft-com:office:word" xmlns:w="http://schemas.openxmlformats.org/wordprocessingml/2006/main" xmlns:w14="http://schemas.microsoft.com/office/word/2010/wordml" xmlns:w15="http://schemas.microsoft.com/office/word/2012/wordml" xmlns:w16cex="http://schemas.microsoft.com/office/word/2018/wordml/cex" xmlns:w16cid="http://schemas.microsoft.com/office/word/2016/wordml/cid" xmlns:w16="http://schemas.microsoft.com/office/word/2018/wordml" xmlns:w16sdtdh="http://schemas.microsoft.com/office/word/2020/wordml/sdtdatahash" xmlns:w16se="http://schemas.microsoft.com/office/word/2015/wordml/symex" xmlns:wpg="http://schemas.microsoft.com/office/word/2010/wordprocessingGroup" xmlns:wpi="http://schemas.microsoft.com/office/word/2010/wordprocessingInk" xmlns:wne="http://schemas.microsoft.com/office/word/2006/wordml" xmlns:wps="http://schemas.microsoft.com/office/word/2010/wordprocessingShape" mc:Ignorable="w14 w15 w16se w16cid w16 w16cex w16sdtdh wp14">
   <w:endnote w:type="separator" w:id="-1">
     <w:p>
       <w:pPr>
@@ -2216,7 +1859,7 @@
 </file>
 
 <file path=word/footer1.xml><?xml version="1.0" encoding="utf-8"?>
-<w:ftr xmlns:wpc="http://schemas.microsoft.com/office/word/2010/wordprocessingCanvas" xmlns:cx="http://schemas.microsoft.com/office/drawing/2014/chartex" xmlns:cx1="http://schemas.microsoft.com/office/drawing/2015/9/8/chartex" xmlns:cx2="http://schemas.microsoft.com/office/drawing/2015/10/21/chartex" xmlns:cx3="http://schemas.microsoft.com/office/drawing/2016/5/9/chartex" xmlns:cx4="http://schemas.microsoft.com/office/drawing/2016/5/10/chartex" xmlns:cx5="http://schemas.microsoft.com/office/drawing/2016/5/11/chartex" xmlns:cx6="http://schemas.microsoft.com/office/drawing/2016/5/12/chartex" xmlns:cx7="http://schemas.microsoft.com/office/drawing/2016/5/13/chartex" xmlns:cx8="http://schemas.microsoft.com/office/drawing/2016/5/14/chartex" xmlns:mc="http://schemas.openxmlformats.org/markup-compatibility/2006" xmlns:aink="http://schemas.microsoft.com/office/drawing/2016/ink" xmlns:am3d="http://schemas.microsoft.com/office/drawing/2017/model3d" xmlns:o="urn:schemas-microsoft-com:office:office" xmlns:oel="http://schemas.microsoft.com/office/2019/extlst" xmlns:r="http://schemas.openxmlformats.org/officeDocument/2006/relationships" xmlns:m="http://schemas.openxmlformats.org/officeDocument/2006/math" xmlns:v="urn:schemas-microsoft-com:vml" xmlns:wp14="http://schemas.microsoft.com/office/word/2010/wordprocessingDrawing" xmlns:wp="http://schemas.openxmlformats.org/drawingml/2006/wordprocessingDrawing" xmlns:w10="urn:schemas-microsoft-com:office:word" xmlns:w="http://schemas.openxmlformats.org/wordprocessingml/2006/main" xmlns:w14="http://schemas.microsoft.com/office/word/2010/wordml" xmlns:w15="http://schemas.microsoft.com/office/word/2012/wordml" xmlns:w16cex="http://schemas.microsoft.com/office/word/2018/wordml/cex" xmlns:w16cid="http://schemas.microsoft.com/office/word/2016/wordml/cid" xmlns:w16="http://schemas.microsoft.com/office/word/2018/wordml" xmlns:w16sdtdh="http://schemas.microsoft.com/office/word/2020/wordml/sdtdatahash" xmlns:w16se="http://schemas.microsoft.com/office/word/2015/wordml/symex" xmlns:wpg="http://schemas.microsoft.com/office/word/2010/wordprocessingGroup" xmlns:wpi="http://schemas.microsoft.com/office/word/2010/wordprocessingInk" xmlns:wne="http://schemas.microsoft.com/office/word/2006/wordml" xmlns:wps="http://schemas.microsoft.com/office/word/2010/wordprocessingShape" mc:Ignorable="w14 w15 w16se w16cid w16 w16cex w16sdtdh wp14">
+<w:ftr xmlns:wpc="http://schemas.microsoft.com/office/word/2010/wordprocessingCanvas" xmlns:cx="http://schemas.microsoft.com/office/drawing/2014/chartex" xmlns:cx1="http://schemas.microsoft.com/office/drawing/2015/9/8/chartex" xmlns:cx2="http://schemas.microsoft.com/office/drawing/2015/10/21/chartex" xmlns:cx3="http://schemas.microsoft.com/office/drawing/2016/5/9/chartex" xmlns:cx4="http://schemas.microsoft.com/office/drawing/2016/5/10/chartex" xmlns:cx5="http://schemas.microsoft.com/office/drawing/2016/5/11/chartex" xmlns:cx6="http://schemas.microsoft.com/office/drawing/2016/5/12/chartex" xmlns:cx7="http://schemas.microsoft.com/office/drawing/2016/5/13/chartex" xmlns:cx8="http://schemas.microsoft.com/office/drawing/2016/5/14/chartex" xmlns:mc="http://schemas.openxmlformats.org/markup-compatibility/2006" xmlns:aink="http://schemas.microsoft.com/office/drawing/2016/ink" xmlns:am3d="http://schemas.microsoft.com/office/drawing/2017/model3d" xmlns:o="urn:schemas-microsoft-com:office:office" xmlns:r="http://schemas.openxmlformats.org/officeDocument/2006/relationships" xmlns:m="http://schemas.openxmlformats.org/officeDocument/2006/math" xmlns:v="urn:schemas-microsoft-com:vml" xmlns:wp14="http://schemas.microsoft.com/office/word/2010/wordprocessingDrawing" xmlns:wp="http://schemas.openxmlformats.org/drawingml/2006/wordprocessingDrawing" xmlns:w10="urn:schemas-microsoft-com:office:word" xmlns:w="http://schemas.openxmlformats.org/wordprocessingml/2006/main" xmlns:w14="http://schemas.microsoft.com/office/word/2010/wordml" xmlns:w15="http://schemas.microsoft.com/office/word/2012/wordml" xmlns:w16cex="http://schemas.microsoft.com/office/word/2018/wordml/cex" xmlns:w16cid="http://schemas.microsoft.com/office/word/2016/wordml/cid" xmlns:w16="http://schemas.microsoft.com/office/word/2018/wordml" xmlns:w16sdtdh="http://schemas.microsoft.com/office/word/2020/wordml/sdtdatahash" xmlns:w16se="http://schemas.microsoft.com/office/word/2015/wordml/symex" xmlns:wpg="http://schemas.microsoft.com/office/word/2010/wordprocessingGroup" xmlns:wpi="http://schemas.microsoft.com/office/word/2010/wordprocessingInk" xmlns:wne="http://schemas.microsoft.com/office/word/2006/wordml" xmlns:wps="http://schemas.microsoft.com/office/word/2010/wordprocessingShape" mc:Ignorable="w14 w15 w16se w16cid w16 w16cex w16sdtdh wp14">
   <w:p>
     <w:pPr>
       <w:pStyle w:val="Footer"/>
@@ -2258,15 +1901,7 @@
         <w:sz w:val="12"/>
         <w:szCs w:val="12"/>
       </w:rPr>
-      <w:t xml:space="preserve">Online Civil </w:t>
-    </w:r>
-    <w:proofErr w:type="gramStart"/>
-    <w:r>
-      <w:rPr>
-        <w:sz w:val="12"/>
-        <w:szCs w:val="12"/>
-      </w:rPr>
-      <w:t>Claims</w:t>
+      <w:t>Online Civil Claims</w:t>
     </w:r>
     <w:r>
       <w:rPr>
@@ -2284,7 +1919,6 @@
       </w:rPr>
       <w:t xml:space="preserve"> at</w:t>
     </w:r>
-    <w:proofErr w:type="gramEnd"/>
     <w:r>
       <w:rPr>
         <w:sz w:val="12"/>
@@ -2424,7 +2058,7 @@
 </file>
 
 <file path=word/footnotes.xml><?xml version="1.0" encoding="utf-8"?>
-<w:footnotes xmlns:wpc="http://schemas.microsoft.com/office/word/2010/wordprocessingCanvas" xmlns:cx="http://schemas.microsoft.com/office/drawing/2014/chartex" xmlns:cx1="http://schemas.microsoft.com/office/drawing/2015/9/8/chartex" xmlns:cx2="http://schemas.microsoft.com/office/drawing/2015/10/21/chartex" xmlns:cx3="http://schemas.microsoft.com/office/drawing/2016/5/9/chartex" xmlns:cx4="http://schemas.microsoft.com/office/drawing/2016/5/10/chartex" xmlns:cx5="http://schemas.microsoft.com/office/drawing/2016/5/11/chartex" xmlns:cx6="http://schemas.microsoft.com/office/drawing/2016/5/12/chartex" xmlns:cx7="http://schemas.microsoft.com/office/drawing/2016/5/13/chartex" xmlns:cx8="http://schemas.microsoft.com/office/drawing/2016/5/14/chartex" xmlns:mc="http://schemas.openxmlformats.org/markup-compatibility/2006" xmlns:aink="http://schemas.microsoft.com/office/drawing/2016/ink" xmlns:am3d="http://schemas.microsoft.com/office/drawing/2017/model3d" xmlns:o="urn:schemas-microsoft-com:office:office" xmlns:oel="http://schemas.microsoft.com/office/2019/extlst" xmlns:r="http://schemas.openxmlformats.org/officeDocument/2006/relationships" xmlns:m="http://schemas.openxmlformats.org/officeDocument/2006/math" xmlns:v="urn:schemas-microsoft-com:vml" xmlns:wp14="http://schemas.microsoft.com/office/word/2010/wordprocessingDrawing" xmlns:wp="http://schemas.openxmlformats.org/drawingml/2006/wordprocessingDrawing" xmlns:w10="urn:schemas-microsoft-com:office:word" xmlns:w="http://schemas.openxmlformats.org/wordprocessingml/2006/main" xmlns:w14="http://schemas.microsoft.com/office/word/2010/wordml" xmlns:w15="http://schemas.microsoft.com/office/word/2012/wordml" xmlns:w16cex="http://schemas.microsoft.com/office/word/2018/wordml/cex" xmlns:w16cid="http://schemas.microsoft.com/office/word/2016/wordml/cid" xmlns:w16="http://schemas.microsoft.com/office/word/2018/wordml" xmlns:w16sdtdh="http://schemas.microsoft.com/office/word/2020/wordml/sdtdatahash" xmlns:w16se="http://schemas.microsoft.com/office/word/2015/wordml/symex" xmlns:wpg="http://schemas.microsoft.com/office/word/2010/wordprocessingGroup" xmlns:wpi="http://schemas.microsoft.com/office/word/2010/wordprocessingInk" xmlns:wne="http://schemas.microsoft.com/office/word/2006/wordml" xmlns:wps="http://schemas.microsoft.com/office/word/2010/wordprocessingShape" mc:Ignorable="w14 w15 w16se w16cid w16 w16cex w16sdtdh wp14">
+<w:footnotes xmlns:wpc="http://schemas.microsoft.com/office/word/2010/wordprocessingCanvas" xmlns:cx="http://schemas.microsoft.com/office/drawing/2014/chartex" xmlns:cx1="http://schemas.microsoft.com/office/drawing/2015/9/8/chartex" xmlns:cx2="http://schemas.microsoft.com/office/drawing/2015/10/21/chartex" xmlns:cx3="http://schemas.microsoft.com/office/drawing/2016/5/9/chartex" xmlns:cx4="http://schemas.microsoft.com/office/drawing/2016/5/10/chartex" xmlns:cx5="http://schemas.microsoft.com/office/drawing/2016/5/11/chartex" xmlns:cx6="http://schemas.microsoft.com/office/drawing/2016/5/12/chartex" xmlns:cx7="http://schemas.microsoft.com/office/drawing/2016/5/13/chartex" xmlns:cx8="http://schemas.microsoft.com/office/drawing/2016/5/14/chartex" xmlns:mc="http://schemas.openxmlformats.org/markup-compatibility/2006" xmlns:aink="http://schemas.microsoft.com/office/drawing/2016/ink" xmlns:am3d="http://schemas.microsoft.com/office/drawing/2017/model3d" xmlns:o="urn:schemas-microsoft-com:office:office" xmlns:r="http://schemas.openxmlformats.org/officeDocument/2006/relationships" xmlns:m="http://schemas.openxmlformats.org/officeDocument/2006/math" xmlns:v="urn:schemas-microsoft-com:vml" xmlns:wp14="http://schemas.microsoft.com/office/word/2010/wordprocessingDrawing" xmlns:wp="http://schemas.openxmlformats.org/drawingml/2006/wordprocessingDrawing" xmlns:w10="urn:schemas-microsoft-com:office:word" xmlns:w="http://schemas.openxmlformats.org/wordprocessingml/2006/main" xmlns:w14="http://schemas.microsoft.com/office/word/2010/wordml" xmlns:w15="http://schemas.microsoft.com/office/word/2012/wordml" xmlns:w16cex="http://schemas.microsoft.com/office/word/2018/wordml/cex" xmlns:w16cid="http://schemas.microsoft.com/office/word/2016/wordml/cid" xmlns:w16="http://schemas.microsoft.com/office/word/2018/wordml" xmlns:w16sdtdh="http://schemas.microsoft.com/office/word/2020/wordml/sdtdatahash" xmlns:w16se="http://schemas.microsoft.com/office/word/2015/wordml/symex" xmlns:wpg="http://schemas.microsoft.com/office/word/2010/wordprocessingGroup" xmlns:wpi="http://schemas.microsoft.com/office/word/2010/wordprocessingInk" xmlns:wne="http://schemas.microsoft.com/office/word/2006/wordml" xmlns:wps="http://schemas.microsoft.com/office/word/2010/wordprocessingShape" mc:Ignorable="w14 w15 w16se w16cid w16 w16cex w16sdtdh wp14">
   <w:footnote w:type="separator" w:id="-1">
     <w:p>
       <w:pPr>
@@ -3292,33 +2926,6 @@
 </file>
 
 <file path=customXml/item1.xml><?xml version="1.0" encoding="utf-8"?>
-<?mso-contentType ?>
-<FormTemplates xmlns="http://schemas.microsoft.com/sharepoint/v3/contenttype/forms">
-  <Display>DocumentLibraryForm</Display>
-  <Edit>DocumentLibraryForm</Edit>
-  <New>DocumentLibraryForm</New>
-</FormTemplates>
-</file>
-
-<file path=customXml/item2.xml><?xml version="1.0" encoding="utf-8"?>
-<p:properties xmlns:p="http://schemas.microsoft.com/office/2006/metadata/properties" xmlns:xsi="http://www.w3.org/2001/XMLSchema-instance" xmlns:pc="http://schemas.microsoft.com/office/infopath/2007/PartnerControls">
-  <documentManagement>
-    <Stage xmlns="f336f4fe-8719-4ea2-b5d6-29b3a580aeb4">In Approval</Stage>
-    <Next_x0020_Stage xmlns="f336f4fe-8719-4ea2-b5d6-29b3a580aeb4">ApproveOrReject</Next_x0020_Stage>
-    <Admin_x0020_Action xmlns="f336f4fe-8719-4ea2-b5d6-29b3a580aeb4" xsi:nil="true"/>
-    <Template_x0020_Category xmlns="f336f4fe-8719-4ea2-b5d6-29b3a580aeb4">Decision Order - DEC</Template_x0020_Category>
-    <Action xmlns="f336f4fe-8719-4ea2-b5d6-29b3a580aeb4" xsi:nil="true"/>
-    <Purpose1 xmlns="f336f4fe-8719-4ea2-b5d6-29b3a580aeb4">Specified Default Judgment</Purpose1>
-    <Template_x0020_Language xmlns="f336f4fe-8719-4ea2-b5d6-29b3a580aeb4">English - ENG</Template_x0020_Language>
-    <Rename xmlns="f336f4fe-8719-4ea2-b5d6-29b3a580aeb4">true</Rename>
-    <Tornado_x0020_Filename xmlns="f336f4fe-8719-4ea2-b5d6-29b3a580aeb4" xsi:nil="true"/>
-    <Approval_x0020_Request_x0020_Comment xmlns="f336f4fe-8719-4ea2-b5d6-29b3a580aeb4">Default Judgment specified claim form</Approval_x0020_Request_x0020_Comment>
-    <Publication_x0020_Date xmlns="f336f4fe-8719-4ea2-b5d6-29b3a580aeb4">2022-03-23T00:00:00+00:00</Publication_x0020_Date>
-  </documentManagement>
-</p:properties>
-</file>
-
-<file path=customXml/item3.xml><?xml version="1.0" encoding="utf-8"?>
 <ct:contentTypeSchema xmlns:ct="http://schemas.microsoft.com/office/2006/metadata/contentType" xmlns:ma="http://schemas.microsoft.com/office/2006/metadata/properties/metaAttributes" ct:_="" ma:_="" ma:contentTypeName="_CtTemplate" ma:contentTypeID="0x01010064A5FDCCFB03F540B94405305D7DE14F00A4F8B82F7CEF57469A8FE5CEAB7A0EE0" ma:contentTypeVersion="53" ma:contentTypeDescription="Part of Template Management with Site Columns representing custom attributes." ma:contentTypeScope="" ma:versionID="69a47f6434bbb6ed0a644919a98a9681">
   <xsd:schema xmlns:xsd="http://www.w3.org/2001/XMLSchema" xmlns:xs="http://www.w3.org/2001/XMLSchema" xmlns:p="http://schemas.microsoft.com/office/2006/metadata/properties" xmlns:ns2="f336f4fe-8719-4ea2-b5d6-29b3a580aeb4" xmlns:ns3="b57b892a-dd61-4bba-b372-a8d93da2c7e6" targetNamespace="http://schemas.microsoft.com/office/2006/metadata/properties" ma:root="true" ma:fieldsID="71934021bdb6f6617baa79601bda5045" ns2:_="" ns3:_="">
     <xsd:import namespace="f336f4fe-8719-4ea2-b5d6-29b3a580aeb4"/>
@@ -3633,25 +3240,34 @@
 </ct:contentTypeSchema>
 </file>
 
-<file path=customXml/itemProps1.xml><?xml version="1.0" encoding="utf-8"?>
-<ds:datastoreItem xmlns:ds="http://schemas.openxmlformats.org/officeDocument/2006/customXml" ds:itemID="{2A4301B6-8662-4A72-AB84-B39D0E5BE4CA}">
-  <ds:schemaRefs>
-    <ds:schemaRef ds:uri="http://schemas.microsoft.com/sharepoint/v3/contenttype/forms"/>
-  </ds:schemaRefs>
-</ds:datastoreItem>
+<file path=customXml/item2.xml><?xml version="1.0" encoding="utf-8"?>
+<p:properties xmlns:p="http://schemas.microsoft.com/office/2006/metadata/properties" xmlns:xsi="http://www.w3.org/2001/XMLSchema-instance" xmlns:pc="http://schemas.microsoft.com/office/infopath/2007/PartnerControls">
+  <documentManagement>
+    <Stage xmlns="f336f4fe-8719-4ea2-b5d6-29b3a580aeb4">In Approval</Stage>
+    <Next_x0020_Stage xmlns="f336f4fe-8719-4ea2-b5d6-29b3a580aeb4">ApproveOrReject</Next_x0020_Stage>
+    <Admin_x0020_Action xmlns="f336f4fe-8719-4ea2-b5d6-29b3a580aeb4" xsi:nil="true"/>
+    <Template_x0020_Category xmlns="f336f4fe-8719-4ea2-b5d6-29b3a580aeb4">Decision Order - DEC</Template_x0020_Category>
+    <Action xmlns="f336f4fe-8719-4ea2-b5d6-29b3a580aeb4" xsi:nil="true"/>
+    <Purpose1 xmlns="f336f4fe-8719-4ea2-b5d6-29b3a580aeb4">Specified Default Judgment</Purpose1>
+    <Template_x0020_Language xmlns="f336f4fe-8719-4ea2-b5d6-29b3a580aeb4">English - ENG</Template_x0020_Language>
+    <Rename xmlns="f336f4fe-8719-4ea2-b5d6-29b3a580aeb4">true</Rename>
+    <Tornado_x0020_Filename xmlns="f336f4fe-8719-4ea2-b5d6-29b3a580aeb4" xsi:nil="true"/>
+    <Approval_x0020_Request_x0020_Comment xmlns="f336f4fe-8719-4ea2-b5d6-29b3a580aeb4">Default Judgment specified claim form</Approval_x0020_Request_x0020_Comment>
+    <Publication_x0020_Date xmlns="f336f4fe-8719-4ea2-b5d6-29b3a580aeb4">2022-03-23T00:00:00+00:00</Publication_x0020_Date>
+  </documentManagement>
+</p:properties>
 </file>
 
-<file path=customXml/itemProps2.xml><?xml version="1.0" encoding="utf-8"?>
-<ds:datastoreItem xmlns:ds="http://schemas.openxmlformats.org/officeDocument/2006/customXml" ds:itemID="{6A83771D-3331-4AEF-8DFC-61D4F9C17075}">
-  <ds:schemaRefs>
-    <ds:schemaRef ds:uri="http://schemas.microsoft.com/office/2006/metadata/properties"/>
-    <ds:schemaRef ds:uri="http://schemas.microsoft.com/office/infopath/2007/PartnerControls"/>
-    <ds:schemaRef ds:uri="f336f4fe-8719-4ea2-b5d6-29b3a580aeb4"/>
-  </ds:schemaRefs>
-</ds:datastoreItem>
+<file path=customXml/item3.xml><?xml version="1.0" encoding="utf-8"?>
+<?mso-contentType ?>
+<FormTemplates xmlns="http://schemas.microsoft.com/sharepoint/v3/contenttype/forms">
+  <Display>DocumentLibraryForm</Display>
+  <Edit>DocumentLibraryForm</Edit>
+  <New>DocumentLibraryForm</New>
+</FormTemplates>
 </file>
 
-<file path=customXml/itemProps3.xml><?xml version="1.0" encoding="utf-8"?>
+<file path=customXml/itemProps1.xml><?xml version="1.0" encoding="utf-8"?>
 <ds:datastoreItem xmlns:ds="http://schemas.openxmlformats.org/officeDocument/2006/customXml" ds:itemID="{18842D0F-4795-4973-B11F-1FAE2E32A0BD}">
   <ds:schemaRefs>
     <ds:schemaRef ds:uri="http://schemas.microsoft.com/office/2006/metadata/contentType"/>
@@ -3668,4 +3284,22 @@
     <ds:schemaRef ds:uri="http://schemas.microsoft.com/internal/obd"/>
   </ds:schemaRefs>
 </ds:datastoreItem>
+</file>
+
+<file path=customXml/itemProps2.xml><?xml version="1.0" encoding="utf-8"?>
+<ds:datastoreItem xmlns:ds="http://schemas.openxmlformats.org/officeDocument/2006/customXml" ds:itemID="{6A83771D-3331-4AEF-8DFC-61D4F9C17075}">
+  <ds:schemaRefs>
+    <ds:schemaRef ds:uri="http://schemas.microsoft.com/office/2006/metadata/properties"/>
+    <ds:schemaRef ds:uri="http://schemas.microsoft.com/office/infopath/2007/PartnerControls"/>
+    <ds:schemaRef ds:uri="f336f4fe-8719-4ea2-b5d6-29b3a580aeb4"/>
+  </ds:schemaRefs>
+</ds:datastoreItem>
+</file>
+
+<file path=customXml/itemProps3.xml><?xml version="1.0" encoding="utf-8"?>
+<ds:datastoreItem xmlns:ds="http://schemas.openxmlformats.org/officeDocument/2006/customXml" ds:itemID="{2A4301B6-8662-4A72-AB84-B39D0E5BE4CA}">
+  <ds:schemaRefs>
+    <ds:schemaRef ds:uri="http://schemas.microsoft.com/sharepoint/v3/contenttype/forms"/>
+  </ds:schemaRefs>
+</ds:datastoreItem>
 </file>
</xml_diff>